<commit_message>
feat(useCase): add user create
</commit_message>
<xml_diff>
--- a/docs/public/resources/system-use-case.docx
+++ b/docs/public/resources/system-use-case.docx
@@ -321,6 +321,15 @@
     </w:p>
     <w:sdt>
       <w:sdtPr>
+        <w:rPr>
+          <w:rFonts w:asciiTheme="minorHAnsi" w:eastAsiaTheme="minorEastAsia" w:hAnsiTheme="minorHAnsi" w:cstheme="minorBidi"/>
+          <w:b w:val="0"/>
+          <w:bCs w:val="0"/>
+          <w:color w:val="auto"/>
+          <w:sz w:val="24"/>
+          <w:szCs w:val="24"/>
+          <w:lang w:val="en-CN" w:eastAsia="zh-CN"/>
+        </w:rPr>
         <w:id w:val="480513960"/>
         <w:docPartObj>
           <w:docPartGallery w:val="Table of Contents"/>
@@ -329,12 +338,7 @@
       </w:sdtPr>
       <w:sdtEndPr>
         <w:rPr>
-          <w:rFonts w:asciiTheme="minorHAnsi" w:eastAsiaTheme="minorEastAsia" w:hAnsiTheme="minorHAnsi" w:cstheme="minorBidi"/>
           <w:noProof/>
-          <w:color w:val="auto"/>
-          <w:sz w:val="24"/>
-          <w:szCs w:val="24"/>
-          <w:lang w:val="en-CN" w:eastAsia="zh-CN"/>
         </w:rPr>
       </w:sdtEndPr>
       <w:sdtContent>
@@ -1430,7 +1434,7 @@
     <w:p>
       <w:pPr>
         <w:rPr>
-          <w:rFonts w:ascii="Songti TC" w:eastAsia="Songti TC" w:hAnsi="Songti TC" w:hint="eastAsia"/>
+          <w:rFonts w:ascii="Songti TC" w:eastAsia="Songti TC" w:hAnsi="Songti TC"/>
         </w:rPr>
       </w:pPr>
       <w:r>
@@ -1465,7 +1469,7 @@
             <w:pPr>
               <w:jc w:val="center"/>
               <w:rPr>
-                <w:rFonts w:ascii="Songti TC" w:eastAsia="Songti TC" w:hAnsi="Songti TC" w:hint="eastAsia"/>
+                <w:rFonts w:ascii="Songti TC" w:eastAsia="Songti TC" w:hAnsi="Songti TC"/>
                 <w:lang w:val="en-US"/>
               </w:rPr>
             </w:pPr>
@@ -1634,7 +1638,7 @@
             <w:pPr>
               <w:ind w:left="720"/>
               <w:rPr>
-                <w:rFonts w:ascii="Songti TC" w:eastAsia="Songti TC" w:hAnsi="Songti TC" w:hint="eastAsia"/>
+                <w:rFonts w:ascii="Songti TC" w:eastAsia="Songti TC" w:hAnsi="Songti TC"/>
                 <w:sz w:val="20"/>
                 <w:szCs w:val="20"/>
                 <w:lang w:val="en-US"/>
@@ -1819,7 +1823,7 @@
             <w:pPr>
               <w:jc w:val="center"/>
               <w:rPr>
-                <w:rFonts w:ascii="Songti TC" w:eastAsia="Songti TC" w:hAnsi="Songti TC" w:hint="eastAsia"/>
+                <w:rFonts w:ascii="Songti TC" w:eastAsia="Songti TC" w:hAnsi="Songti TC"/>
                 <w:sz w:val="20"/>
                 <w:szCs w:val="20"/>
                 <w:lang w:val="en-US"/>
@@ -2202,7 +2206,7 @@
             <w:pPr>
               <w:jc w:val="center"/>
               <w:rPr>
-                <w:rFonts w:ascii="Songti TC" w:eastAsia="Songti TC" w:hAnsi="Songti TC" w:hint="eastAsia"/>
+                <w:rFonts w:ascii="Songti TC" w:eastAsia="Songti TC" w:hAnsi="Songti TC"/>
                 <w:sz w:val="20"/>
                 <w:szCs w:val="20"/>
                 <w:lang w:val="en-US"/>
@@ -2550,7 +2554,6 @@
           <w:numId w:val="4"/>
         </w:numPr>
         <w:rPr>
-          <w:rFonts w:hint="eastAsia"/>
           <w:lang w:val="en-US"/>
         </w:rPr>
       </w:pPr>
@@ -2588,6 +2591,7 @@
       <w:r>
         <w:rPr>
           <w:rFonts w:ascii="Songti TC" w:eastAsia="Songti TC" w:hAnsi="Songti TC"/>
+          <w:noProof/>
           <w:lang w:val="en-US"/>
         </w:rPr>
         <w:drawing>
@@ -2758,7 +2762,6 @@
       <w:pPr>
         <w:pStyle w:val="Heading1"/>
         <w:rPr>
-          <w:rFonts w:hint="eastAsia"/>
           <w:lang w:val="en-US"/>
         </w:rPr>
       </w:pPr>
@@ -2879,7 +2882,7 @@
     <w:p>
       <w:pPr>
         <w:rPr>
-          <w:rFonts w:asciiTheme="majorHAnsi" w:eastAsiaTheme="majorEastAsia" w:hAnsiTheme="majorHAnsi" w:cstheme="majorBidi" w:hint="eastAsia"/>
+          <w:rFonts w:asciiTheme="majorHAnsi" w:eastAsiaTheme="majorEastAsia" w:hAnsiTheme="majorHAnsi" w:cstheme="majorBidi"/>
           <w:color w:val="1F3763" w:themeColor="accent1" w:themeShade="7F"/>
           <w:lang w:val="en-US"/>
         </w:rPr>
@@ -2979,8 +2982,8 @@
         <w:tblLook w:val="04A0" w:firstRow="1" w:lastRow="0" w:firstColumn="1" w:lastColumn="0" w:noHBand="0" w:noVBand="1"/>
       </w:tblPr>
       <w:tblGrid>
-        <w:gridCol w:w="4574"/>
-        <w:gridCol w:w="4574"/>
+        <w:gridCol w:w="3681"/>
+        <w:gridCol w:w="5467"/>
       </w:tblGrid>
       <w:tr>
         <w:trPr>
@@ -2988,7 +2991,7 @@
         </w:trPr>
         <w:tc>
           <w:tcPr>
-            <w:tcW w:w="4574" w:type="dxa"/>
+            <w:tcW w:w="3681" w:type="dxa"/>
           </w:tcPr>
           <w:p>
             <w:pPr>
@@ -3009,12 +3012,12 @@
         </w:tc>
         <w:tc>
           <w:tcPr>
-            <w:tcW w:w="4574" w:type="dxa"/>
-          </w:tcPr>
-          <w:p>
-            <w:pPr>
-              <w:rPr>
-                <w:rFonts w:ascii="Songti TC" w:eastAsia="Songti TC" w:hAnsi="Songti TC" w:hint="eastAsia"/>
+            <w:tcW w:w="5467" w:type="dxa"/>
+          </w:tcPr>
+          <w:p>
+            <w:pPr>
+              <w:rPr>
+                <w:rFonts w:ascii="Songti TC" w:eastAsia="Songti TC" w:hAnsi="Songti TC"/>
                 <w:sz w:val="20"/>
                 <w:szCs w:val="20"/>
                 <w:lang w:val="en-US"/>
@@ -3040,13 +3043,13 @@
         </w:trPr>
         <w:tc>
           <w:tcPr>
-            <w:tcW w:w="4574" w:type="dxa"/>
+            <w:tcW w:w="3681" w:type="dxa"/>
           </w:tcPr>
           <w:p>
             <w:pPr>
               <w:jc w:val="center"/>
               <w:rPr>
-                <w:rFonts w:ascii="Songti TC" w:eastAsia="Songti TC" w:hAnsi="Songti TC" w:hint="eastAsia"/>
+                <w:rFonts w:ascii="Songti TC" w:eastAsia="Songti TC" w:hAnsi="Songti TC"/>
                 <w:lang w:val="en-US"/>
               </w:rPr>
             </w:pPr>
@@ -3061,12 +3064,12 @@
         </w:tc>
         <w:tc>
           <w:tcPr>
-            <w:tcW w:w="4574" w:type="dxa"/>
-          </w:tcPr>
-          <w:p>
-            <w:pPr>
-              <w:rPr>
-                <w:rFonts w:ascii="Songti TC" w:eastAsia="Songti TC" w:hAnsi="Songti TC" w:hint="eastAsia"/>
+            <w:tcW w:w="5467" w:type="dxa"/>
+          </w:tcPr>
+          <w:p>
+            <w:pPr>
+              <w:rPr>
+                <w:rFonts w:ascii="Songti TC" w:eastAsia="Songti TC" w:hAnsi="Songti TC"/>
                 <w:sz w:val="20"/>
                 <w:szCs w:val="20"/>
                 <w:lang w:val="en-US"/>
@@ -3090,13 +3093,13 @@
         </w:trPr>
         <w:tc>
           <w:tcPr>
-            <w:tcW w:w="4574" w:type="dxa"/>
+            <w:tcW w:w="3681" w:type="dxa"/>
           </w:tcPr>
           <w:p>
             <w:pPr>
               <w:jc w:val="center"/>
               <w:rPr>
-                <w:rFonts w:ascii="Songti TC" w:eastAsia="Songti TC" w:hAnsi="Songti TC" w:hint="eastAsia"/>
+                <w:rFonts w:ascii="Songti TC" w:eastAsia="Songti TC" w:hAnsi="Songti TC"/>
                 <w:lang w:val="en-US"/>
               </w:rPr>
             </w:pPr>
@@ -3111,12 +3114,12 @@
         </w:tc>
         <w:tc>
           <w:tcPr>
-            <w:tcW w:w="4574" w:type="dxa"/>
-          </w:tcPr>
-          <w:p>
-            <w:pPr>
-              <w:rPr>
-                <w:rFonts w:ascii="Songti TC" w:eastAsia="Songti TC" w:hAnsi="Songti TC" w:hint="eastAsia"/>
+            <w:tcW w:w="5467" w:type="dxa"/>
+          </w:tcPr>
+          <w:p>
+            <w:pPr>
+              <w:rPr>
+                <w:rFonts w:ascii="Songti TC" w:eastAsia="Songti TC" w:hAnsi="Songti TC"/>
                 <w:sz w:val="20"/>
                 <w:szCs w:val="20"/>
                 <w:lang w:val="en-US"/>
@@ -3140,46 +3143,46 @@
         </w:trPr>
         <w:tc>
           <w:tcPr>
-            <w:tcW w:w="4574" w:type="dxa"/>
+            <w:tcW w:w="3681" w:type="dxa"/>
           </w:tcPr>
           <w:p>
             <w:pPr>
               <w:jc w:val="center"/>
               <w:rPr>
-                <w:rFonts w:ascii="Songti TC" w:eastAsia="Songti TC" w:hAnsi="Songti TC"/>
-                <w:lang w:val="en-US"/>
-              </w:rPr>
-            </w:pPr>
-            <w:r>
-              <w:rPr>
-                <w:rFonts w:ascii="Songti TC" w:eastAsia="Songti TC" w:hAnsi="Songti TC" w:hint="eastAsia"/>
-                <w:lang w:val="en-US"/>
-              </w:rPr>
-              <w:t>参与者</w:t>
-            </w:r>
-          </w:p>
-        </w:tc>
-        <w:tc>
-          <w:tcPr>
-            <w:tcW w:w="4574" w:type="dxa"/>
-          </w:tcPr>
-          <w:p>
-            <w:pPr>
-              <w:rPr>
-                <w:rFonts w:ascii="Songti TC" w:eastAsia="Songti TC" w:hAnsi="Songti TC"/>
-                <w:sz w:val="20"/>
-                <w:szCs w:val="20"/>
-                <w:lang w:val="en-US"/>
-              </w:rPr>
-            </w:pPr>
-            <w:r>
-              <w:rPr>
-                <w:rFonts w:ascii="Songti TC" w:eastAsia="Songti TC" w:hAnsi="Songti TC" w:hint="eastAsia"/>
-                <w:sz w:val="20"/>
-                <w:szCs w:val="20"/>
-                <w:lang w:val="en-US"/>
-              </w:rPr>
-              <w:t>超级管理员，管理员</w:t>
+                <w:rFonts w:ascii="Songti TC" w:eastAsia="Songti TC" w:hAnsi="Songti TC" w:hint="eastAsia"/>
+                <w:lang w:val="en-US"/>
+              </w:rPr>
+            </w:pPr>
+            <w:r>
+              <w:rPr>
+                <w:rFonts w:ascii="Songti TC" w:eastAsia="Songti TC" w:hAnsi="Songti TC" w:hint="eastAsia"/>
+                <w:lang w:val="en-US"/>
+              </w:rPr>
+              <w:t>优先级</w:t>
+            </w:r>
+          </w:p>
+        </w:tc>
+        <w:tc>
+          <w:tcPr>
+            <w:tcW w:w="5467" w:type="dxa"/>
+          </w:tcPr>
+          <w:p>
+            <w:pPr>
+              <w:rPr>
+                <w:rFonts w:ascii="Songti TC" w:eastAsia="Songti TC" w:hAnsi="Songti TC" w:hint="eastAsia"/>
+                <w:sz w:val="20"/>
+                <w:szCs w:val="20"/>
+                <w:lang w:val="en-US"/>
+              </w:rPr>
+            </w:pPr>
+            <w:r>
+              <w:rPr>
+                <w:rFonts w:ascii="Songti TC" w:eastAsia="Songti TC" w:hAnsi="Songti TC" w:hint="eastAsia"/>
+                <w:sz w:val="20"/>
+                <w:szCs w:val="20"/>
+                <w:lang w:val="en-US"/>
+              </w:rPr>
+              <w:t>高</w:t>
             </w:r>
           </w:p>
         </w:tc>
@@ -3190,46 +3193,46 @@
         </w:trPr>
         <w:tc>
           <w:tcPr>
-            <w:tcW w:w="4574" w:type="dxa"/>
+            <w:tcW w:w="3681" w:type="dxa"/>
           </w:tcPr>
           <w:p>
             <w:pPr>
               <w:jc w:val="center"/>
               <w:rPr>
-                <w:rFonts w:ascii="Songti TC" w:eastAsia="Songti TC" w:hAnsi="Songti TC" w:hint="eastAsia"/>
-                <w:lang w:val="en-US"/>
-              </w:rPr>
-            </w:pPr>
-            <w:r>
-              <w:rPr>
-                <w:rFonts w:ascii="Songti TC" w:eastAsia="Songti TC" w:hAnsi="Songti TC" w:hint="eastAsia"/>
-                <w:lang w:val="en-US"/>
-              </w:rPr>
-              <w:t>触发器</w:t>
-            </w:r>
-          </w:p>
-        </w:tc>
-        <w:tc>
-          <w:tcPr>
-            <w:tcW w:w="4574" w:type="dxa"/>
-          </w:tcPr>
-          <w:p>
-            <w:pPr>
-              <w:rPr>
-                <w:rFonts w:ascii="Songti TC" w:eastAsia="Songti TC" w:hAnsi="Songti TC" w:hint="eastAsia"/>
-                <w:sz w:val="20"/>
-                <w:szCs w:val="20"/>
-                <w:lang w:val="en-US"/>
-              </w:rPr>
-            </w:pPr>
-            <w:r>
-              <w:rPr>
-                <w:rFonts w:ascii="Songti TC" w:eastAsia="Songti TC" w:hAnsi="Songti TC" w:hint="eastAsia"/>
-                <w:sz w:val="20"/>
-                <w:szCs w:val="20"/>
-                <w:lang w:val="en-US"/>
-              </w:rPr>
-              <w:t>需要修改用户在系统中权限，信息和状态等</w:t>
+                <w:rFonts w:ascii="Songti TC" w:eastAsia="Songti TC" w:hAnsi="Songti TC"/>
+                <w:lang w:val="en-US"/>
+              </w:rPr>
+            </w:pPr>
+            <w:r>
+              <w:rPr>
+                <w:rFonts w:ascii="Songti TC" w:eastAsia="Songti TC" w:hAnsi="Songti TC" w:hint="eastAsia"/>
+                <w:lang w:val="en-US"/>
+              </w:rPr>
+              <w:t>参与者</w:t>
+            </w:r>
+          </w:p>
+        </w:tc>
+        <w:tc>
+          <w:tcPr>
+            <w:tcW w:w="5467" w:type="dxa"/>
+          </w:tcPr>
+          <w:p>
+            <w:pPr>
+              <w:rPr>
+                <w:rFonts w:ascii="Songti TC" w:eastAsia="Songti TC" w:hAnsi="Songti TC"/>
+                <w:sz w:val="20"/>
+                <w:szCs w:val="20"/>
+                <w:lang w:val="en-US"/>
+              </w:rPr>
+            </w:pPr>
+            <w:r>
+              <w:rPr>
+                <w:rFonts w:ascii="Songti TC" w:eastAsia="Songti TC" w:hAnsi="Songti TC" w:hint="eastAsia"/>
+                <w:sz w:val="20"/>
+                <w:szCs w:val="20"/>
+                <w:lang w:val="en-US"/>
+              </w:rPr>
+              <w:t>超级管理员，管理员</w:t>
             </w:r>
           </w:p>
         </w:tc>
@@ -3240,7 +3243,7 @@
         </w:trPr>
         <w:tc>
           <w:tcPr>
-            <w:tcW w:w="4574" w:type="dxa"/>
+            <w:tcW w:w="3681" w:type="dxa"/>
           </w:tcPr>
           <w:p>
             <w:pPr>
@@ -3255,13 +3258,63 @@
                 <w:rFonts w:ascii="Songti TC" w:eastAsia="Songti TC" w:hAnsi="Songti TC" w:hint="eastAsia"/>
                 <w:lang w:val="en-US"/>
               </w:rPr>
+              <w:t>触发器</w:t>
+            </w:r>
+          </w:p>
+        </w:tc>
+        <w:tc>
+          <w:tcPr>
+            <w:tcW w:w="5467" w:type="dxa"/>
+          </w:tcPr>
+          <w:p>
+            <w:pPr>
+              <w:rPr>
+                <w:rFonts w:ascii="Songti TC" w:eastAsia="Songti TC" w:hAnsi="Songti TC"/>
+                <w:sz w:val="20"/>
+                <w:szCs w:val="20"/>
+                <w:lang w:val="en-US"/>
+              </w:rPr>
+            </w:pPr>
+            <w:r>
+              <w:rPr>
+                <w:rFonts w:ascii="Songti TC" w:eastAsia="Songti TC" w:hAnsi="Songti TC" w:hint="eastAsia"/>
+                <w:sz w:val="20"/>
+                <w:szCs w:val="20"/>
+                <w:lang w:val="en-US"/>
+              </w:rPr>
+              <w:t>需要修改用户在系统中权限，信息和状态等</w:t>
+            </w:r>
+          </w:p>
+        </w:tc>
+      </w:tr>
+      <w:tr>
+        <w:trPr>
+          <w:trHeight w:val="489"/>
+        </w:trPr>
+        <w:tc>
+          <w:tcPr>
+            <w:tcW w:w="3681" w:type="dxa"/>
+          </w:tcPr>
+          <w:p>
+            <w:pPr>
+              <w:jc w:val="center"/>
+              <w:rPr>
+                <w:rFonts w:ascii="Songti TC" w:eastAsia="Songti TC" w:hAnsi="Songti TC"/>
+                <w:lang w:val="en-US"/>
+              </w:rPr>
+            </w:pPr>
+            <w:r>
+              <w:rPr>
+                <w:rFonts w:ascii="Songti TC" w:eastAsia="Songti TC" w:hAnsi="Songti TC" w:hint="eastAsia"/>
+                <w:lang w:val="en-US"/>
+              </w:rPr>
               <w:t>前置条件</w:t>
             </w:r>
           </w:p>
         </w:tc>
         <w:tc>
           <w:tcPr>
-            <w:tcW w:w="4574" w:type="dxa"/>
+            <w:tcW w:w="5467" w:type="dxa"/>
           </w:tcPr>
           <w:p>
             <w:pPr>
@@ -3295,13 +3348,13 @@
         </w:trPr>
         <w:tc>
           <w:tcPr>
-            <w:tcW w:w="4574" w:type="dxa"/>
+            <w:tcW w:w="3681" w:type="dxa"/>
           </w:tcPr>
           <w:p>
             <w:pPr>
               <w:jc w:val="center"/>
               <w:rPr>
-                <w:rFonts w:ascii="Songti TC" w:eastAsia="Songti TC" w:hAnsi="Songti TC" w:hint="eastAsia"/>
+                <w:rFonts w:ascii="Songti TC" w:eastAsia="Songti TC" w:hAnsi="Songti TC"/>
                 <w:lang w:val="en-US"/>
               </w:rPr>
             </w:pPr>
@@ -3316,7 +3369,7 @@
         </w:tc>
         <w:tc>
           <w:tcPr>
-            <w:tcW w:w="4574" w:type="dxa"/>
+            <w:tcW w:w="5467" w:type="dxa"/>
           </w:tcPr>
           <w:p>
             <w:pPr>
@@ -3326,7 +3379,7 @@
                 <w:numId w:val="8"/>
               </w:numPr>
               <w:rPr>
-                <w:rFonts w:ascii="Songti TC" w:eastAsia="Songti TC" w:hAnsi="Songti TC" w:hint="eastAsia"/>
+                <w:rFonts w:ascii="Songti TC" w:eastAsia="Songti TC" w:hAnsi="Songti TC"/>
                 <w:sz w:val="20"/>
                 <w:szCs w:val="20"/>
                 <w:lang w:val="en-US"/>
@@ -3346,6 +3399,48 @@
             <w:pPr>
               <w:rPr>
                 <w:rFonts w:ascii="Songti TC" w:eastAsia="Songti TC" w:hAnsi="Songti TC"/>
+                <w:sz w:val="20"/>
+                <w:szCs w:val="20"/>
+                <w:lang w:val="en-US"/>
+              </w:rPr>
+            </w:pPr>
+          </w:p>
+        </w:tc>
+      </w:tr>
+      <w:tr>
+        <w:trPr>
+          <w:trHeight w:val="503"/>
+        </w:trPr>
+        <w:tc>
+          <w:tcPr>
+            <w:tcW w:w="3681" w:type="dxa"/>
+          </w:tcPr>
+          <w:p>
+            <w:pPr>
+              <w:jc w:val="center"/>
+              <w:rPr>
+                <w:rFonts w:ascii="Songti TC" w:eastAsia="Songti TC" w:hAnsi="Songti TC" w:hint="eastAsia"/>
+                <w:lang w:val="en-US"/>
+              </w:rPr>
+            </w:pPr>
+            <w:r>
+              <w:rPr>
+                <w:rFonts w:ascii="Songti TC" w:eastAsia="Songti TC" w:hAnsi="Songti TC" w:hint="eastAsia"/>
+                <w:lang w:val="en-US"/>
+              </w:rPr>
+              <w:t>字段列表</w:t>
+            </w:r>
+          </w:p>
+        </w:tc>
+        <w:tc>
+          <w:tcPr>
+            <w:tcW w:w="5467" w:type="dxa"/>
+          </w:tcPr>
+          <w:p>
+            <w:pPr>
+              <w:pStyle w:val="ListParagraph"/>
+              <w:rPr>
+                <w:rFonts w:ascii="Songti TC" w:eastAsia="Songti TC" w:hAnsi="Songti TC" w:hint="eastAsia"/>
                 <w:sz w:val="20"/>
                 <w:szCs w:val="20"/>
                 <w:lang w:val="en-US"/>
@@ -3360,13 +3455,13 @@
         </w:trPr>
         <w:tc>
           <w:tcPr>
-            <w:tcW w:w="4574" w:type="dxa"/>
+            <w:tcW w:w="3681" w:type="dxa"/>
           </w:tcPr>
           <w:p>
             <w:pPr>
               <w:jc w:val="center"/>
               <w:rPr>
-                <w:rFonts w:ascii="Songti TC" w:eastAsia="Songti TC" w:hAnsi="Songti TC" w:hint="eastAsia"/>
+                <w:rFonts w:ascii="Songti TC" w:eastAsia="Songti TC" w:hAnsi="Songti TC"/>
                 <w:lang w:val="en-US"/>
               </w:rPr>
             </w:pPr>
@@ -3381,7 +3476,7 @@
         </w:tc>
         <w:tc>
           <w:tcPr>
-            <w:tcW w:w="4574" w:type="dxa"/>
+            <w:tcW w:w="5467" w:type="dxa"/>
           </w:tcPr>
           <w:p>
             <w:pPr>
@@ -3402,13 +3497,13 @@
         </w:trPr>
         <w:tc>
           <w:tcPr>
-            <w:tcW w:w="4574" w:type="dxa"/>
+            <w:tcW w:w="3681" w:type="dxa"/>
           </w:tcPr>
           <w:p>
             <w:pPr>
               <w:jc w:val="center"/>
               <w:rPr>
-                <w:rFonts w:ascii="Songti TC" w:eastAsia="Songti TC" w:hAnsi="Songti TC" w:hint="eastAsia"/>
+                <w:rFonts w:ascii="Songti TC" w:eastAsia="Songti TC" w:hAnsi="Songti TC"/>
                 <w:lang w:val="en-US"/>
               </w:rPr>
             </w:pPr>
@@ -3423,7 +3518,7 @@
         </w:tc>
         <w:tc>
           <w:tcPr>
-            <w:tcW w:w="4574" w:type="dxa"/>
+            <w:tcW w:w="5467" w:type="dxa"/>
           </w:tcPr>
           <w:p>
             <w:pPr>
@@ -3443,13 +3538,13 @@
         </w:trPr>
         <w:tc>
           <w:tcPr>
-            <w:tcW w:w="4574" w:type="dxa"/>
+            <w:tcW w:w="3681" w:type="dxa"/>
           </w:tcPr>
           <w:p>
             <w:pPr>
               <w:jc w:val="center"/>
               <w:rPr>
-                <w:rFonts w:ascii="Songti TC" w:eastAsia="Songti TC" w:hAnsi="Songti TC" w:hint="eastAsia"/>
+                <w:rFonts w:ascii="Songti TC" w:eastAsia="Songti TC" w:hAnsi="Songti TC"/>
                 <w:lang w:val="en-US"/>
               </w:rPr>
             </w:pPr>
@@ -3464,7 +3559,7 @@
         </w:tc>
         <w:tc>
           <w:tcPr>
-            <w:tcW w:w="4574" w:type="dxa"/>
+            <w:tcW w:w="5467" w:type="dxa"/>
           </w:tcPr>
           <w:p>
             <w:pPr>
@@ -3490,14 +3585,6 @@
     <w:p>
       <w:pPr>
         <w:rPr>
-          <w:rFonts w:ascii="Songti TC" w:eastAsia="Songti TC" w:hAnsi="Songti TC" w:hint="eastAsia"/>
-          <w:lang w:val="en-US"/>
-        </w:rPr>
-      </w:pPr>
-    </w:p>
-    <w:p>
-      <w:pPr>
-        <w:rPr>
           <w:rFonts w:ascii="Songti TC" w:eastAsia="Songti TC" w:hAnsi="Songti TC"/>
           <w:lang w:val="en-US"/>
         </w:rPr>
@@ -3506,7 +3593,15 @@
     <w:p>
       <w:pPr>
         <w:rPr>
-          <w:rFonts w:ascii="Songti TC" w:eastAsia="Songti TC" w:hAnsi="Songti TC" w:hint="eastAsia"/>
+          <w:rFonts w:ascii="Songti TC" w:eastAsia="Songti TC" w:hAnsi="Songti TC"/>
+          <w:lang w:val="en-US"/>
+        </w:rPr>
+      </w:pPr>
+    </w:p>
+    <w:p>
+      <w:pPr>
+        <w:rPr>
+          <w:rFonts w:ascii="Songti TC" w:eastAsia="Songti TC" w:hAnsi="Songti TC"/>
           <w:lang w:val="en-US"/>
         </w:rPr>
       </w:pPr>
@@ -3572,17 +3667,63 @@
     <w:p>
       <w:pPr>
         <w:rPr>
-          <w:rFonts w:hint="eastAsia"/>
-          <w:lang w:val="en-US"/>
-        </w:rPr>
-      </w:pPr>
-    </w:p>
-    <w:p>
-      <w:pPr>
-        <w:rPr>
-          <w:lang w:val="en-US"/>
-        </w:rPr>
-      </w:pPr>
+          <w:lang w:val="en-US"/>
+        </w:rPr>
+      </w:pPr>
+    </w:p>
+    <w:p>
+      <w:pPr>
+        <w:rPr>
+          <w:lang w:val="en-US"/>
+        </w:rPr>
+      </w:pPr>
+      <w:r>
+        <w:rPr>
+          <w:noProof/>
+          <w:lang w:val="en-US"/>
+        </w:rPr>
+        <w:drawing>
+          <wp:inline distT="0" distB="0" distL="0" distR="0" wp14:anchorId="6D49F967" wp14:editId="60D7D5E0">
+            <wp:extent cx="5943600" cy="4189095"/>
+            <wp:effectExtent l="0" t="0" r="0" b="1905"/>
+            <wp:docPr id="6" name="Picture 6"/>
+            <wp:cNvGraphicFramePr>
+              <a:graphicFrameLocks xmlns:a="http://schemas.openxmlformats.org/drawingml/2006/main" noChangeAspect="1"/>
+            </wp:cNvGraphicFramePr>
+            <a:graphic xmlns:a="http://schemas.openxmlformats.org/drawingml/2006/main">
+              <a:graphicData uri="http://schemas.openxmlformats.org/drawingml/2006/picture">
+                <pic:pic xmlns:pic="http://schemas.openxmlformats.org/drawingml/2006/picture">
+                  <pic:nvPicPr>
+                    <pic:cNvPr id="6" name="Picture 6"/>
+                    <pic:cNvPicPr/>
+                  </pic:nvPicPr>
+                  <pic:blipFill>
+                    <a:blip r:embed="rId11">
+                      <a:extLst>
+                        <a:ext uri="{28A0092B-C50C-407E-A947-70E740481C1C}">
+                          <a14:useLocalDpi xmlns:a14="http://schemas.microsoft.com/office/drawing/2010/main" val="0"/>
+                        </a:ext>
+                      </a:extLst>
+                    </a:blip>
+                    <a:stretch>
+                      <a:fillRect/>
+                    </a:stretch>
+                  </pic:blipFill>
+                  <pic:spPr>
+                    <a:xfrm>
+                      <a:off x="0" y="0"/>
+                      <a:ext cx="5943600" cy="4189095"/>
+                    </a:xfrm>
+                    <a:prstGeom prst="rect">
+                      <a:avLst/>
+                    </a:prstGeom>
+                  </pic:spPr>
+                </pic:pic>
+              </a:graphicData>
+            </a:graphic>
+          </wp:inline>
+        </w:drawing>
+      </w:r>
       <w:r>
         <w:rPr>
           <w:lang w:val="en-US"/>
@@ -3594,7 +3735,6 @@
       <w:pPr>
         <w:pStyle w:val="Heading3"/>
         <w:rPr>
-          <w:rFonts w:hint="eastAsia"/>
           <w:lang w:val="en-US"/>
         </w:rPr>
       </w:pPr>
@@ -3656,7 +3796,7 @@
           <w:p>
             <w:pPr>
               <w:rPr>
-                <w:rFonts w:ascii="Songti TC" w:eastAsia="Songti TC" w:hAnsi="Songti TC" w:hint="eastAsia"/>
+                <w:rFonts w:ascii="Songti TC" w:eastAsia="Songti TC" w:hAnsi="Songti TC"/>
                 <w:sz w:val="20"/>
                 <w:szCs w:val="20"/>
                 <w:lang w:val="en-US"/>
@@ -3688,7 +3828,7 @@
             <w:pPr>
               <w:jc w:val="center"/>
               <w:rPr>
-                <w:rFonts w:ascii="Songti TC" w:eastAsia="Songti TC" w:hAnsi="Songti TC" w:hint="eastAsia"/>
+                <w:rFonts w:ascii="Songti TC" w:eastAsia="Songti TC" w:hAnsi="Songti TC"/>
                 <w:lang w:val="en-US"/>
               </w:rPr>
             </w:pPr>
@@ -3708,7 +3848,7 @@
           <w:p>
             <w:pPr>
               <w:rPr>
-                <w:rFonts w:ascii="Songti TC" w:eastAsia="Songti TC" w:hAnsi="Songti TC" w:hint="eastAsia"/>
+                <w:rFonts w:ascii="Songti TC" w:eastAsia="Songti TC" w:hAnsi="Songti TC"/>
                 <w:sz w:val="20"/>
                 <w:szCs w:val="20"/>
                 <w:lang w:val="en-US"/>
@@ -3738,7 +3878,7 @@
             <w:pPr>
               <w:jc w:val="center"/>
               <w:rPr>
-                <w:rFonts w:ascii="Songti TC" w:eastAsia="Songti TC" w:hAnsi="Songti TC" w:hint="eastAsia"/>
+                <w:rFonts w:ascii="Songti TC" w:eastAsia="Songti TC" w:hAnsi="Songti TC"/>
                 <w:lang w:val="en-US"/>
               </w:rPr>
             </w:pPr>
@@ -3758,7 +3898,7 @@
           <w:p>
             <w:pPr>
               <w:rPr>
-                <w:rFonts w:ascii="Songti TC" w:eastAsia="Songti TC" w:hAnsi="Songti TC" w:hint="eastAsia"/>
+                <w:rFonts w:ascii="Songti TC" w:eastAsia="Songti TC" w:hAnsi="Songti TC"/>
                 <w:sz w:val="20"/>
                 <w:szCs w:val="20"/>
                 <w:lang w:val="en-US"/>
@@ -3806,16 +3946,16 @@
             <w:pPr>
               <w:jc w:val="center"/>
               <w:rPr>
-                <w:rFonts w:ascii="Songti TC" w:eastAsia="Songti TC" w:hAnsi="Songti TC"/>
-                <w:lang w:val="en-US"/>
-              </w:rPr>
-            </w:pPr>
-            <w:r>
-              <w:rPr>
-                <w:rFonts w:ascii="Songti TC" w:eastAsia="Songti TC" w:hAnsi="Songti TC" w:hint="eastAsia"/>
-                <w:lang w:val="en-US"/>
-              </w:rPr>
-              <w:t>参与者</w:t>
+                <w:rFonts w:ascii="Songti TC" w:eastAsia="Songti TC" w:hAnsi="Songti TC" w:hint="eastAsia"/>
+                <w:lang w:val="en-US"/>
+              </w:rPr>
+            </w:pPr>
+            <w:r>
+              <w:rPr>
+                <w:rFonts w:ascii="Songti TC" w:eastAsia="Songti TC" w:hAnsi="Songti TC" w:hint="eastAsia"/>
+                <w:lang w:val="en-US"/>
+              </w:rPr>
+              <w:t>优先级</w:t>
             </w:r>
           </w:p>
         </w:tc>
@@ -3826,20 +3966,20 @@
           <w:p>
             <w:pPr>
               <w:rPr>
-                <w:rFonts w:ascii="Songti TC" w:eastAsia="Songti TC" w:hAnsi="Songti TC"/>
-                <w:sz w:val="20"/>
-                <w:szCs w:val="20"/>
-                <w:lang w:val="en-US"/>
-              </w:rPr>
-            </w:pPr>
-            <w:r>
-              <w:rPr>
-                <w:rFonts w:ascii="Songti TC" w:eastAsia="Songti TC" w:hAnsi="Songti TC" w:hint="eastAsia"/>
-                <w:sz w:val="20"/>
-                <w:szCs w:val="20"/>
-                <w:lang w:val="en-US"/>
-              </w:rPr>
-              <w:t>超级管理员，管理员，用户</w:t>
+                <w:rFonts w:ascii="Songti TC" w:eastAsia="Songti TC" w:hAnsi="Songti TC" w:hint="eastAsia"/>
+                <w:sz w:val="20"/>
+                <w:szCs w:val="20"/>
+                <w:lang w:val="en-US"/>
+              </w:rPr>
+            </w:pPr>
+            <w:r>
+              <w:rPr>
+                <w:rFonts w:ascii="Songti TC" w:eastAsia="Songti TC" w:hAnsi="Songti TC" w:hint="eastAsia"/>
+                <w:sz w:val="20"/>
+                <w:szCs w:val="20"/>
+                <w:lang w:val="en-US"/>
+              </w:rPr>
+              <w:t>高</w:t>
             </w:r>
           </w:p>
         </w:tc>
@@ -3856,16 +3996,16 @@
             <w:pPr>
               <w:jc w:val="center"/>
               <w:rPr>
-                <w:rFonts w:ascii="Songti TC" w:eastAsia="Songti TC" w:hAnsi="Songti TC" w:hint="eastAsia"/>
-                <w:lang w:val="en-US"/>
-              </w:rPr>
-            </w:pPr>
-            <w:r>
-              <w:rPr>
-                <w:rFonts w:ascii="Songti TC" w:eastAsia="Songti TC" w:hAnsi="Songti TC" w:hint="eastAsia"/>
-                <w:lang w:val="en-US"/>
-              </w:rPr>
-              <w:t>触发器</w:t>
+                <w:rFonts w:ascii="Songti TC" w:eastAsia="Songti TC" w:hAnsi="Songti TC"/>
+                <w:lang w:val="en-US"/>
+              </w:rPr>
+            </w:pPr>
+            <w:r>
+              <w:rPr>
+                <w:rFonts w:ascii="Songti TC" w:eastAsia="Songti TC" w:hAnsi="Songti TC" w:hint="eastAsia"/>
+                <w:lang w:val="en-US"/>
+              </w:rPr>
+              <w:t>参与者</w:t>
             </w:r>
           </w:p>
         </w:tc>
@@ -3876,20 +4016,20 @@
           <w:p>
             <w:pPr>
               <w:rPr>
-                <w:rFonts w:ascii="Songti TC" w:eastAsia="Songti TC" w:hAnsi="Songti TC" w:hint="eastAsia"/>
-                <w:sz w:val="20"/>
-                <w:szCs w:val="20"/>
-                <w:lang w:val="en-US"/>
-              </w:rPr>
-            </w:pPr>
-            <w:r>
-              <w:rPr>
-                <w:rFonts w:ascii="Songti TC" w:eastAsia="Songti TC" w:hAnsi="Songti TC" w:hint="eastAsia"/>
-                <w:sz w:val="20"/>
-                <w:szCs w:val="20"/>
-                <w:lang w:val="en-US"/>
-              </w:rPr>
-              <w:t>有用户，但是还未注册的用户，需要使用该系统</w:t>
+                <w:rFonts w:ascii="Songti TC" w:eastAsia="Songti TC" w:hAnsi="Songti TC"/>
+                <w:sz w:val="20"/>
+                <w:szCs w:val="20"/>
+                <w:lang w:val="en-US"/>
+              </w:rPr>
+            </w:pPr>
+            <w:r>
+              <w:rPr>
+                <w:rFonts w:ascii="Songti TC" w:eastAsia="Songti TC" w:hAnsi="Songti TC" w:hint="eastAsia"/>
+                <w:sz w:val="20"/>
+                <w:szCs w:val="20"/>
+                <w:lang w:val="en-US"/>
+              </w:rPr>
+              <w:t>超级管理员，管理员，用户</w:t>
             </w:r>
           </w:p>
         </w:tc>
@@ -3915,6 +4055,56 @@
                 <w:rFonts w:ascii="Songti TC" w:eastAsia="Songti TC" w:hAnsi="Songti TC" w:hint="eastAsia"/>
                 <w:lang w:val="en-US"/>
               </w:rPr>
+              <w:t>触发器</w:t>
+            </w:r>
+          </w:p>
+        </w:tc>
+        <w:tc>
+          <w:tcPr>
+            <w:tcW w:w="4574" w:type="dxa"/>
+          </w:tcPr>
+          <w:p>
+            <w:pPr>
+              <w:rPr>
+                <w:rFonts w:ascii="Songti TC" w:eastAsia="Songti TC" w:hAnsi="Songti TC"/>
+                <w:sz w:val="20"/>
+                <w:szCs w:val="20"/>
+                <w:lang w:val="en-US"/>
+              </w:rPr>
+            </w:pPr>
+            <w:r>
+              <w:rPr>
+                <w:rFonts w:ascii="Songti TC" w:eastAsia="Songti TC" w:hAnsi="Songti TC" w:hint="eastAsia"/>
+                <w:sz w:val="20"/>
+                <w:szCs w:val="20"/>
+                <w:lang w:val="en-US"/>
+              </w:rPr>
+              <w:t>有用户，但是还未注册的用户，需要使用该系统</w:t>
+            </w:r>
+          </w:p>
+        </w:tc>
+      </w:tr>
+      <w:tr>
+        <w:trPr>
+          <w:trHeight w:val="489"/>
+        </w:trPr>
+        <w:tc>
+          <w:tcPr>
+            <w:tcW w:w="4574" w:type="dxa"/>
+          </w:tcPr>
+          <w:p>
+            <w:pPr>
+              <w:jc w:val="center"/>
+              <w:rPr>
+                <w:rFonts w:ascii="Songti TC" w:eastAsia="Songti TC" w:hAnsi="Songti TC"/>
+                <w:lang w:val="en-US"/>
+              </w:rPr>
+            </w:pPr>
+            <w:r>
+              <w:rPr>
+                <w:rFonts w:ascii="Songti TC" w:eastAsia="Songti TC" w:hAnsi="Songti TC" w:hint="eastAsia"/>
+                <w:lang w:val="en-US"/>
+              </w:rPr>
               <w:t>前置条件</w:t>
             </w:r>
           </w:p>
@@ -3995,7 +4185,7 @@
             <w:pPr>
               <w:jc w:val="center"/>
               <w:rPr>
-                <w:rFonts w:ascii="Songti TC" w:eastAsia="Songti TC" w:hAnsi="Songti TC" w:hint="eastAsia"/>
+                <w:rFonts w:ascii="Songti TC" w:eastAsia="Songti TC" w:hAnsi="Songti TC"/>
                 <w:lang w:val="en-US"/>
               </w:rPr>
             </w:pPr>
@@ -4118,7 +4308,7 @@
             <w:pPr>
               <w:jc w:val="center"/>
               <w:rPr>
-                <w:rFonts w:ascii="Songti TC" w:eastAsia="Songti TC" w:hAnsi="Songti TC" w:hint="eastAsia"/>
+                <w:rFonts w:ascii="Songti TC" w:eastAsia="Songti TC" w:hAnsi="Songti TC"/>
                 <w:lang w:val="en-US"/>
               </w:rPr>
             </w:pPr>
@@ -4359,7 +4549,7 @@
                 <w:numId w:val="9"/>
               </w:numPr>
               <w:rPr>
-                <w:rFonts w:ascii="Songti TC" w:eastAsia="Songti TC" w:hAnsi="Songti TC" w:hint="eastAsia"/>
+                <w:rFonts w:ascii="Songti TC" w:eastAsia="Songti TC" w:hAnsi="Songti TC"/>
                 <w:sz w:val="20"/>
                 <w:szCs w:val="20"/>
                 <w:lang w:val="en-US"/>
@@ -4408,7 +4598,7 @@
                 <w:rFonts w:ascii="Songti TC" w:eastAsia="Songti TC" w:hAnsi="Songti TC" w:hint="eastAsia"/>
                 <w:lang w:val="en-US"/>
               </w:rPr>
-              <w:t>扩展点</w:t>
+              <w:t>字段列表</w:t>
             </w:r>
           </w:p>
         </w:tc>
@@ -4418,8 +4608,170 @@
           </w:tcPr>
           <w:p>
             <w:pPr>
-              <w:rPr>
-                <w:rFonts w:ascii="Songti TC" w:eastAsia="Songti TC" w:hAnsi="Songti TC"/>
+              <w:pStyle w:val="ListParagraph"/>
+              <w:rPr>
+                <w:rFonts w:ascii="Songti TC" w:eastAsia="Songti TC" w:hAnsi="Songti TC" w:hint="eastAsia"/>
+                <w:sz w:val="20"/>
+                <w:szCs w:val="20"/>
+                <w:lang w:val="en-US"/>
+              </w:rPr>
+            </w:pPr>
+            <w:r>
+              <w:rPr>
+                <w:rFonts w:ascii="Songti TC" w:eastAsia="Songti TC" w:hAnsi="Songti TC" w:hint="eastAsia"/>
+                <w:sz w:val="20"/>
+                <w:szCs w:val="20"/>
+                <w:lang w:val="en-US"/>
+              </w:rPr>
+              <w:t>用户名：</w:t>
+            </w:r>
+          </w:p>
+          <w:p>
+            <w:pPr>
+              <w:pStyle w:val="ListParagraph"/>
+              <w:rPr>
+                <w:rFonts w:ascii="Songti TC" w:eastAsia="Songti TC" w:hAnsi="Songti TC"/>
+                <w:sz w:val="20"/>
+                <w:szCs w:val="20"/>
+                <w:lang w:val="en-US"/>
+              </w:rPr>
+            </w:pPr>
+            <w:r>
+              <w:rPr>
+                <w:rFonts w:ascii="Songti TC" w:eastAsia="Songti TC" w:hAnsi="Songti TC" w:hint="eastAsia"/>
+                <w:sz w:val="20"/>
+                <w:szCs w:val="20"/>
+                <w:lang w:val="en-US"/>
+              </w:rPr>
+              <w:t>昵称：</w:t>
+            </w:r>
+          </w:p>
+          <w:p>
+            <w:pPr>
+              <w:pStyle w:val="ListParagraph"/>
+              <w:rPr>
+                <w:rFonts w:ascii="Songti TC" w:eastAsia="Songti TC" w:hAnsi="Songti TC"/>
+                <w:sz w:val="20"/>
+                <w:szCs w:val="20"/>
+                <w:lang w:val="en-US"/>
+              </w:rPr>
+            </w:pPr>
+            <w:r>
+              <w:rPr>
+                <w:rFonts w:ascii="Songti TC" w:eastAsia="Songti TC" w:hAnsi="Songti TC" w:hint="eastAsia"/>
+                <w:sz w:val="20"/>
+                <w:szCs w:val="20"/>
+                <w:lang w:val="en-US"/>
+              </w:rPr>
+              <w:t>用户描述：</w:t>
+            </w:r>
+          </w:p>
+          <w:p>
+            <w:pPr>
+              <w:pStyle w:val="ListParagraph"/>
+              <w:rPr>
+                <w:rFonts w:ascii="Songti TC" w:eastAsia="Songti TC" w:hAnsi="Songti TC"/>
+                <w:sz w:val="20"/>
+                <w:szCs w:val="20"/>
+                <w:lang w:val="en-US"/>
+              </w:rPr>
+            </w:pPr>
+            <w:r>
+              <w:rPr>
+                <w:rFonts w:ascii="Songti TC" w:eastAsia="Songti TC" w:hAnsi="Songti TC" w:hint="eastAsia"/>
+                <w:sz w:val="20"/>
+                <w:szCs w:val="20"/>
+                <w:lang w:val="en-US"/>
+              </w:rPr>
+              <w:t>手机：</w:t>
+            </w:r>
+          </w:p>
+          <w:p>
+            <w:pPr>
+              <w:pStyle w:val="ListParagraph"/>
+              <w:rPr>
+                <w:rFonts w:ascii="Songti TC" w:eastAsia="Songti TC" w:hAnsi="Songti TC"/>
+                <w:sz w:val="20"/>
+                <w:szCs w:val="20"/>
+                <w:lang w:val="en-US"/>
+              </w:rPr>
+            </w:pPr>
+            <w:r>
+              <w:rPr>
+                <w:rFonts w:ascii="Songti TC" w:eastAsia="Songti TC" w:hAnsi="Songti TC" w:hint="eastAsia"/>
+                <w:sz w:val="20"/>
+                <w:szCs w:val="20"/>
+                <w:lang w:val="en-US"/>
+              </w:rPr>
+              <w:t>邮箱地址：</w:t>
+            </w:r>
+          </w:p>
+          <w:p>
+            <w:pPr>
+              <w:pStyle w:val="ListParagraph"/>
+              <w:rPr>
+                <w:rFonts w:ascii="Songti TC" w:eastAsia="Songti TC" w:hAnsi="Songti TC"/>
+                <w:sz w:val="20"/>
+                <w:szCs w:val="20"/>
+                <w:lang w:val="en-US"/>
+              </w:rPr>
+            </w:pPr>
+            <w:r>
+              <w:rPr>
+                <w:rFonts w:ascii="Songti TC" w:eastAsia="Songti TC" w:hAnsi="Songti TC" w:hint="eastAsia"/>
+                <w:sz w:val="20"/>
+                <w:szCs w:val="20"/>
+                <w:lang w:val="en-US"/>
+              </w:rPr>
+              <w:lastRenderedPageBreak/>
+              <w:t>角色：</w:t>
+            </w:r>
+          </w:p>
+          <w:p>
+            <w:pPr>
+              <w:pStyle w:val="ListParagraph"/>
+              <w:rPr>
+                <w:rFonts w:ascii="Songti TC" w:eastAsia="Songti TC" w:hAnsi="Songti TC"/>
+                <w:sz w:val="20"/>
+                <w:szCs w:val="20"/>
+                <w:lang w:val="en-US"/>
+              </w:rPr>
+            </w:pPr>
+            <w:r>
+              <w:rPr>
+                <w:rFonts w:ascii="Songti TC" w:eastAsia="Songti TC" w:hAnsi="Songti TC" w:hint="eastAsia"/>
+                <w:sz w:val="20"/>
+                <w:szCs w:val="20"/>
+                <w:lang w:val="en-US"/>
+              </w:rPr>
+              <w:t>所属部门：</w:t>
+            </w:r>
+          </w:p>
+          <w:p>
+            <w:pPr>
+              <w:pStyle w:val="ListParagraph"/>
+              <w:rPr>
+                <w:rFonts w:ascii="Songti TC" w:eastAsia="Songti TC" w:hAnsi="Songti TC"/>
+                <w:sz w:val="20"/>
+                <w:szCs w:val="20"/>
+                <w:lang w:val="en-US"/>
+              </w:rPr>
+            </w:pPr>
+            <w:r>
+              <w:rPr>
+                <w:rFonts w:ascii="Songti TC" w:eastAsia="Songti TC" w:hAnsi="Songti TC" w:hint="eastAsia"/>
+                <w:sz w:val="20"/>
+                <w:szCs w:val="20"/>
+                <w:lang w:val="en-US"/>
+              </w:rPr>
+              <w:t>职位：</w:t>
+            </w:r>
+          </w:p>
+          <w:p>
+            <w:pPr>
+              <w:pStyle w:val="ListParagraph"/>
+              <w:rPr>
+                <w:rFonts w:ascii="Songti TC" w:eastAsia="Songti TC" w:hAnsi="Songti TC" w:hint="eastAsia"/>
                 <w:sz w:val="20"/>
                 <w:szCs w:val="20"/>
                 <w:lang w:val="en-US"/>
@@ -4440,7 +4792,49 @@
             <w:pPr>
               <w:jc w:val="center"/>
               <w:rPr>
-                <w:rFonts w:ascii="Songti TC" w:eastAsia="Songti TC" w:hAnsi="Songti TC" w:hint="eastAsia"/>
+                <w:rFonts w:ascii="Songti TC" w:eastAsia="Songti TC" w:hAnsi="Songti TC"/>
+                <w:lang w:val="en-US"/>
+              </w:rPr>
+            </w:pPr>
+            <w:r>
+              <w:rPr>
+                <w:rFonts w:ascii="Songti TC" w:eastAsia="Songti TC" w:hAnsi="Songti TC" w:hint="eastAsia"/>
+                <w:lang w:val="en-US"/>
+              </w:rPr>
+              <w:lastRenderedPageBreak/>
+              <w:t>扩展点</w:t>
+            </w:r>
+          </w:p>
+        </w:tc>
+        <w:tc>
+          <w:tcPr>
+            <w:tcW w:w="4574" w:type="dxa"/>
+          </w:tcPr>
+          <w:p>
+            <w:pPr>
+              <w:rPr>
+                <w:rFonts w:ascii="Songti TC" w:eastAsia="Songti TC" w:hAnsi="Songti TC"/>
+                <w:sz w:val="20"/>
+                <w:szCs w:val="20"/>
+                <w:lang w:val="en-US"/>
+              </w:rPr>
+            </w:pPr>
+          </w:p>
+        </w:tc>
+      </w:tr>
+      <w:tr>
+        <w:trPr>
+          <w:trHeight w:val="489"/>
+        </w:trPr>
+        <w:tc>
+          <w:tcPr>
+            <w:tcW w:w="4574" w:type="dxa"/>
+          </w:tcPr>
+          <w:p>
+            <w:pPr>
+              <w:jc w:val="center"/>
+              <w:rPr>
+                <w:rFonts w:ascii="Songti TC" w:eastAsia="Songti TC" w:hAnsi="Songti TC"/>
                 <w:lang w:val="en-US"/>
               </w:rPr>
             </w:pPr>
@@ -4480,18 +4874,121 @@
     </w:p>
     <w:p>
       <w:pPr>
-        <w:rPr>
-          <w:rFonts w:ascii="Songti TC" w:eastAsia="Songti TC" w:hAnsi="Songti TC"/>
+        <w:pStyle w:val="Heading3"/>
+        <w:rPr>
+          <w:lang w:val="en-US"/>
+        </w:rPr>
+      </w:pPr>
+    </w:p>
+    <w:p>
+      <w:pPr>
+        <w:pStyle w:val="Heading3"/>
+        <w:rPr>
+          <w:lang w:val="en-US"/>
+        </w:rPr>
+      </w:pPr>
+    </w:p>
+    <w:p>
+      <w:pPr>
+        <w:rPr>
+          <w:rFonts w:asciiTheme="majorHAnsi" w:eastAsiaTheme="majorEastAsia" w:hAnsiTheme="majorHAnsi" w:cstheme="majorBidi"/>
+          <w:color w:val="1F3763" w:themeColor="accent1" w:themeShade="7F"/>
           <w:lang w:val="en-US"/>
         </w:rPr>
       </w:pPr>
       <w:r>
         <w:rPr>
-          <w:rFonts w:ascii="Songti TC" w:eastAsia="Songti TC" w:hAnsi="Songti TC"/>
           <w:lang w:val="en-US"/>
         </w:rPr>
         <w:br w:type="page"/>
       </w:r>
+    </w:p>
+    <w:p>
+      <w:pPr>
+        <w:pStyle w:val="Heading3"/>
+        <w:rPr>
+          <w:lang w:val="en-US"/>
+        </w:rPr>
+      </w:pPr>
+      <w:r>
+        <w:rPr>
+          <w:rFonts w:hint="eastAsia"/>
+          <w:noProof/>
+          <w:lang w:val="en-US"/>
+        </w:rPr>
+        <w:lastRenderedPageBreak/>
+        <w:drawing>
+          <wp:anchor distT="0" distB="0" distL="114300" distR="114300" simplePos="0" relativeHeight="251658240" behindDoc="0" locked="0" layoutInCell="1" allowOverlap="1" wp14:anchorId="5CC40F59" wp14:editId="5AD43691">
+            <wp:simplePos x="0" y="0"/>
+            <wp:positionH relativeFrom="column">
+              <wp:posOffset>167005</wp:posOffset>
+            </wp:positionH>
+            <wp:positionV relativeFrom="page">
+              <wp:posOffset>1380121</wp:posOffset>
+            </wp:positionV>
+            <wp:extent cx="5532120" cy="8229600"/>
+            <wp:effectExtent l="0" t="0" r="5080" b="0"/>
+            <wp:wrapSquare wrapText="bothSides"/>
+            <wp:docPr id="8" name="Picture 8"/>
+            <wp:cNvGraphicFramePr>
+              <a:graphicFrameLocks xmlns:a="http://schemas.openxmlformats.org/drawingml/2006/main" noChangeAspect="1"/>
+            </wp:cNvGraphicFramePr>
+            <a:graphic xmlns:a="http://schemas.openxmlformats.org/drawingml/2006/main">
+              <a:graphicData uri="http://schemas.openxmlformats.org/drawingml/2006/picture">
+                <pic:pic xmlns:pic="http://schemas.openxmlformats.org/drawingml/2006/picture">
+                  <pic:nvPicPr>
+                    <pic:cNvPr id="8" name="Picture 8"/>
+                    <pic:cNvPicPr/>
+                  </pic:nvPicPr>
+                  <pic:blipFill>
+                    <a:blip r:embed="rId12">
+                      <a:extLst>
+                        <a:ext uri="{28A0092B-C50C-407E-A947-70E740481C1C}">
+                          <a14:useLocalDpi xmlns:a14="http://schemas.microsoft.com/office/drawing/2010/main" val="0"/>
+                        </a:ext>
+                      </a:extLst>
+                    </a:blip>
+                    <a:stretch>
+                      <a:fillRect/>
+                    </a:stretch>
+                  </pic:blipFill>
+                  <pic:spPr>
+                    <a:xfrm>
+                      <a:off x="0" y="0"/>
+                      <a:ext cx="5532120" cy="8229600"/>
+                    </a:xfrm>
+                    <a:prstGeom prst="rect">
+                      <a:avLst/>
+                    </a:prstGeom>
+                  </pic:spPr>
+                </pic:pic>
+              </a:graphicData>
+            </a:graphic>
+            <wp14:sizeRelH relativeFrom="page">
+              <wp14:pctWidth>0</wp14:pctWidth>
+            </wp14:sizeRelH>
+            <wp14:sizeRelV relativeFrom="page">
+              <wp14:pctHeight>0</wp14:pctHeight>
+            </wp14:sizeRelV>
+          </wp:anchor>
+        </w:drawing>
+      </w:r>
+      <w:r>
+        <w:rPr>
+          <w:rFonts w:hint="eastAsia"/>
+          <w:lang w:val="en-US"/>
+        </w:rPr>
+        <w:t>流程图</w:t>
+      </w:r>
+    </w:p>
+    <w:p>
+      <w:pPr>
+        <w:rPr>
+          <w:rFonts w:hint="eastAsia"/>
+          <w:lang w:val="en-US"/>
+        </w:rPr>
+      </w:pPr>
+      <w:bookmarkStart w:id="10" w:name="_Toc127479517"/>
     </w:p>
     <w:p>
       <w:pPr>
@@ -4504,7 +5001,6 @@
           <w:lang w:val="en-US"/>
         </w:rPr>
       </w:pPr>
-      <w:bookmarkStart w:id="10" w:name="_Toc127479517"/>
       <w:r>
         <w:rPr>
           <w:rFonts w:hint="eastAsia"/>
@@ -4647,7 +5143,7 @@
       </w:pPr>
     </w:p>
     <w:sectPr>
-      <w:footerReference w:type="default" r:id="rId11"/>
+      <w:footerReference w:type="default" r:id="rId13"/>
       <w:pgSz w:w="12240" w:h="15840"/>
       <w:pgMar w:top="1440" w:right="1440" w:bottom="1440" w:left="1440" w:header="708" w:footer="708" w:gutter="0"/>
       <w:cols w:space="708"/>

</xml_diff>

<commit_message>
feat(prd): add user login
</commit_message>
<xml_diff>
--- a/docs/public/resources/system-use-case.docx
+++ b/docs/public/resources/system-use-case.docx
@@ -6427,7 +6427,7 @@
             <w:pPr>
               <w:pStyle w:val="ListParagraph"/>
               <w:rPr>
-                <w:rFonts w:ascii="Songti TC" w:eastAsia="Songti TC" w:hAnsi="Songti TC" w:hint="eastAsia"/>
+                <w:rFonts w:ascii="Songti TC" w:eastAsia="Songti TC" w:hAnsi="Songti TC"/>
                 <w:sz w:val="20"/>
                 <w:szCs w:val="20"/>
                 <w:lang w:val="en-US"/>
@@ -6458,25 +6458,7 @@
                 <w:szCs w:val="20"/>
                 <w:lang w:val="en-US"/>
               </w:rPr>
-              <w:t>加密，保存在数据库中也需要进行</w:t>
-            </w:r>
-            <w:r>
-              <w:rPr>
-                <w:rFonts w:ascii="Songti TC" w:eastAsia="Songti TC" w:hAnsi="Songti TC" w:hint="eastAsia"/>
-                <w:sz w:val="20"/>
-                <w:szCs w:val="20"/>
-                <w:lang w:val="en-US"/>
-              </w:rPr>
-              <w:t>encryp</w:t>
-            </w:r>
-            <w:r>
-              <w:rPr>
-                <w:rFonts w:ascii="Songti TC" w:eastAsia="Songti TC" w:hAnsi="Songti TC" w:hint="eastAsia"/>
-                <w:sz w:val="20"/>
-                <w:szCs w:val="20"/>
-                <w:lang w:val="en-US"/>
-              </w:rPr>
-              <w:t>t加密</w:t>
+              <w:t>加密，保存在数据库中也需要进行encrypt加密</w:t>
             </w:r>
           </w:p>
           <w:bookmarkEnd w:id="13"/>
@@ -11965,30 +11947,6 @@
     </w:p>
     <w:p>
       <w:pPr>
-        <w:rPr>
-          <w:lang w:val="en-US"/>
-        </w:rPr>
-      </w:pPr>
-    </w:p>
-    <w:p>
-      <w:pPr>
-        <w:rPr>
-          <w:rFonts w:asciiTheme="majorHAnsi" w:eastAsiaTheme="majorEastAsia" w:hAnsiTheme="majorHAnsi" w:cstheme="majorBidi"/>
-          <w:color w:val="2F5496" w:themeColor="accent1" w:themeShade="BF"/>
-          <w:sz w:val="26"/>
-          <w:szCs w:val="26"/>
-          <w:lang w:val="en-US"/>
-        </w:rPr>
-      </w:pPr>
-      <w:r>
-        <w:rPr>
-          <w:lang w:val="en-US"/>
-        </w:rPr>
-        <w:br w:type="page"/>
-      </w:r>
-    </w:p>
-    <w:p>
-      <w:pPr>
         <w:pStyle w:val="Heading2"/>
         <w:numPr>
           <w:ilvl w:val="0"/>
@@ -11998,15 +11956,27 @@
           <w:lang w:val="en-US"/>
         </w:rPr>
       </w:pPr>
-      <w:bookmarkStart w:id="27" w:name="_Toc127876370"/>
       <w:r>
         <w:rPr>
           <w:rFonts w:hint="eastAsia"/>
           <w:lang w:val="en-US"/>
         </w:rPr>
-        <w:t>重设用户密码</w:t>
+        <w:t>用户</w:t>
       </w:r>
-      <w:bookmarkEnd w:id="27"/>
+      <w:r>
+        <w:rPr>
+          <w:rFonts w:hint="eastAsia"/>
+          <w:lang w:val="en-US"/>
+        </w:rPr>
+        <w:t>登录</w:t>
+      </w:r>
+    </w:p>
+    <w:p>
+      <w:pPr>
+        <w:rPr>
+          <w:lang w:val="en-US"/>
+        </w:rPr>
+      </w:pPr>
     </w:p>
     <w:p>
       <w:pPr>
@@ -12056,25 +12026,7 @@
           <w:szCs w:val="20"/>
           <w:lang w:val="en-US"/>
         </w:rPr>
-        <w:t xml:space="preserve"> </w:t>
-      </w:r>
-      <w:r>
-        <w:rPr>
-          <w:rFonts w:ascii="Songti TC" w:eastAsia="Songti TC" w:hAnsi="Songti TC"/>
-          <w:sz w:val="20"/>
-          <w:szCs w:val="20"/>
-          <w:lang w:val="en-US"/>
-        </w:rPr>
-        <w:t>resetPass</w:t>
-      </w:r>
-      <w:r>
-        <w:rPr>
-          <w:rFonts w:ascii="Songti TC" w:eastAsia="Songti TC" w:hAnsi="Songti TC" w:hint="eastAsia"/>
-          <w:sz w:val="20"/>
-          <w:szCs w:val="20"/>
-          <w:lang w:val="en-US"/>
-        </w:rPr>
-        <w:t xml:space="preserve"> </w:t>
+        <w:t>login</w:t>
       </w:r>
       <w:r>
         <w:rPr>
@@ -12164,7 +12116,7 @@
           <w:szCs w:val="20"/>
           <w:lang w:val="en-US"/>
         </w:rPr>
-        <w:t>usr_mgmt_</w:t>
+        <w:t>usr_mgmt</w:t>
       </w:r>
       <w:r>
         <w:rPr>
@@ -12173,7 +12125,7 @@
           <w:szCs w:val="20"/>
           <w:lang w:val="en-US"/>
         </w:rPr>
-        <w:t xml:space="preserve"> </w:t>
+        <w:t>_login</w:t>
       </w:r>
       <w:r>
         <w:rPr>
@@ -12182,7 +12134,7 @@
           <w:szCs w:val="20"/>
           <w:lang w:val="en-US"/>
         </w:rPr>
-        <w:t>resetPass</w:t>
+        <w:t xml:space="preserve"> </w:t>
       </w:r>
       <w:r>
         <w:rPr>
@@ -12274,7 +12226,7 @@
                 <w:szCs w:val="20"/>
                 <w:lang w:val="en-US"/>
               </w:rPr>
-              <w:t>resetPass</w:t>
+              <w:t>login</w:t>
             </w:r>
           </w:p>
         </w:tc>
@@ -12324,7 +12276,16 @@
                 <w:szCs w:val="20"/>
                 <w:lang w:val="en-US"/>
               </w:rPr>
-              <w:t>用户重设密码</w:t>
+              <w:t>用户</w:t>
+            </w:r>
+            <w:r>
+              <w:rPr>
+                <w:rFonts w:ascii="Songti TC" w:eastAsia="Songti TC" w:hAnsi="Songti TC" w:hint="eastAsia"/>
+                <w:sz w:val="20"/>
+                <w:szCs w:val="20"/>
+                <w:lang w:val="en-US"/>
+              </w:rPr>
+              <w:t>登录</w:t>
             </w:r>
           </w:p>
         </w:tc>
@@ -12392,16 +12353,34 @@
                 <w:szCs w:val="20"/>
                 <w:lang w:val="en-US"/>
               </w:rPr>
-              <w:t>，我</w:t>
-            </w:r>
-            <w:r>
-              <w:rPr>
-                <w:rFonts w:ascii="Songti TC" w:eastAsia="Songti TC" w:hAnsi="Songti TC" w:hint="eastAsia"/>
-                <w:sz w:val="20"/>
-                <w:szCs w:val="20"/>
-                <w:lang w:val="en-US"/>
-              </w:rPr>
-              <w:t>需要有一个重设密码的功能页面</w:t>
+              <w:t>，我需要在系统上</w:t>
+            </w:r>
+            <w:r>
+              <w:rPr>
+                <w:rFonts w:ascii="Songti TC" w:eastAsia="Songti TC" w:hAnsi="Songti TC" w:hint="eastAsia"/>
+                <w:sz w:val="20"/>
+                <w:szCs w:val="20"/>
+                <w:lang w:val="en-US"/>
+              </w:rPr>
+              <w:t>可以</w:t>
+            </w:r>
+            <w:r>
+              <w:rPr>
+                <w:rFonts w:ascii="Songti TC" w:eastAsia="Songti TC" w:hAnsi="Songti TC" w:hint="eastAsia"/>
+                <w:sz w:val="20"/>
+                <w:szCs w:val="20"/>
+                <w:lang w:val="en-US"/>
+              </w:rPr>
+              <w:t>登录</w:t>
+            </w:r>
+            <w:r>
+              <w:rPr>
+                <w:rFonts w:ascii="Songti TC" w:eastAsia="Songti TC" w:hAnsi="Songti TC" w:hint="eastAsia"/>
+                <w:sz w:val="20"/>
+                <w:szCs w:val="20"/>
+                <w:lang w:val="en-US"/>
+              </w:rPr>
+              <w:t>功能</w:t>
             </w:r>
             <w:r>
               <w:rPr>
@@ -12419,16 +12398,16 @@
                 <w:szCs w:val="20"/>
                 <w:lang w:val="en-US"/>
               </w:rPr>
-              <w:t>这样我</w:t>
-            </w:r>
-            <w:r>
-              <w:rPr>
-                <w:rFonts w:ascii="Songti TC" w:eastAsia="Songti TC" w:hAnsi="Songti TC" w:hint="eastAsia"/>
-                <w:sz w:val="20"/>
-                <w:szCs w:val="20"/>
-                <w:lang w:val="en-US"/>
-              </w:rPr>
-              <w:t>在忘记密码或者需要更改密码用到</w:t>
+              <w:t>这样我可以</w:t>
+            </w:r>
+            <w:r>
+              <w:rPr>
+                <w:rFonts w:ascii="Songti TC" w:eastAsia="Songti TC" w:hAnsi="Songti TC" w:hint="eastAsia"/>
+                <w:sz w:val="20"/>
+                <w:szCs w:val="20"/>
+                <w:lang w:val="en-US"/>
+              </w:rPr>
+              <w:t>登录后台使用我自己的权限功能</w:t>
             </w:r>
           </w:p>
         </w:tc>
@@ -12515,29 +12494,20 @@
           <w:p>
             <w:pPr>
               <w:rPr>
-                <w:rFonts w:ascii="Songti TC" w:eastAsia="Songti TC" w:hAnsi="Songti TC" w:hint="eastAsia"/>
-                <w:sz w:val="20"/>
-                <w:szCs w:val="20"/>
-                <w:lang w:val="en-US"/>
-              </w:rPr>
-            </w:pPr>
-            <w:r>
-              <w:rPr>
-                <w:rFonts w:ascii="Songti TC" w:eastAsia="Songti TC" w:hAnsi="Songti TC" w:hint="eastAsia"/>
-                <w:sz w:val="20"/>
-                <w:szCs w:val="20"/>
-                <w:lang w:val="en-US"/>
-              </w:rPr>
-              <w:t>超级管理员，管理员</w:t>
-            </w:r>
-            <w:r>
-              <w:rPr>
-                <w:rFonts w:ascii="Songti TC" w:eastAsia="Songti TC" w:hAnsi="Songti TC" w:hint="eastAsia"/>
-                <w:sz w:val="20"/>
-                <w:szCs w:val="20"/>
-                <w:lang w:val="en-US"/>
-              </w:rPr>
-              <w:t>，用户</w:t>
+                <w:rFonts w:ascii="Songti TC" w:eastAsia="Songti TC" w:hAnsi="Songti TC"/>
+                <w:sz w:val="20"/>
+                <w:szCs w:val="20"/>
+                <w:lang w:val="en-US"/>
+              </w:rPr>
+            </w:pPr>
+            <w:r>
+              <w:rPr>
+                <w:rFonts w:ascii="Songti TC" w:eastAsia="Songti TC" w:hAnsi="Songti TC" w:hint="eastAsia"/>
+                <w:sz w:val="20"/>
+                <w:szCs w:val="20"/>
+                <w:lang w:val="en-US"/>
+              </w:rPr>
+              <w:t>用户</w:t>
             </w:r>
           </w:p>
         </w:tc>
@@ -12573,6 +12543,1108 @@
           </w:tcPr>
           <w:p>
             <w:pPr>
+              <w:rPr>
+                <w:rFonts w:ascii="Songti TC" w:eastAsia="Songti TC" w:hAnsi="Songti TC"/>
+                <w:sz w:val="20"/>
+                <w:szCs w:val="20"/>
+                <w:lang w:val="en-US"/>
+              </w:rPr>
+            </w:pPr>
+          </w:p>
+        </w:tc>
+      </w:tr>
+      <w:tr>
+        <w:trPr>
+          <w:trHeight w:val="489"/>
+        </w:trPr>
+        <w:tc>
+          <w:tcPr>
+            <w:tcW w:w="4574" w:type="dxa"/>
+          </w:tcPr>
+          <w:p>
+            <w:pPr>
+              <w:jc w:val="center"/>
+              <w:rPr>
+                <w:rFonts w:ascii="Songti TC" w:eastAsia="Songti TC" w:hAnsi="Songti TC"/>
+                <w:lang w:val="en-US"/>
+              </w:rPr>
+            </w:pPr>
+            <w:r>
+              <w:rPr>
+                <w:rFonts w:ascii="Songti TC" w:eastAsia="Songti TC" w:hAnsi="Songti TC" w:hint="eastAsia"/>
+                <w:lang w:val="en-US"/>
+              </w:rPr>
+              <w:t>前置条件</w:t>
+            </w:r>
+          </w:p>
+        </w:tc>
+        <w:tc>
+          <w:tcPr>
+            <w:tcW w:w="4574" w:type="dxa"/>
+          </w:tcPr>
+          <w:p>
+            <w:pPr>
+              <w:pStyle w:val="ListParagraph"/>
+              <w:numPr>
+                <w:ilvl w:val="0"/>
+                <w:numId w:val="7"/>
+              </w:numPr>
+              <w:rPr>
+                <w:rFonts w:ascii="Songti TC" w:eastAsia="Songti TC" w:hAnsi="Songti TC"/>
+                <w:sz w:val="20"/>
+                <w:szCs w:val="20"/>
+                <w:lang w:val="en-US"/>
+              </w:rPr>
+            </w:pPr>
+            <w:r>
+              <w:rPr>
+                <w:rFonts w:ascii="Songti TC" w:eastAsia="Songti TC" w:hAnsi="Songti TC" w:hint="eastAsia"/>
+                <w:sz w:val="20"/>
+                <w:szCs w:val="20"/>
+                <w:lang w:val="en-US"/>
+              </w:rPr>
+              <w:t>有用户账号的数据记录</w:t>
+            </w:r>
+          </w:p>
+          <w:p>
+            <w:pPr>
+              <w:pStyle w:val="ListParagraph"/>
+              <w:numPr>
+                <w:ilvl w:val="0"/>
+                <w:numId w:val="7"/>
+              </w:numPr>
+              <w:rPr>
+                <w:rFonts w:ascii="Songti TC" w:eastAsia="Songti TC" w:hAnsi="Songti TC"/>
+                <w:sz w:val="20"/>
+                <w:szCs w:val="20"/>
+                <w:lang w:val="en-US"/>
+              </w:rPr>
+            </w:pPr>
+            <w:r>
+              <w:rPr>
+                <w:rFonts w:ascii="Songti TC" w:eastAsia="Songti TC" w:hAnsi="Songti TC" w:hint="eastAsia"/>
+                <w:sz w:val="20"/>
+                <w:szCs w:val="20"/>
+                <w:lang w:val="en-US"/>
+              </w:rPr>
+              <w:t>进入登录页面</w:t>
+            </w:r>
+          </w:p>
+        </w:tc>
+      </w:tr>
+      <w:tr>
+        <w:trPr>
+          <w:trHeight w:val="503"/>
+        </w:trPr>
+        <w:tc>
+          <w:tcPr>
+            <w:tcW w:w="4574" w:type="dxa"/>
+          </w:tcPr>
+          <w:p>
+            <w:pPr>
+              <w:jc w:val="center"/>
+              <w:rPr>
+                <w:rFonts w:ascii="Songti TC" w:eastAsia="Songti TC" w:hAnsi="Songti TC"/>
+                <w:lang w:val="en-US"/>
+              </w:rPr>
+            </w:pPr>
+            <w:r>
+              <w:rPr>
+                <w:rFonts w:ascii="Songti TC" w:eastAsia="Songti TC" w:hAnsi="Songti TC" w:hint="eastAsia"/>
+                <w:lang w:val="en-US"/>
+              </w:rPr>
+              <w:t>后置条件</w:t>
+            </w:r>
+          </w:p>
+        </w:tc>
+        <w:tc>
+          <w:tcPr>
+            <w:tcW w:w="4574" w:type="dxa"/>
+          </w:tcPr>
+          <w:p>
+            <w:pPr>
+              <w:pStyle w:val="ListParagraph"/>
+              <w:rPr>
+                <w:rFonts w:ascii="Songti TC" w:eastAsia="Songti TC" w:hAnsi="Songti TC"/>
+                <w:sz w:val="20"/>
+                <w:szCs w:val="20"/>
+                <w:lang w:val="en-US"/>
+              </w:rPr>
+            </w:pPr>
+          </w:p>
+        </w:tc>
+      </w:tr>
+      <w:tr>
+        <w:trPr>
+          <w:trHeight w:val="489"/>
+        </w:trPr>
+        <w:tc>
+          <w:tcPr>
+            <w:tcW w:w="4574" w:type="dxa"/>
+          </w:tcPr>
+          <w:p>
+            <w:pPr>
+              <w:jc w:val="center"/>
+              <w:rPr>
+                <w:rFonts w:ascii="Songti TC" w:eastAsia="Songti TC" w:hAnsi="Songti TC"/>
+                <w:lang w:val="en-US"/>
+              </w:rPr>
+            </w:pPr>
+            <w:r>
+              <w:rPr>
+                <w:rFonts w:ascii="Songti TC" w:eastAsia="Songti TC" w:hAnsi="Songti TC" w:hint="eastAsia"/>
+                <w:lang w:val="en-US"/>
+              </w:rPr>
+              <w:t>基本路径</w:t>
+            </w:r>
+          </w:p>
+        </w:tc>
+        <w:tc>
+          <w:tcPr>
+            <w:tcW w:w="4574" w:type="dxa"/>
+          </w:tcPr>
+          <w:p>
+            <w:pPr>
+              <w:pStyle w:val="ListParagraph"/>
+              <w:numPr>
+                <w:ilvl w:val="0"/>
+                <w:numId w:val="14"/>
+              </w:numPr>
+              <w:rPr>
+                <w:rFonts w:ascii="Songti TC" w:eastAsia="Songti TC" w:hAnsi="Songti TC"/>
+                <w:sz w:val="20"/>
+                <w:szCs w:val="20"/>
+                <w:lang w:val="en-US"/>
+              </w:rPr>
+            </w:pPr>
+            <w:r>
+              <w:rPr>
+                <w:rFonts w:ascii="Songti TC" w:eastAsia="Songti TC" w:hAnsi="Songti TC" w:hint="eastAsia"/>
+                <w:sz w:val="20"/>
+                <w:szCs w:val="20"/>
+                <w:lang w:val="en-US"/>
+              </w:rPr>
+              <w:t>超级管理员登陆后台</w:t>
+            </w:r>
+          </w:p>
+          <w:p>
+            <w:pPr>
+              <w:pStyle w:val="ListParagraph"/>
+              <w:numPr>
+                <w:ilvl w:val="0"/>
+                <w:numId w:val="14"/>
+              </w:numPr>
+              <w:rPr>
+                <w:rFonts w:ascii="Songti TC" w:eastAsia="Songti TC" w:hAnsi="Songti TC"/>
+                <w:sz w:val="20"/>
+                <w:szCs w:val="20"/>
+                <w:lang w:val="en-US"/>
+              </w:rPr>
+            </w:pPr>
+            <w:r>
+              <w:rPr>
+                <w:rFonts w:ascii="Songti TC" w:eastAsia="Songti TC" w:hAnsi="Songti TC" w:hint="eastAsia"/>
+                <w:sz w:val="20"/>
+                <w:szCs w:val="20"/>
+                <w:lang w:val="en-US"/>
+              </w:rPr>
+              <w:t>超级管理员打开用户管理页面</w:t>
+            </w:r>
+          </w:p>
+          <w:p>
+            <w:pPr>
+              <w:pStyle w:val="ListParagraph"/>
+              <w:numPr>
+                <w:ilvl w:val="0"/>
+                <w:numId w:val="14"/>
+              </w:numPr>
+              <w:rPr>
+                <w:rFonts w:ascii="Songti TC" w:eastAsia="Songti TC" w:hAnsi="Songti TC"/>
+                <w:sz w:val="20"/>
+                <w:szCs w:val="20"/>
+                <w:lang w:val="en-US"/>
+              </w:rPr>
+            </w:pPr>
+            <w:r>
+              <w:rPr>
+                <w:rFonts w:ascii="Songti TC" w:eastAsia="Songti TC" w:hAnsi="Songti TC" w:hint="eastAsia"/>
+                <w:sz w:val="20"/>
+                <w:szCs w:val="20"/>
+                <w:lang w:val="en-US"/>
+              </w:rPr>
+              <w:t>点击用户名</w:t>
+            </w:r>
+          </w:p>
+          <w:p>
+            <w:pPr>
+              <w:pStyle w:val="ListParagraph"/>
+              <w:numPr>
+                <w:ilvl w:val="0"/>
+                <w:numId w:val="14"/>
+              </w:numPr>
+              <w:rPr>
+                <w:rFonts w:ascii="Songti TC" w:eastAsia="Songti TC" w:hAnsi="Songti TC"/>
+                <w:sz w:val="20"/>
+                <w:szCs w:val="20"/>
+                <w:lang w:val="en-US"/>
+              </w:rPr>
+            </w:pPr>
+            <w:r>
+              <w:rPr>
+                <w:rFonts w:ascii="Songti TC" w:eastAsia="Songti TC" w:hAnsi="Songti TC" w:hint="eastAsia"/>
+                <w:sz w:val="20"/>
+                <w:szCs w:val="20"/>
+                <w:lang w:val="en-US"/>
+              </w:rPr>
+              <w:t>打开用户详情页面</w:t>
+            </w:r>
+          </w:p>
+          <w:p>
+            <w:pPr>
+              <w:pStyle w:val="ListParagraph"/>
+              <w:numPr>
+                <w:ilvl w:val="0"/>
+                <w:numId w:val="14"/>
+              </w:numPr>
+              <w:rPr>
+                <w:rFonts w:ascii="Songti TC" w:eastAsia="Songti TC" w:hAnsi="Songti TC"/>
+                <w:sz w:val="20"/>
+                <w:szCs w:val="20"/>
+                <w:lang w:val="en-US"/>
+              </w:rPr>
+            </w:pPr>
+            <w:r>
+              <w:rPr>
+                <w:rFonts w:ascii="Songti TC" w:eastAsia="Songti TC" w:hAnsi="Songti TC" w:hint="eastAsia"/>
+                <w:sz w:val="20"/>
+                <w:szCs w:val="20"/>
+                <w:lang w:val="en-US"/>
+              </w:rPr>
+              <w:t>点击删除</w:t>
+            </w:r>
+          </w:p>
+          <w:p>
+            <w:pPr>
+              <w:pStyle w:val="ListParagraph"/>
+              <w:numPr>
+                <w:ilvl w:val="0"/>
+                <w:numId w:val="14"/>
+              </w:numPr>
+              <w:rPr>
+                <w:rFonts w:ascii="Songti TC" w:eastAsia="Songti TC" w:hAnsi="Songti TC"/>
+                <w:sz w:val="20"/>
+                <w:szCs w:val="20"/>
+                <w:lang w:val="en-US"/>
+              </w:rPr>
+            </w:pPr>
+            <w:r>
+              <w:rPr>
+                <w:rFonts w:ascii="Songti TC" w:eastAsia="Songti TC" w:hAnsi="Songti TC"/>
+                <w:sz w:val="20"/>
+                <w:szCs w:val="20"/>
+                <w:lang w:val="en-US"/>
+              </w:rPr>
+              <w:t xml:space="preserve"> </w:t>
+            </w:r>
+            <w:r>
+              <w:rPr>
+                <w:rFonts w:ascii="Songti TC" w:eastAsia="Songti TC" w:hAnsi="Songti TC" w:hint="eastAsia"/>
+                <w:sz w:val="20"/>
+                <w:szCs w:val="20"/>
+                <w:lang w:val="en-US"/>
+              </w:rPr>
+              <w:t>确认删除</w:t>
+            </w:r>
+          </w:p>
+          <w:p>
+            <w:pPr>
+              <w:pStyle w:val="ListParagraph"/>
+              <w:numPr>
+                <w:ilvl w:val="0"/>
+                <w:numId w:val="14"/>
+              </w:numPr>
+              <w:rPr>
+                <w:rFonts w:ascii="Songti TC" w:eastAsia="Songti TC" w:hAnsi="Songti TC"/>
+                <w:sz w:val="20"/>
+                <w:szCs w:val="20"/>
+                <w:lang w:val="en-US"/>
+              </w:rPr>
+            </w:pPr>
+            <w:r>
+              <w:rPr>
+                <w:rFonts w:ascii="Songti TC" w:eastAsia="Songti TC" w:hAnsi="Songti TC" w:hint="eastAsia"/>
+                <w:sz w:val="20"/>
+                <w:szCs w:val="20"/>
+                <w:lang w:val="en-US"/>
+              </w:rPr>
+              <w:t>返回列表页面</w:t>
+            </w:r>
+          </w:p>
+        </w:tc>
+      </w:tr>
+      <w:tr>
+        <w:trPr>
+          <w:trHeight w:val="489"/>
+        </w:trPr>
+        <w:tc>
+          <w:tcPr>
+            <w:tcW w:w="4574" w:type="dxa"/>
+          </w:tcPr>
+          <w:p>
+            <w:pPr>
+              <w:jc w:val="center"/>
+              <w:rPr>
+                <w:rFonts w:ascii="Songti TC" w:eastAsia="Songti TC" w:hAnsi="Songti TC"/>
+                <w:lang w:val="en-US"/>
+              </w:rPr>
+            </w:pPr>
+            <w:r>
+              <w:rPr>
+                <w:rFonts w:ascii="Songti TC" w:eastAsia="Songti TC" w:hAnsi="Songti TC" w:hint="eastAsia"/>
+                <w:lang w:val="en-US"/>
+              </w:rPr>
+              <w:t>字段列表</w:t>
+            </w:r>
+          </w:p>
+        </w:tc>
+        <w:tc>
+          <w:tcPr>
+            <w:tcW w:w="4574" w:type="dxa"/>
+          </w:tcPr>
+          <w:p>
+            <w:pPr>
+              <w:rPr>
+                <w:rFonts w:ascii="Songti TC" w:eastAsia="Songti TC" w:hAnsi="Songti TC"/>
+                <w:sz w:val="20"/>
+                <w:szCs w:val="20"/>
+                <w:lang w:val="en-US"/>
+              </w:rPr>
+            </w:pPr>
+          </w:p>
+          <w:p>
+            <w:pPr>
+              <w:pStyle w:val="ListParagraph"/>
+              <w:rPr>
+                <w:rFonts w:ascii="Songti TC" w:eastAsia="Songti TC" w:hAnsi="Songti TC"/>
+                <w:sz w:val="20"/>
+                <w:szCs w:val="20"/>
+                <w:lang w:val="en-US"/>
+              </w:rPr>
+            </w:pPr>
+          </w:p>
+        </w:tc>
+      </w:tr>
+      <w:tr>
+        <w:trPr>
+          <w:trHeight w:val="489"/>
+        </w:trPr>
+        <w:tc>
+          <w:tcPr>
+            <w:tcW w:w="4574" w:type="dxa"/>
+          </w:tcPr>
+          <w:p>
+            <w:pPr>
+              <w:jc w:val="center"/>
+              <w:rPr>
+                <w:rFonts w:ascii="Songti TC" w:eastAsia="Songti TC" w:hAnsi="Songti TC"/>
+                <w:lang w:val="en-US"/>
+              </w:rPr>
+            </w:pPr>
+            <w:r>
+              <w:rPr>
+                <w:rFonts w:ascii="Songti TC" w:eastAsia="Songti TC" w:hAnsi="Songti TC" w:hint="eastAsia"/>
+                <w:lang w:val="en-US"/>
+              </w:rPr>
+              <w:t>扩展点</w:t>
+            </w:r>
+          </w:p>
+        </w:tc>
+        <w:tc>
+          <w:tcPr>
+            <w:tcW w:w="4574" w:type="dxa"/>
+          </w:tcPr>
+          <w:p>
+            <w:pPr>
+              <w:rPr>
+                <w:rFonts w:ascii="Songti TC" w:eastAsia="Songti TC" w:hAnsi="Songti TC"/>
+                <w:sz w:val="20"/>
+                <w:szCs w:val="20"/>
+                <w:lang w:val="en-US"/>
+              </w:rPr>
+            </w:pPr>
+          </w:p>
+        </w:tc>
+      </w:tr>
+      <w:tr>
+        <w:trPr>
+          <w:trHeight w:val="489"/>
+        </w:trPr>
+        <w:tc>
+          <w:tcPr>
+            <w:tcW w:w="4574" w:type="dxa"/>
+          </w:tcPr>
+          <w:p>
+            <w:pPr>
+              <w:jc w:val="center"/>
+              <w:rPr>
+                <w:rFonts w:ascii="Songti TC" w:eastAsia="Songti TC" w:hAnsi="Songti TC"/>
+                <w:lang w:val="en-US"/>
+              </w:rPr>
+            </w:pPr>
+            <w:r>
+              <w:rPr>
+                <w:rFonts w:ascii="Songti TC" w:eastAsia="Songti TC" w:hAnsi="Songti TC" w:hint="eastAsia"/>
+                <w:lang w:val="en-US"/>
+              </w:rPr>
+              <w:t>补充说明</w:t>
+            </w:r>
+          </w:p>
+        </w:tc>
+        <w:tc>
+          <w:tcPr>
+            <w:tcW w:w="4574" w:type="dxa"/>
+          </w:tcPr>
+          <w:p>
+            <w:pPr>
+              <w:rPr>
+                <w:rFonts w:ascii="Songti TC" w:eastAsia="Songti TC" w:hAnsi="Songti TC"/>
+                <w:sz w:val="20"/>
+                <w:szCs w:val="20"/>
+                <w:lang w:val="en-US"/>
+              </w:rPr>
+            </w:pPr>
+          </w:p>
+        </w:tc>
+      </w:tr>
+    </w:tbl>
+    <w:p>
+      <w:pPr>
+        <w:rPr>
+          <w:rFonts w:asciiTheme="majorHAnsi" w:eastAsiaTheme="majorEastAsia" w:hAnsiTheme="majorHAnsi" w:cstheme="majorBidi"/>
+          <w:color w:val="2F5496" w:themeColor="accent1" w:themeShade="BF"/>
+          <w:sz w:val="26"/>
+          <w:szCs w:val="26"/>
+          <w:lang w:val="en-US"/>
+        </w:rPr>
+      </w:pPr>
+    </w:p>
+    <w:p>
+      <w:pPr>
+        <w:rPr>
+          <w:lang w:val="en-US"/>
+        </w:rPr>
+      </w:pPr>
+    </w:p>
+    <w:p>
+      <w:pPr>
+        <w:rPr>
+          <w:lang w:val="en-US"/>
+        </w:rPr>
+      </w:pPr>
+    </w:p>
+    <w:p>
+      <w:pPr>
+        <w:rPr>
+          <w:rFonts w:asciiTheme="majorHAnsi" w:eastAsiaTheme="majorEastAsia" w:hAnsiTheme="majorHAnsi" w:cstheme="majorBidi"/>
+          <w:color w:val="2F5496" w:themeColor="accent1" w:themeShade="BF"/>
+          <w:sz w:val="26"/>
+          <w:szCs w:val="26"/>
+          <w:lang w:val="en-US"/>
+        </w:rPr>
+      </w:pPr>
+      <w:r>
+        <w:rPr>
+          <w:lang w:val="en-US"/>
+        </w:rPr>
+        <w:br w:type="page"/>
+      </w:r>
+    </w:p>
+    <w:p>
+      <w:pPr>
+        <w:pStyle w:val="Heading2"/>
+        <w:numPr>
+          <w:ilvl w:val="0"/>
+          <w:numId w:val="6"/>
+        </w:numPr>
+        <w:rPr>
+          <w:lang w:val="en-US"/>
+        </w:rPr>
+      </w:pPr>
+      <w:bookmarkStart w:id="27" w:name="_Toc127876370"/>
+      <w:r>
+        <w:rPr>
+          <w:rFonts w:hint="eastAsia"/>
+          <w:lang w:val="en-US"/>
+        </w:rPr>
+        <w:t>重设用户密码</w:t>
+      </w:r>
+      <w:bookmarkEnd w:id="27"/>
+    </w:p>
+    <w:p>
+      <w:pPr>
+        <w:rPr>
+          <w:lang w:val="en-US"/>
+        </w:rPr>
+      </w:pPr>
+    </w:p>
+    <w:p>
+      <w:pPr>
+        <w:pStyle w:val="Heading3"/>
+        <w:rPr>
+          <w:lang w:val="en-US"/>
+        </w:rPr>
+      </w:pPr>
+      <w:r>
+        <w:rPr>
+          <w:rFonts w:ascii="Songti TC" w:eastAsia="Songti TC" w:hAnsi="Songti TC"/>
+          <w:sz w:val="20"/>
+          <w:szCs w:val="20"/>
+          <w:lang w:val="en-US"/>
+        </w:rPr>
+        <w:t>uc</w:t>
+      </w:r>
+      <w:r>
+        <w:rPr>
+          <w:rFonts w:ascii="Songti TC" w:eastAsia="Songti TC" w:hAnsi="Songti TC"/>
+          <w:sz w:val="20"/>
+          <w:szCs w:val="20"/>
+          <w:lang w:val="en-US"/>
+        </w:rPr>
+        <w:t>_</w:t>
+      </w:r>
+      <w:r>
+        <w:rPr>
+          <w:rFonts w:ascii="Songti TC" w:eastAsia="Songti TC" w:hAnsi="Songti TC"/>
+          <w:sz w:val="20"/>
+          <w:szCs w:val="20"/>
+          <w:lang w:val="en-US"/>
+        </w:rPr>
+        <w:t>usr_mgmt_</w:t>
+      </w:r>
+      <w:r>
+        <w:rPr>
+          <w:rFonts w:ascii="Songti TC" w:eastAsia="Songti TC" w:hAnsi="Songti TC"/>
+          <w:sz w:val="20"/>
+          <w:szCs w:val="20"/>
+          <w:lang w:val="en-US"/>
+        </w:rPr>
+        <w:t xml:space="preserve"> </w:t>
+      </w:r>
+      <w:r>
+        <w:rPr>
+          <w:rFonts w:ascii="Songti TC" w:eastAsia="Songti TC" w:hAnsi="Songti TC"/>
+          <w:sz w:val="20"/>
+          <w:szCs w:val="20"/>
+          <w:lang w:val="en-US"/>
+        </w:rPr>
+        <w:t>resetPass</w:t>
+      </w:r>
+      <w:r>
+        <w:rPr>
+          <w:rFonts w:ascii="Songti TC" w:eastAsia="Songti TC" w:hAnsi="Songti TC" w:hint="eastAsia"/>
+          <w:sz w:val="20"/>
+          <w:szCs w:val="20"/>
+          <w:lang w:val="en-US"/>
+        </w:rPr>
+        <w:t xml:space="preserve"> </w:t>
+      </w:r>
+      <w:r>
+        <w:rPr>
+          <w:rFonts w:hint="eastAsia"/>
+          <w:lang w:val="en-US"/>
+        </w:rPr>
+        <w:t>用例图</w:t>
+      </w:r>
+    </w:p>
+    <w:p>
+      <w:pPr>
+        <w:rPr>
+          <w:lang w:val="en-US"/>
+        </w:rPr>
+      </w:pPr>
+    </w:p>
+    <w:p>
+      <w:pPr>
+        <w:rPr>
+          <w:lang w:val="en-US"/>
+        </w:rPr>
+      </w:pPr>
+    </w:p>
+    <w:p>
+      <w:pPr>
+        <w:rPr>
+          <w:lang w:val="en-US"/>
+        </w:rPr>
+      </w:pPr>
+    </w:p>
+    <w:p>
+      <w:pPr>
+        <w:rPr>
+          <w:lang w:val="en-US"/>
+        </w:rPr>
+      </w:pPr>
+    </w:p>
+    <w:p>
+      <w:pPr>
+        <w:rPr>
+          <w:rFonts w:ascii="Songti TC" w:eastAsia="Songti TC" w:hAnsi="Songti TC" w:cstheme="majorBidi"/>
+          <w:color w:val="1F3763" w:themeColor="accent1" w:themeShade="7F"/>
+          <w:sz w:val="20"/>
+          <w:szCs w:val="20"/>
+          <w:lang w:val="en-US"/>
+        </w:rPr>
+      </w:pPr>
+      <w:r>
+        <w:rPr>
+          <w:rFonts w:ascii="Songti TC" w:eastAsia="Songti TC" w:hAnsi="Songti TC"/>
+          <w:sz w:val="20"/>
+          <w:szCs w:val="20"/>
+          <w:lang w:val="en-US"/>
+        </w:rPr>
+        <w:br w:type="page"/>
+      </w:r>
+    </w:p>
+    <w:p>
+      <w:pPr>
+        <w:pStyle w:val="Heading3"/>
+        <w:rPr>
+          <w:lang w:val="en-US"/>
+        </w:rPr>
+      </w:pPr>
+      <w:r>
+        <w:rPr>
+          <w:rFonts w:ascii="Songti TC" w:eastAsia="Songti TC" w:hAnsi="Songti TC"/>
+          <w:sz w:val="20"/>
+          <w:szCs w:val="20"/>
+          <w:lang w:val="en-US"/>
+        </w:rPr>
+        <w:t>uc_</w:t>
+      </w:r>
+      <w:r>
+        <w:rPr>
+          <w:rFonts w:ascii="Songti TC" w:eastAsia="Songti TC" w:hAnsi="Songti TC"/>
+          <w:sz w:val="20"/>
+          <w:szCs w:val="20"/>
+          <w:lang w:val="en-US"/>
+        </w:rPr>
+        <w:t>desc_</w:t>
+      </w:r>
+      <w:r>
+        <w:rPr>
+          <w:rFonts w:ascii="Songti TC" w:eastAsia="Songti TC" w:hAnsi="Songti TC"/>
+          <w:sz w:val="20"/>
+          <w:szCs w:val="20"/>
+          <w:lang w:val="en-US"/>
+        </w:rPr>
+        <w:t>usr_mgmt_</w:t>
+      </w:r>
+      <w:r>
+        <w:rPr>
+          <w:rFonts w:ascii="Songti TC" w:eastAsia="Songti TC" w:hAnsi="Songti TC"/>
+          <w:sz w:val="20"/>
+          <w:szCs w:val="20"/>
+          <w:lang w:val="en-US"/>
+        </w:rPr>
+        <w:t xml:space="preserve"> </w:t>
+      </w:r>
+      <w:r>
+        <w:rPr>
+          <w:rFonts w:ascii="Songti TC" w:eastAsia="Songti TC" w:hAnsi="Songti TC"/>
+          <w:sz w:val="20"/>
+          <w:szCs w:val="20"/>
+          <w:lang w:val="en-US"/>
+        </w:rPr>
+        <w:t>resetPass</w:t>
+      </w:r>
+      <w:r>
+        <w:rPr>
+          <w:rFonts w:hint="eastAsia"/>
+          <w:lang w:val="en-US"/>
+        </w:rPr>
+        <w:t>用例说明</w:t>
+      </w:r>
+    </w:p>
+    <w:p>
+      <w:pPr>
+        <w:rPr>
+          <w:lang w:val="en-US"/>
+        </w:rPr>
+      </w:pPr>
+    </w:p>
+    <w:p>
+      <w:pPr>
+        <w:rPr>
+          <w:rFonts w:asciiTheme="majorHAnsi" w:eastAsiaTheme="majorEastAsia" w:hAnsiTheme="majorHAnsi" w:cstheme="majorBidi"/>
+          <w:color w:val="2F5496" w:themeColor="accent1" w:themeShade="BF"/>
+          <w:sz w:val="26"/>
+          <w:szCs w:val="26"/>
+          <w:lang w:val="en-US"/>
+        </w:rPr>
+      </w:pPr>
+    </w:p>
+    <w:tbl>
+      <w:tblPr>
+        <w:tblStyle w:val="TableGrid"/>
+        <w:tblW w:w="0" w:type="auto"/>
+        <w:tblLook w:val="04A0" w:firstRow="1" w:lastRow="0" w:firstColumn="1" w:lastColumn="0" w:noHBand="0" w:noVBand="1"/>
+      </w:tblPr>
+      <w:tblGrid>
+        <w:gridCol w:w="4574"/>
+        <w:gridCol w:w="4574"/>
+      </w:tblGrid>
+      <w:tr>
+        <w:trPr>
+          <w:trHeight w:val="489"/>
+        </w:trPr>
+        <w:tc>
+          <w:tcPr>
+            <w:tcW w:w="4574" w:type="dxa"/>
+          </w:tcPr>
+          <w:p>
+            <w:pPr>
+              <w:jc w:val="center"/>
+              <w:rPr>
+                <w:rFonts w:ascii="Songti TC" w:eastAsia="Songti TC" w:hAnsi="Songti TC"/>
+                <w:lang w:val="en-US"/>
+              </w:rPr>
+            </w:pPr>
+            <w:r>
+              <w:rPr>
+                <w:rFonts w:ascii="Songti TC" w:eastAsia="Songti TC" w:hAnsi="Songti TC" w:hint="eastAsia"/>
+                <w:lang w:val="en-US"/>
+              </w:rPr>
+              <w:t>用例标识</w:t>
+            </w:r>
+          </w:p>
+        </w:tc>
+        <w:tc>
+          <w:tcPr>
+            <w:tcW w:w="4574" w:type="dxa"/>
+          </w:tcPr>
+          <w:p>
+            <w:pPr>
+              <w:rPr>
+                <w:rFonts w:ascii="Songti TC" w:eastAsia="Songti TC" w:hAnsi="Songti TC"/>
+                <w:sz w:val="20"/>
+                <w:szCs w:val="20"/>
+                <w:lang w:val="en-US"/>
+              </w:rPr>
+            </w:pPr>
+            <w:r>
+              <w:rPr>
+                <w:rFonts w:ascii="Songti TC" w:eastAsia="Songti TC" w:hAnsi="Songti TC"/>
+                <w:sz w:val="20"/>
+                <w:szCs w:val="20"/>
+                <w:lang w:val="en-US"/>
+              </w:rPr>
+              <w:t>uc_usr_mgmt_</w:t>
+            </w:r>
+            <w:r>
+              <w:rPr>
+                <w:rFonts w:ascii="Songti TC" w:eastAsia="Songti TC" w:hAnsi="Songti TC"/>
+                <w:sz w:val="20"/>
+                <w:szCs w:val="20"/>
+                <w:lang w:val="en-US"/>
+              </w:rPr>
+              <w:t>resetPass</w:t>
+            </w:r>
+          </w:p>
+        </w:tc>
+      </w:tr>
+      <w:tr>
+        <w:trPr>
+          <w:trHeight w:val="489"/>
+        </w:trPr>
+        <w:tc>
+          <w:tcPr>
+            <w:tcW w:w="4574" w:type="dxa"/>
+          </w:tcPr>
+          <w:p>
+            <w:pPr>
+              <w:jc w:val="center"/>
+              <w:rPr>
+                <w:rFonts w:ascii="Songti TC" w:eastAsia="Songti TC" w:hAnsi="Songti TC"/>
+                <w:lang w:val="en-US"/>
+              </w:rPr>
+            </w:pPr>
+            <w:r>
+              <w:rPr>
+                <w:rFonts w:ascii="Songti TC" w:eastAsia="Songti TC" w:hAnsi="Songti TC" w:hint="eastAsia"/>
+                <w:lang w:val="en-US"/>
+              </w:rPr>
+              <w:t>用例名称</w:t>
+            </w:r>
+          </w:p>
+        </w:tc>
+        <w:tc>
+          <w:tcPr>
+            <w:tcW w:w="4574" w:type="dxa"/>
+          </w:tcPr>
+          <w:p>
+            <w:pPr>
+              <w:rPr>
+                <w:rFonts w:ascii="Songti TC" w:eastAsia="Songti TC" w:hAnsi="Songti TC"/>
+                <w:sz w:val="20"/>
+                <w:szCs w:val="20"/>
+                <w:lang w:val="en-US"/>
+              </w:rPr>
+            </w:pPr>
+            <w:r>
+              <w:rPr>
+                <w:rFonts w:ascii="Songti TC" w:eastAsia="Songti TC" w:hAnsi="Songti TC" w:hint="eastAsia"/>
+                <w:sz w:val="20"/>
+                <w:szCs w:val="20"/>
+                <w:lang w:val="en-US"/>
+              </w:rPr>
+              <w:t>用户重设密码</w:t>
+            </w:r>
+          </w:p>
+        </w:tc>
+      </w:tr>
+      <w:tr>
+        <w:trPr>
+          <w:trHeight w:val="489"/>
+        </w:trPr>
+        <w:tc>
+          <w:tcPr>
+            <w:tcW w:w="4574" w:type="dxa"/>
+          </w:tcPr>
+          <w:p>
+            <w:pPr>
+              <w:jc w:val="center"/>
+              <w:rPr>
+                <w:rFonts w:ascii="Songti TC" w:eastAsia="Songti TC" w:hAnsi="Songti TC"/>
+                <w:lang w:val="en-US"/>
+              </w:rPr>
+            </w:pPr>
+            <w:r>
+              <w:rPr>
+                <w:rFonts w:ascii="Songti TC" w:eastAsia="Songti TC" w:hAnsi="Songti TC" w:hint="eastAsia"/>
+                <w:lang w:val="en-US"/>
+              </w:rPr>
+              <w:t>用户故事</w:t>
+            </w:r>
+          </w:p>
+        </w:tc>
+        <w:tc>
+          <w:tcPr>
+            <w:tcW w:w="4574" w:type="dxa"/>
+          </w:tcPr>
+          <w:p>
+            <w:pPr>
+              <w:rPr>
+                <w:rFonts w:ascii="Songti TC" w:eastAsia="Songti TC" w:hAnsi="Songti TC"/>
+                <w:sz w:val="20"/>
+                <w:szCs w:val="20"/>
+                <w:lang w:val="en-US"/>
+              </w:rPr>
+            </w:pPr>
+            <w:r>
+              <w:rPr>
+                <w:rFonts w:ascii="Songti TC" w:eastAsia="Songti TC" w:hAnsi="Songti TC" w:hint="eastAsia"/>
+                <w:sz w:val="20"/>
+                <w:szCs w:val="20"/>
+                <w:lang w:val="en-US"/>
+              </w:rPr>
+              <w:t>作为</w:t>
+            </w:r>
+            <w:r>
+              <w:rPr>
+                <w:rFonts w:ascii="Songti TC" w:eastAsia="Songti TC" w:hAnsi="Songti TC" w:hint="eastAsia"/>
+                <w:sz w:val="20"/>
+                <w:szCs w:val="20"/>
+                <w:lang w:val="en-US"/>
+              </w:rPr>
+              <w:t>用户</w:t>
+            </w:r>
+            <w:r>
+              <w:rPr>
+                <w:rFonts w:ascii="Songti TC" w:eastAsia="Songti TC" w:hAnsi="Songti TC" w:hint="eastAsia"/>
+                <w:sz w:val="20"/>
+                <w:szCs w:val="20"/>
+                <w:lang w:val="en-US"/>
+              </w:rPr>
+              <w:t>，我</w:t>
+            </w:r>
+            <w:r>
+              <w:rPr>
+                <w:rFonts w:ascii="Songti TC" w:eastAsia="Songti TC" w:hAnsi="Songti TC" w:hint="eastAsia"/>
+                <w:sz w:val="20"/>
+                <w:szCs w:val="20"/>
+                <w:lang w:val="en-US"/>
+              </w:rPr>
+              <w:t>需要有一个重设密码的功能页面</w:t>
+            </w:r>
+            <w:r>
+              <w:rPr>
+                <w:rFonts w:ascii="Songti TC" w:eastAsia="Songti TC" w:hAnsi="Songti TC" w:hint="eastAsia"/>
+                <w:sz w:val="20"/>
+                <w:szCs w:val="20"/>
+                <w:lang w:val="en-US"/>
+              </w:rPr>
+              <w:t>，</w:t>
+            </w:r>
+            <w:r>
+              <w:rPr>
+                <w:rFonts w:ascii="Songti TC" w:eastAsia="Songti TC" w:hAnsi="Songti TC" w:hint="eastAsia"/>
+                <w:sz w:val="20"/>
+                <w:szCs w:val="20"/>
+                <w:lang w:val="en-US"/>
+              </w:rPr>
+              <w:t>这样我</w:t>
+            </w:r>
+            <w:r>
+              <w:rPr>
+                <w:rFonts w:ascii="Songti TC" w:eastAsia="Songti TC" w:hAnsi="Songti TC" w:hint="eastAsia"/>
+                <w:sz w:val="20"/>
+                <w:szCs w:val="20"/>
+                <w:lang w:val="en-US"/>
+              </w:rPr>
+              <w:t>在忘记密码或者需要更改密码用到</w:t>
+            </w:r>
+          </w:p>
+        </w:tc>
+      </w:tr>
+      <w:tr>
+        <w:trPr>
+          <w:trHeight w:val="489"/>
+        </w:trPr>
+        <w:tc>
+          <w:tcPr>
+            <w:tcW w:w="4574" w:type="dxa"/>
+          </w:tcPr>
+          <w:p>
+            <w:pPr>
+              <w:jc w:val="center"/>
+              <w:rPr>
+                <w:rFonts w:ascii="Songti TC" w:eastAsia="Songti TC" w:hAnsi="Songti TC"/>
+                <w:lang w:val="en-US"/>
+              </w:rPr>
+            </w:pPr>
+            <w:r>
+              <w:rPr>
+                <w:rFonts w:ascii="Songti TC" w:eastAsia="Songti TC" w:hAnsi="Songti TC" w:hint="eastAsia"/>
+                <w:lang w:val="en-US"/>
+              </w:rPr>
+              <w:t>优先级</w:t>
+            </w:r>
+          </w:p>
+        </w:tc>
+        <w:tc>
+          <w:tcPr>
+            <w:tcW w:w="4574" w:type="dxa"/>
+          </w:tcPr>
+          <w:p>
+            <w:pPr>
+              <w:rPr>
+                <w:rFonts w:ascii="Songti TC" w:eastAsia="Songti TC" w:hAnsi="Songti TC"/>
+                <w:sz w:val="20"/>
+                <w:szCs w:val="20"/>
+                <w:lang w:val="en-US"/>
+              </w:rPr>
+            </w:pPr>
+            <w:r>
+              <w:rPr>
+                <w:rFonts w:ascii="Songti TC" w:eastAsia="Songti TC" w:hAnsi="Songti TC" w:hint="eastAsia"/>
+                <w:sz w:val="20"/>
+                <w:szCs w:val="20"/>
+                <w:lang w:val="en-US"/>
+              </w:rPr>
+              <w:t>高</w:t>
+            </w:r>
+          </w:p>
+        </w:tc>
+      </w:tr>
+      <w:tr>
+        <w:trPr>
+          <w:trHeight w:val="489"/>
+        </w:trPr>
+        <w:tc>
+          <w:tcPr>
+            <w:tcW w:w="4574" w:type="dxa"/>
+          </w:tcPr>
+          <w:p>
+            <w:pPr>
+              <w:jc w:val="center"/>
+              <w:rPr>
+                <w:rFonts w:ascii="Songti TC" w:eastAsia="Songti TC" w:hAnsi="Songti TC"/>
+                <w:lang w:val="en-US"/>
+              </w:rPr>
+            </w:pPr>
+            <w:r>
+              <w:rPr>
+                <w:rFonts w:ascii="Songti TC" w:eastAsia="Songti TC" w:hAnsi="Songti TC" w:hint="eastAsia"/>
+                <w:lang w:val="en-US"/>
+              </w:rPr>
+              <w:t>参与者</w:t>
+            </w:r>
+          </w:p>
+        </w:tc>
+        <w:tc>
+          <w:tcPr>
+            <w:tcW w:w="4574" w:type="dxa"/>
+          </w:tcPr>
+          <w:p>
+            <w:pPr>
+              <w:rPr>
+                <w:rFonts w:ascii="Songti TC" w:eastAsia="Songti TC" w:hAnsi="Songti TC"/>
+                <w:sz w:val="20"/>
+                <w:szCs w:val="20"/>
+                <w:lang w:val="en-US"/>
+              </w:rPr>
+            </w:pPr>
+            <w:r>
+              <w:rPr>
+                <w:rFonts w:ascii="Songti TC" w:eastAsia="Songti TC" w:hAnsi="Songti TC" w:hint="eastAsia"/>
+                <w:sz w:val="20"/>
+                <w:szCs w:val="20"/>
+                <w:lang w:val="en-US"/>
+              </w:rPr>
+              <w:t>超级管理员，管理员</w:t>
+            </w:r>
+            <w:r>
+              <w:rPr>
+                <w:rFonts w:ascii="Songti TC" w:eastAsia="Songti TC" w:hAnsi="Songti TC" w:hint="eastAsia"/>
+                <w:sz w:val="20"/>
+                <w:szCs w:val="20"/>
+                <w:lang w:val="en-US"/>
+              </w:rPr>
+              <w:t>，用户</w:t>
+            </w:r>
+          </w:p>
+        </w:tc>
+      </w:tr>
+      <w:tr>
+        <w:trPr>
+          <w:trHeight w:val="489"/>
+        </w:trPr>
+        <w:tc>
+          <w:tcPr>
+            <w:tcW w:w="4574" w:type="dxa"/>
+          </w:tcPr>
+          <w:p>
+            <w:pPr>
+              <w:jc w:val="center"/>
+              <w:rPr>
+                <w:rFonts w:ascii="Songti TC" w:eastAsia="Songti TC" w:hAnsi="Songti TC"/>
+                <w:lang w:val="en-US"/>
+              </w:rPr>
+            </w:pPr>
+            <w:r>
+              <w:rPr>
+                <w:rFonts w:ascii="Songti TC" w:eastAsia="Songti TC" w:hAnsi="Songti TC" w:hint="eastAsia"/>
+                <w:lang w:val="en-US"/>
+              </w:rPr>
+              <w:t>触发器</w:t>
+            </w:r>
+          </w:p>
+        </w:tc>
+        <w:tc>
+          <w:tcPr>
+            <w:tcW w:w="4574" w:type="dxa"/>
+          </w:tcPr>
+          <w:p>
+            <w:pPr>
               <w:pStyle w:val="ListParagraph"/>
               <w:numPr>
                 <w:ilvl w:val="0"/>
@@ -13096,7 +14168,7 @@
                 <w:numId w:val="19"/>
               </w:numPr>
               <w:rPr>
-                <w:rFonts w:ascii="Songti TC" w:eastAsia="Songti TC" w:hAnsi="Songti TC" w:hint="eastAsia"/>
+                <w:rFonts w:ascii="Songti TC" w:eastAsia="Songti TC" w:hAnsi="Songti TC"/>
                 <w:sz w:val="20"/>
                 <w:szCs w:val="20"/>
                 <w:lang w:val="en-US"/>
@@ -14177,6 +15249,95 @@
     </w:lvl>
   </w:abstractNum>
   <w:abstractNum w:abstractNumId="5" w15:restartNumberingAfterBreak="0">
+    <w:nsid w:val="22597417"/>
+    <w:multiLevelType w:val="hybridMultilevel"/>
+    <w:tmpl w:val="7E14469C"/>
+    <w:lvl w:ilvl="0" w:tplc="FFFFFFFF">
+      <w:start w:val="1"/>
+      <w:numFmt w:val="decimal"/>
+      <w:lvlText w:val="%1."/>
+      <w:lvlJc w:val="left"/>
+      <w:pPr>
+        <w:ind w:left="720" w:hanging="360"/>
+      </w:pPr>
+      <w:rPr>
+        <w:rFonts w:hint="default"/>
+      </w:rPr>
+    </w:lvl>
+    <w:lvl w:ilvl="1" w:tplc="FFFFFFFF" w:tentative="1">
+      <w:start w:val="1"/>
+      <w:numFmt w:val="lowerLetter"/>
+      <w:lvlText w:val="%2."/>
+      <w:lvlJc w:val="left"/>
+      <w:pPr>
+        <w:ind w:left="1440" w:hanging="360"/>
+      </w:pPr>
+    </w:lvl>
+    <w:lvl w:ilvl="2" w:tplc="FFFFFFFF" w:tentative="1">
+      <w:start w:val="1"/>
+      <w:numFmt w:val="lowerRoman"/>
+      <w:lvlText w:val="%3."/>
+      <w:lvlJc w:val="right"/>
+      <w:pPr>
+        <w:ind w:left="2160" w:hanging="180"/>
+      </w:pPr>
+    </w:lvl>
+    <w:lvl w:ilvl="3" w:tplc="FFFFFFFF" w:tentative="1">
+      <w:start w:val="1"/>
+      <w:numFmt w:val="decimal"/>
+      <w:lvlText w:val="%4."/>
+      <w:lvlJc w:val="left"/>
+      <w:pPr>
+        <w:ind w:left="2880" w:hanging="360"/>
+      </w:pPr>
+    </w:lvl>
+    <w:lvl w:ilvl="4" w:tplc="FFFFFFFF" w:tentative="1">
+      <w:start w:val="1"/>
+      <w:numFmt w:val="lowerLetter"/>
+      <w:lvlText w:val="%5."/>
+      <w:lvlJc w:val="left"/>
+      <w:pPr>
+        <w:ind w:left="3600" w:hanging="360"/>
+      </w:pPr>
+    </w:lvl>
+    <w:lvl w:ilvl="5" w:tplc="FFFFFFFF" w:tentative="1">
+      <w:start w:val="1"/>
+      <w:numFmt w:val="lowerRoman"/>
+      <w:lvlText w:val="%6."/>
+      <w:lvlJc w:val="right"/>
+      <w:pPr>
+        <w:ind w:left="4320" w:hanging="180"/>
+      </w:pPr>
+    </w:lvl>
+    <w:lvl w:ilvl="6" w:tplc="FFFFFFFF" w:tentative="1">
+      <w:start w:val="1"/>
+      <w:numFmt w:val="decimal"/>
+      <w:lvlText w:val="%7."/>
+      <w:lvlJc w:val="left"/>
+      <w:pPr>
+        <w:ind w:left="5040" w:hanging="360"/>
+      </w:pPr>
+    </w:lvl>
+    <w:lvl w:ilvl="7" w:tplc="FFFFFFFF" w:tentative="1">
+      <w:start w:val="1"/>
+      <w:numFmt w:val="lowerLetter"/>
+      <w:lvlText w:val="%8."/>
+      <w:lvlJc w:val="left"/>
+      <w:pPr>
+        <w:ind w:left="5760" w:hanging="360"/>
+      </w:pPr>
+    </w:lvl>
+    <w:lvl w:ilvl="8" w:tplc="FFFFFFFF" w:tentative="1">
+      <w:start w:val="1"/>
+      <w:numFmt w:val="lowerRoman"/>
+      <w:lvlText w:val="%9."/>
+      <w:lvlJc w:val="right"/>
+      <w:pPr>
+        <w:ind w:left="6480" w:hanging="180"/>
+      </w:pPr>
+    </w:lvl>
+  </w:abstractNum>
+  <w:abstractNum w:abstractNumId="6" w15:restartNumberingAfterBreak="0">
     <w:nsid w:val="24963FCB"/>
     <w:multiLevelType w:val="hybridMultilevel"/>
     <w:tmpl w:val="FDFE7EFC"/>
@@ -14265,7 +15426,7 @@
       </w:pPr>
     </w:lvl>
   </w:abstractNum>
-  <w:abstractNum w:abstractNumId="6" w15:restartNumberingAfterBreak="0">
+  <w:abstractNum w:abstractNumId="7" w15:restartNumberingAfterBreak="0">
     <w:nsid w:val="24AE728B"/>
     <w:multiLevelType w:val="hybridMultilevel"/>
     <w:tmpl w:val="602AB7AE"/>
@@ -14354,7 +15515,7 @@
       </w:pPr>
     </w:lvl>
   </w:abstractNum>
-  <w:abstractNum w:abstractNumId="7" w15:restartNumberingAfterBreak="0">
+  <w:abstractNum w:abstractNumId="8" w15:restartNumberingAfterBreak="0">
     <w:nsid w:val="268C7320"/>
     <w:multiLevelType w:val="hybridMultilevel"/>
     <w:tmpl w:val="048023E2"/>
@@ -14443,7 +15604,7 @@
       </w:pPr>
     </w:lvl>
   </w:abstractNum>
-  <w:abstractNum w:abstractNumId="8" w15:restartNumberingAfterBreak="0">
+  <w:abstractNum w:abstractNumId="9" w15:restartNumberingAfterBreak="0">
     <w:nsid w:val="3F142925"/>
     <w:multiLevelType w:val="hybridMultilevel"/>
     <w:tmpl w:val="0838CE9E"/>
@@ -14532,7 +15693,7 @@
       </w:pPr>
     </w:lvl>
   </w:abstractNum>
-  <w:abstractNum w:abstractNumId="9" w15:restartNumberingAfterBreak="0">
+  <w:abstractNum w:abstractNumId="10" w15:restartNumberingAfterBreak="0">
     <w:nsid w:val="3F561892"/>
     <w:multiLevelType w:val="hybridMultilevel"/>
     <w:tmpl w:val="3C481294"/>
@@ -14621,7 +15782,7 @@
       </w:pPr>
     </w:lvl>
   </w:abstractNum>
-  <w:abstractNum w:abstractNumId="10" w15:restartNumberingAfterBreak="0">
+  <w:abstractNum w:abstractNumId="11" w15:restartNumberingAfterBreak="0">
     <w:nsid w:val="410A6E16"/>
     <w:multiLevelType w:val="hybridMultilevel"/>
     <w:tmpl w:val="09BCB96A"/>
@@ -14710,7 +15871,7 @@
       </w:pPr>
     </w:lvl>
   </w:abstractNum>
-  <w:abstractNum w:abstractNumId="11" w15:restartNumberingAfterBreak="0">
+  <w:abstractNum w:abstractNumId="12" w15:restartNumberingAfterBreak="0">
     <w:nsid w:val="44151B44"/>
     <w:multiLevelType w:val="hybridMultilevel"/>
     <w:tmpl w:val="0380A4FC"/>
@@ -14799,7 +15960,7 @@
       </w:pPr>
     </w:lvl>
   </w:abstractNum>
-  <w:abstractNum w:abstractNumId="12" w15:restartNumberingAfterBreak="0">
+  <w:abstractNum w:abstractNumId="13" w15:restartNumberingAfterBreak="0">
     <w:nsid w:val="50E771C4"/>
     <w:multiLevelType w:val="hybridMultilevel"/>
     <w:tmpl w:val="7E14469C"/>
@@ -14888,7 +16049,7 @@
       </w:pPr>
     </w:lvl>
   </w:abstractNum>
-  <w:abstractNum w:abstractNumId="13" w15:restartNumberingAfterBreak="0">
+  <w:abstractNum w:abstractNumId="14" w15:restartNumberingAfterBreak="0">
     <w:nsid w:val="539F4E12"/>
     <w:multiLevelType w:val="hybridMultilevel"/>
     <w:tmpl w:val="1292C25C"/>
@@ -14977,7 +16138,7 @@
       </w:pPr>
     </w:lvl>
   </w:abstractNum>
-  <w:abstractNum w:abstractNumId="14" w15:restartNumberingAfterBreak="0">
+  <w:abstractNum w:abstractNumId="15" w15:restartNumberingAfterBreak="0">
     <w:nsid w:val="54881ED7"/>
     <w:multiLevelType w:val="hybridMultilevel"/>
     <w:tmpl w:val="A342A542"/>
@@ -15066,7 +16227,7 @@
       </w:pPr>
     </w:lvl>
   </w:abstractNum>
-  <w:abstractNum w:abstractNumId="15" w15:restartNumberingAfterBreak="0">
+  <w:abstractNum w:abstractNumId="16" w15:restartNumberingAfterBreak="0">
     <w:nsid w:val="55A556F7"/>
     <w:multiLevelType w:val="hybridMultilevel"/>
     <w:tmpl w:val="1D56DB40"/>
@@ -15179,7 +16340,7 @@
       </w:rPr>
     </w:lvl>
   </w:abstractNum>
-  <w:abstractNum w:abstractNumId="16" w15:restartNumberingAfterBreak="0">
+  <w:abstractNum w:abstractNumId="17" w15:restartNumberingAfterBreak="0">
     <w:nsid w:val="69907D1D"/>
     <w:multiLevelType w:val="hybridMultilevel"/>
     <w:tmpl w:val="85BE703C"/>
@@ -15268,7 +16429,7 @@
       </w:pPr>
     </w:lvl>
   </w:abstractNum>
-  <w:abstractNum w:abstractNumId="17" w15:restartNumberingAfterBreak="0">
+  <w:abstractNum w:abstractNumId="18" w15:restartNumberingAfterBreak="0">
     <w:nsid w:val="6ED6468C"/>
     <w:multiLevelType w:val="hybridMultilevel"/>
     <w:tmpl w:val="D0F87870"/>
@@ -15357,7 +16518,7 @@
       </w:pPr>
     </w:lvl>
   </w:abstractNum>
-  <w:abstractNum w:abstractNumId="18" w15:restartNumberingAfterBreak="0">
+  <w:abstractNum w:abstractNumId="19" w15:restartNumberingAfterBreak="0">
     <w:nsid w:val="7D700D9D"/>
     <w:multiLevelType w:val="hybridMultilevel"/>
     <w:tmpl w:val="0380A4FC"/>
@@ -15446,7 +16607,7 @@
       </w:pPr>
     </w:lvl>
   </w:abstractNum>
-  <w:abstractNum w:abstractNumId="19" w15:restartNumberingAfterBreak="0">
+  <w:abstractNum w:abstractNumId="20" w15:restartNumberingAfterBreak="0">
     <w:nsid w:val="7F9426DF"/>
     <w:multiLevelType w:val="hybridMultilevel"/>
     <w:tmpl w:val="048023E2"/>
@@ -15539,46 +16700,46 @@
     <w:abstractNumId w:val="1"/>
   </w:num>
   <w:num w:numId="2" w16cid:durableId="1519854658">
-    <w:abstractNumId w:val="16"/>
+    <w:abstractNumId w:val="17"/>
   </w:num>
   <w:num w:numId="3" w16cid:durableId="931665086">
-    <w:abstractNumId w:val="5"/>
+    <w:abstractNumId w:val="6"/>
   </w:num>
   <w:num w:numId="4" w16cid:durableId="1700013480">
-    <w:abstractNumId w:val="14"/>
+    <w:abstractNumId w:val="15"/>
   </w:num>
   <w:num w:numId="5" w16cid:durableId="835150897">
-    <w:abstractNumId w:val="10"/>
+    <w:abstractNumId w:val="11"/>
   </w:num>
   <w:num w:numId="6" w16cid:durableId="201596050">
-    <w:abstractNumId w:val="12"/>
+    <w:abstractNumId w:val="13"/>
   </w:num>
   <w:num w:numId="7" w16cid:durableId="207692034">
     <w:abstractNumId w:val="2"/>
   </w:num>
   <w:num w:numId="8" w16cid:durableId="1812360417">
-    <w:abstractNumId w:val="15"/>
+    <w:abstractNumId w:val="16"/>
   </w:num>
   <w:num w:numId="9" w16cid:durableId="960110380">
+    <w:abstractNumId w:val="8"/>
+  </w:num>
+  <w:num w:numId="10" w16cid:durableId="598366441">
     <w:abstractNumId w:val="7"/>
   </w:num>
-  <w:num w:numId="10" w16cid:durableId="598366441">
-    <w:abstractNumId w:val="6"/>
-  </w:num>
   <w:num w:numId="11" w16cid:durableId="660355981">
-    <w:abstractNumId w:val="17"/>
+    <w:abstractNumId w:val="18"/>
   </w:num>
   <w:num w:numId="12" w16cid:durableId="1561668528">
-    <w:abstractNumId w:val="18"/>
+    <w:abstractNumId w:val="19"/>
   </w:num>
   <w:num w:numId="13" w16cid:durableId="573591396">
-    <w:abstractNumId w:val="13"/>
+    <w:abstractNumId w:val="14"/>
   </w:num>
   <w:num w:numId="14" w16cid:durableId="113639867">
     <w:abstractNumId w:val="3"/>
   </w:num>
   <w:num w:numId="15" w16cid:durableId="727915965">
-    <w:abstractNumId w:val="11"/>
+    <w:abstractNumId w:val="12"/>
   </w:num>
   <w:num w:numId="16" w16cid:durableId="601643427">
     <w:abstractNumId w:val="4"/>
@@ -15587,13 +16748,16 @@
     <w:abstractNumId w:val="0"/>
   </w:num>
   <w:num w:numId="18" w16cid:durableId="459303156">
-    <w:abstractNumId w:val="8"/>
+    <w:abstractNumId w:val="9"/>
   </w:num>
   <w:num w:numId="19" w16cid:durableId="495728287">
-    <w:abstractNumId w:val="9"/>
+    <w:abstractNumId w:val="10"/>
   </w:num>
   <w:num w:numId="20" w16cid:durableId="2063481906">
-    <w:abstractNumId w:val="19"/>
+    <w:abstractNumId w:val="20"/>
+  </w:num>
+  <w:num w:numId="21" w16cid:durableId="1887254291">
+    <w:abstractNumId w:val="5"/>
   </w:num>
 </w:numbering>
 </file>

</xml_diff>

<commit_message>
feat(prd): user add resend user activate email
</commit_message>
<xml_diff>
--- a/docs/public/resources/system-use-case.docx
+++ b/docs/public/resources/system-use-case.docx
@@ -4173,12 +4173,14 @@
         </w:rPr>
       </w:pPr>
       <w:bookmarkStart w:id="8" w:name="_Toc127876353"/>
+      <w:proofErr w:type="spellStart"/>
       <w:r>
         <w:rPr>
           <w:lang w:val="en-US"/>
         </w:rPr>
         <w:t>uc_usr_mgmt</w:t>
       </w:r>
+      <w:proofErr w:type="spellEnd"/>
       <w:r>
         <w:rPr>
           <w:rFonts w:hint="eastAsia"/>
@@ -4274,6 +4276,7 @@
         </w:rPr>
       </w:pPr>
       <w:bookmarkStart w:id="9" w:name="_Toc127876354"/>
+      <w:proofErr w:type="spellStart"/>
       <w:r>
         <w:rPr>
           <w:lang w:val="en-US"/>
@@ -4298,6 +4301,7 @@
         </w:rPr>
         <w:t>_usr_mgmt</w:t>
       </w:r>
+      <w:proofErr w:type="spellEnd"/>
       <w:r>
         <w:rPr>
           <w:rFonts w:hint="eastAsia"/>
@@ -4369,6 +4373,7 @@
                 <w:lang w:val="en-US"/>
               </w:rPr>
             </w:pPr>
+            <w:proofErr w:type="spellStart"/>
             <w:r>
               <w:rPr>
                 <w:rFonts w:ascii="Songti TC" w:eastAsia="Songti TC" w:hAnsi="Songti TC"/>
@@ -4378,6 +4383,7 @@
               </w:rPr>
               <w:t>uc_usr_mgmt</w:t>
             </w:r>
+            <w:proofErr w:type="spellEnd"/>
           </w:p>
         </w:tc>
       </w:tr>
@@ -5011,6 +5017,7 @@
         </w:rPr>
       </w:pPr>
       <w:bookmarkStart w:id="11" w:name="_Toc127876356"/>
+      <w:proofErr w:type="spellStart"/>
       <w:r>
         <w:rPr>
           <w:rFonts w:ascii="Songti TC" w:eastAsia="Songti TC" w:hAnsi="Songti TC"/>
@@ -5020,6 +5027,7 @@
         </w:rPr>
         <w:t>uc_usr_mgmt_create</w:t>
       </w:r>
+      <w:proofErr w:type="spellEnd"/>
       <w:r>
         <w:rPr>
           <w:rFonts w:hint="eastAsia"/>
@@ -5111,6 +5119,7 @@
         </w:rPr>
       </w:pPr>
       <w:bookmarkStart w:id="12" w:name="_Toc127876357"/>
+      <w:proofErr w:type="spellStart"/>
       <w:r>
         <w:rPr>
           <w:rFonts w:ascii="Songti TC" w:eastAsia="Songti TC" w:hAnsi="Songti TC"/>
@@ -5138,6 +5147,7 @@
         </w:rPr>
         <w:t>usr_mgmt_create</w:t>
       </w:r>
+      <w:proofErr w:type="spellEnd"/>
       <w:r>
         <w:rPr>
           <w:rFonts w:hint="eastAsia"/>
@@ -5202,6 +5212,7 @@
                 <w:lang w:val="en-US"/>
               </w:rPr>
             </w:pPr>
+            <w:proofErr w:type="spellStart"/>
             <w:r>
               <w:rPr>
                 <w:rFonts w:ascii="Songti TC" w:eastAsia="Songti TC" w:hAnsi="Songti TC"/>
@@ -5211,6 +5222,7 @@
               </w:rPr>
               <w:t>uc_usr_mgmt_create</w:t>
             </w:r>
+            <w:proofErr w:type="spellEnd"/>
           </w:p>
         </w:tc>
       </w:tr>
@@ -6640,6 +6652,7 @@
         </w:rPr>
       </w:pPr>
       <w:bookmarkStart w:id="15" w:name="_Toc127876359"/>
+      <w:proofErr w:type="spellStart"/>
       <w:r>
         <w:rPr>
           <w:rFonts w:ascii="Songti TC" w:eastAsia="Songti TC" w:hAnsi="Songti TC"/>
@@ -6674,7 +6687,17 @@
           <w:szCs w:val="20"/>
           <w:lang w:val="en-US"/>
         </w:rPr>
-        <w:t xml:space="preserve">list </w:t>
+        <w:t>list</w:t>
+      </w:r>
+      <w:proofErr w:type="spellEnd"/>
+      <w:r>
+        <w:rPr>
+          <w:rFonts w:ascii="Songti TC" w:eastAsia="Songti TC" w:hAnsi="Songti TC"/>
+          <w:sz w:val="20"/>
+          <w:szCs w:val="20"/>
+          <w:lang w:val="en-US"/>
+        </w:rPr>
+        <w:t xml:space="preserve"> </w:t>
       </w:r>
       <w:r>
         <w:rPr>
@@ -6748,6 +6771,7 @@
         </w:rPr>
       </w:pPr>
       <w:bookmarkStart w:id="16" w:name="_Toc127876360"/>
+      <w:proofErr w:type="spellStart"/>
       <w:r>
         <w:rPr>
           <w:rFonts w:ascii="Songti TC" w:eastAsia="Songti TC" w:hAnsi="Songti TC"/>
@@ -6782,7 +6806,17 @@
           <w:szCs w:val="20"/>
           <w:lang w:val="en-US"/>
         </w:rPr>
-        <w:t xml:space="preserve">list </w:t>
+        <w:t>list</w:t>
+      </w:r>
+      <w:proofErr w:type="spellEnd"/>
+      <w:r>
+        <w:rPr>
+          <w:rFonts w:ascii="Songti TC" w:eastAsia="Songti TC" w:hAnsi="Songti TC"/>
+          <w:sz w:val="20"/>
+          <w:szCs w:val="20"/>
+          <w:lang w:val="en-US"/>
+        </w:rPr>
+        <w:t xml:space="preserve"> </w:t>
       </w:r>
       <w:r>
         <w:rPr>
@@ -6859,6 +6893,7 @@
                 <w:lang w:val="en-US"/>
               </w:rPr>
             </w:pPr>
+            <w:proofErr w:type="spellStart"/>
             <w:r>
               <w:rPr>
                 <w:rFonts w:ascii="Songti TC" w:eastAsia="Songti TC" w:hAnsi="Songti TC"/>
@@ -6877,6 +6912,7 @@
               </w:rPr>
               <w:t>list</w:t>
             </w:r>
+            <w:proofErr w:type="spellEnd"/>
           </w:p>
         </w:tc>
       </w:tr>
@@ -7974,6 +8010,7 @@
               </w:rPr>
               <w:t xml:space="preserve">Y-mm-dd </w:t>
             </w:r>
+            <w:proofErr w:type="spellStart"/>
             <w:r>
               <w:rPr>
                 <w:rFonts w:ascii="Songti TC" w:eastAsia="Songti TC" w:hAnsi="Songti TC"/>
@@ -7992,6 +8029,7 @@
               </w:rPr>
               <w:t>:ii:ss</w:t>
             </w:r>
+            <w:proofErr w:type="spellEnd"/>
           </w:p>
           <w:p>
             <w:pPr>
@@ -8198,6 +8236,7 @@
         </w:rPr>
       </w:pPr>
       <w:bookmarkStart w:id="18" w:name="_Toc127876362"/>
+      <w:proofErr w:type="spellStart"/>
       <w:r>
         <w:rPr>
           <w:rFonts w:ascii="Songti TC" w:eastAsia="Songti TC" w:hAnsi="Songti TC"/>
@@ -8234,6 +8273,7 @@
         </w:rPr>
         <w:t>detail</w:t>
       </w:r>
+      <w:proofErr w:type="spellEnd"/>
       <w:r>
         <w:rPr>
           <w:rFonts w:ascii="Songti TC" w:eastAsia="Songti TC" w:hAnsi="Songti TC"/>
@@ -8308,6 +8348,7 @@
         </w:rPr>
       </w:pPr>
       <w:bookmarkStart w:id="19" w:name="_Toc127876363"/>
+      <w:proofErr w:type="spellStart"/>
       <w:r>
         <w:rPr>
           <w:rFonts w:ascii="Songti TC" w:eastAsia="Songti TC" w:hAnsi="Songti TC"/>
@@ -8342,7 +8383,17 @@
           <w:szCs w:val="20"/>
           <w:lang w:val="en-US"/>
         </w:rPr>
-        <w:t xml:space="preserve">detail </w:t>
+        <w:t>detail</w:t>
+      </w:r>
+      <w:proofErr w:type="spellEnd"/>
+      <w:r>
+        <w:rPr>
+          <w:rFonts w:ascii="Songti TC" w:eastAsia="Songti TC" w:hAnsi="Songti TC"/>
+          <w:sz w:val="20"/>
+          <w:szCs w:val="20"/>
+          <w:lang w:val="en-US"/>
+        </w:rPr>
+        <w:t xml:space="preserve"> </w:t>
       </w:r>
       <w:r>
         <w:rPr>
@@ -8419,6 +8470,7 @@
                 <w:lang w:val="en-US"/>
               </w:rPr>
             </w:pPr>
+            <w:proofErr w:type="spellStart"/>
             <w:r>
               <w:rPr>
                 <w:rFonts w:ascii="Songti TC" w:eastAsia="Songti TC" w:hAnsi="Songti TC"/>
@@ -8437,6 +8489,7 @@
               </w:rPr>
               <w:t>detail</w:t>
             </w:r>
+            <w:proofErr w:type="spellEnd"/>
           </w:p>
         </w:tc>
       </w:tr>
@@ -9565,6 +9618,7 @@
         </w:rPr>
       </w:pPr>
       <w:bookmarkStart w:id="21" w:name="_Toc127876365"/>
+      <w:proofErr w:type="spellStart"/>
       <w:r>
         <w:rPr>
           <w:rFonts w:ascii="Songti TC" w:eastAsia="Songti TC" w:hAnsi="Songti TC"/>
@@ -9601,6 +9655,7 @@
         </w:rPr>
         <w:t>edit</w:t>
       </w:r>
+      <w:proofErr w:type="spellEnd"/>
       <w:r>
         <w:rPr>
           <w:rFonts w:ascii="Songti TC" w:eastAsia="Songti TC" w:hAnsi="Songti TC"/>
@@ -9675,6 +9730,7 @@
         </w:rPr>
       </w:pPr>
       <w:bookmarkStart w:id="22" w:name="_Toc127876366"/>
+      <w:proofErr w:type="spellStart"/>
       <w:r>
         <w:rPr>
           <w:rFonts w:ascii="Songti TC" w:eastAsia="Songti TC" w:hAnsi="Songti TC"/>
@@ -9711,6 +9767,7 @@
         </w:rPr>
         <w:t>edit</w:t>
       </w:r>
+      <w:proofErr w:type="spellEnd"/>
       <w:r>
         <w:rPr>
           <w:rFonts w:ascii="Songti TC" w:eastAsia="Songti TC" w:hAnsi="Songti TC"/>
@@ -9795,6 +9852,7 @@
                 <w:lang w:val="en-US"/>
               </w:rPr>
             </w:pPr>
+            <w:proofErr w:type="spellStart"/>
             <w:r>
               <w:rPr>
                 <w:rFonts w:ascii="Songti TC" w:eastAsia="Songti TC" w:hAnsi="Songti TC"/>
@@ -9813,6 +9871,7 @@
               </w:rPr>
               <w:t>edit</w:t>
             </w:r>
+            <w:proofErr w:type="spellEnd"/>
           </w:p>
         </w:tc>
       </w:tr>
@@ -10899,6 +10958,7 @@
         </w:rPr>
       </w:pPr>
       <w:bookmarkStart w:id="25" w:name="_Toc127876368"/>
+      <w:proofErr w:type="spellStart"/>
       <w:r>
         <w:rPr>
           <w:rFonts w:ascii="Songti TC" w:eastAsia="Songti TC" w:hAnsi="Songti TC"/>
@@ -10935,6 +10995,7 @@
         </w:rPr>
         <w:t>delete</w:t>
       </w:r>
+      <w:proofErr w:type="spellEnd"/>
       <w:r>
         <w:rPr>
           <w:rFonts w:hint="eastAsia"/>
@@ -11000,6 +11061,7 @@
         </w:rPr>
       </w:pPr>
       <w:bookmarkStart w:id="26" w:name="_Toc127876369"/>
+      <w:proofErr w:type="spellStart"/>
       <w:r>
         <w:rPr>
           <w:rFonts w:ascii="Songti TC" w:eastAsia="Songti TC" w:hAnsi="Songti TC"/>
@@ -11036,6 +11098,7 @@
         </w:rPr>
         <w:t>delete</w:t>
       </w:r>
+      <w:proofErr w:type="spellEnd"/>
       <w:r>
         <w:rPr>
           <w:rFonts w:ascii="Songti TC" w:eastAsia="Songti TC" w:hAnsi="Songti TC"/>
@@ -11120,6 +11183,7 @@
                 <w:lang w:val="en-US"/>
               </w:rPr>
             </w:pPr>
+            <w:proofErr w:type="spellStart"/>
             <w:r>
               <w:rPr>
                 <w:rFonts w:ascii="Songti TC" w:eastAsia="Songti TC" w:hAnsi="Songti TC"/>
@@ -11138,6 +11202,7 @@
               </w:rPr>
               <w:t>delete</w:t>
             </w:r>
+            <w:proofErr w:type="spellEnd"/>
           </w:p>
         </w:tc>
       </w:tr>
@@ -11992,6 +12057,7 @@
           <w:lang w:val="en-US"/>
         </w:rPr>
       </w:pPr>
+      <w:proofErr w:type="spellStart"/>
       <w:r>
         <w:rPr>
           <w:rFonts w:ascii="Songti TC" w:eastAsia="Songti TC" w:hAnsi="Songti TC"/>
@@ -12028,6 +12094,7 @@
         </w:rPr>
         <w:t>login</w:t>
       </w:r>
+      <w:proofErr w:type="spellEnd"/>
       <w:r>
         <w:rPr>
           <w:rFonts w:hint="eastAsia"/>
@@ -12091,6 +12158,7 @@
           <w:lang w:val="en-US"/>
         </w:rPr>
       </w:pPr>
+      <w:proofErr w:type="spellStart"/>
       <w:r>
         <w:rPr>
           <w:rFonts w:ascii="Songti TC" w:eastAsia="Songti TC" w:hAnsi="Songti TC"/>
@@ -12127,6 +12195,7 @@
         </w:rPr>
         <w:t>_login</w:t>
       </w:r>
+      <w:proofErr w:type="spellEnd"/>
       <w:r>
         <w:rPr>
           <w:rFonts w:ascii="Songti TC" w:eastAsia="Songti TC" w:hAnsi="Songti TC"/>
@@ -12210,6 +12279,7 @@
                 <w:lang w:val="en-US"/>
               </w:rPr>
             </w:pPr>
+            <w:proofErr w:type="spellStart"/>
             <w:r>
               <w:rPr>
                 <w:rFonts w:ascii="Songti TC" w:eastAsia="Songti TC" w:hAnsi="Songti TC"/>
@@ -12228,6 +12298,7 @@
               </w:rPr>
               <w:t>login</w:t>
             </w:r>
+            <w:proofErr w:type="spellEnd"/>
           </w:p>
         </w:tc>
       </w:tr>
@@ -12708,7 +12779,7 @@
               <w:pStyle w:val="ListParagraph"/>
               <w:numPr>
                 <w:ilvl w:val="0"/>
-                <w:numId w:val="14"/>
+                <w:numId w:val="22"/>
               </w:numPr>
               <w:rPr>
                 <w:rFonts w:ascii="Songti TC" w:eastAsia="Songti TC" w:hAnsi="Songti TC"/>
@@ -12724,7 +12795,7 @@
                 <w:szCs w:val="20"/>
                 <w:lang w:val="en-US"/>
               </w:rPr>
-              <w:t>超级管理员登陆后台</w:t>
+              <w:t>进入登录页面</w:t>
             </w:r>
           </w:p>
           <w:p>
@@ -12732,7 +12803,7 @@
               <w:pStyle w:val="ListParagraph"/>
               <w:numPr>
                 <w:ilvl w:val="0"/>
-                <w:numId w:val="14"/>
+                <w:numId w:val="22"/>
               </w:numPr>
               <w:rPr>
                 <w:rFonts w:ascii="Songti TC" w:eastAsia="Songti TC" w:hAnsi="Songti TC"/>
@@ -12748,7 +12819,7 @@
                 <w:szCs w:val="20"/>
                 <w:lang w:val="en-US"/>
               </w:rPr>
-              <w:t>超级管理员打开用户管理页面</w:t>
+              <w:t>输入用户名或者邮箱地址</w:t>
             </w:r>
           </w:p>
           <w:p>
@@ -12756,7 +12827,7 @@
               <w:pStyle w:val="ListParagraph"/>
               <w:numPr>
                 <w:ilvl w:val="0"/>
-                <w:numId w:val="14"/>
+                <w:numId w:val="22"/>
               </w:numPr>
               <w:rPr>
                 <w:rFonts w:ascii="Songti TC" w:eastAsia="Songti TC" w:hAnsi="Songti TC"/>
@@ -12772,7 +12843,7 @@
                 <w:szCs w:val="20"/>
                 <w:lang w:val="en-US"/>
               </w:rPr>
-              <w:t>点击用户名</w:t>
+              <w:t>输入有效密码</w:t>
             </w:r>
           </w:p>
           <w:p>
@@ -12780,7 +12851,7 @@
               <w:pStyle w:val="ListParagraph"/>
               <w:numPr>
                 <w:ilvl w:val="0"/>
-                <w:numId w:val="14"/>
+                <w:numId w:val="22"/>
               </w:numPr>
               <w:rPr>
                 <w:rFonts w:ascii="Songti TC" w:eastAsia="Songti TC" w:hAnsi="Songti TC"/>
@@ -12796,7 +12867,7 @@
                 <w:szCs w:val="20"/>
                 <w:lang w:val="en-US"/>
               </w:rPr>
-              <w:t>打开用户详情页面</w:t>
+              <w:t>选勾记住密码，可保持1个月登录时间</w:t>
             </w:r>
           </w:p>
           <w:p>
@@ -12804,7 +12875,7 @@
               <w:pStyle w:val="ListParagraph"/>
               <w:numPr>
                 <w:ilvl w:val="0"/>
-                <w:numId w:val="14"/>
+                <w:numId w:val="22"/>
               </w:numPr>
               <w:rPr>
                 <w:rFonts w:ascii="Songti TC" w:eastAsia="Songti TC" w:hAnsi="Songti TC"/>
@@ -12820,7 +12891,7 @@
                 <w:szCs w:val="20"/>
                 <w:lang w:val="en-US"/>
               </w:rPr>
-              <w:t>点击删除</w:t>
+              <w:t>点击登录</w:t>
             </w:r>
           </w:p>
           <w:p>
@@ -12828,7 +12899,7 @@
               <w:pStyle w:val="ListParagraph"/>
               <w:numPr>
                 <w:ilvl w:val="0"/>
-                <w:numId w:val="14"/>
+                <w:numId w:val="22"/>
               </w:numPr>
               <w:rPr>
                 <w:rFonts w:ascii="Songti TC" w:eastAsia="Songti TC" w:hAnsi="Songti TC"/>
@@ -12839,45 +12910,12 @@
             </w:pPr>
             <w:r>
               <w:rPr>
-                <w:rFonts w:ascii="Songti TC" w:eastAsia="Songti TC" w:hAnsi="Songti TC"/>
-                <w:sz w:val="20"/>
-                <w:szCs w:val="20"/>
-                <w:lang w:val="en-US"/>
-              </w:rPr>
-              <w:t xml:space="preserve"> </w:t>
-            </w:r>
-            <w:r>
-              <w:rPr>
-                <w:rFonts w:ascii="Songti TC" w:eastAsia="Songti TC" w:hAnsi="Songti TC" w:hint="eastAsia"/>
-                <w:sz w:val="20"/>
-                <w:szCs w:val="20"/>
-                <w:lang w:val="en-US"/>
-              </w:rPr>
-              <w:t>确认删除</w:t>
-            </w:r>
-          </w:p>
-          <w:p>
-            <w:pPr>
-              <w:pStyle w:val="ListParagraph"/>
-              <w:numPr>
-                <w:ilvl w:val="0"/>
-                <w:numId w:val="14"/>
-              </w:numPr>
-              <w:rPr>
-                <w:rFonts w:ascii="Songti TC" w:eastAsia="Songti TC" w:hAnsi="Songti TC"/>
-                <w:sz w:val="20"/>
-                <w:szCs w:val="20"/>
-                <w:lang w:val="en-US"/>
-              </w:rPr>
-            </w:pPr>
-            <w:r>
-              <w:rPr>
-                <w:rFonts w:ascii="Songti TC" w:eastAsia="Songti TC" w:hAnsi="Songti TC" w:hint="eastAsia"/>
-                <w:sz w:val="20"/>
-                <w:szCs w:val="20"/>
-                <w:lang w:val="en-US"/>
-              </w:rPr>
-              <w:t>返回列表页面</w:t>
+                <w:rFonts w:ascii="Songti TC" w:eastAsia="Songti TC" w:hAnsi="Songti TC" w:hint="eastAsia"/>
+                <w:sz w:val="20"/>
+                <w:szCs w:val="20"/>
+                <w:lang w:val="en-US"/>
+              </w:rPr>
+              <w:t>成功后，进入后台Dashboard页面</w:t>
             </w:r>
           </w:p>
         </w:tc>
@@ -12931,6 +12969,35 @@
                 <w:lang w:val="en-US"/>
               </w:rPr>
             </w:pPr>
+            <w:r>
+              <w:rPr>
+                <w:rFonts w:ascii="Songti TC" w:eastAsia="Songti TC" w:hAnsi="Songti TC" w:hint="eastAsia"/>
+                <w:sz w:val="20"/>
+                <w:szCs w:val="20"/>
+                <w:lang w:val="en-US"/>
+              </w:rPr>
+              <w:t>用户名： 注册时候的唯一标识</w:t>
+            </w:r>
+          </w:p>
+          <w:p>
+            <w:pPr>
+              <w:pStyle w:val="ListParagraph"/>
+              <w:rPr>
+                <w:rFonts w:ascii="Songti TC" w:eastAsia="Songti TC" w:hAnsi="Songti TC"/>
+                <w:sz w:val="20"/>
+                <w:szCs w:val="20"/>
+                <w:lang w:val="en-US"/>
+              </w:rPr>
+            </w:pPr>
+            <w:r>
+              <w:rPr>
+                <w:rFonts w:ascii="Songti TC" w:eastAsia="Songti TC" w:hAnsi="Songti TC" w:hint="eastAsia"/>
+                <w:sz w:val="20"/>
+                <w:szCs w:val="20"/>
+                <w:lang w:val="en-US"/>
+              </w:rPr>
+              <w:t>邮箱地址： 注册时候的唯一标识</w:t>
+            </w:r>
           </w:p>
         </w:tc>
       </w:tr>
@@ -13094,6 +13161,7 @@
           <w:lang w:val="en-US"/>
         </w:rPr>
       </w:pPr>
+      <w:proofErr w:type="spellStart"/>
       <w:r>
         <w:rPr>
           <w:rFonts w:ascii="Songti TC" w:eastAsia="Songti TC" w:hAnsi="Songti TC"/>
@@ -13128,17 +13196,9 @@
           <w:szCs w:val="20"/>
           <w:lang w:val="en-US"/>
         </w:rPr>
-        <w:t xml:space="preserve"> </w:t>
-      </w:r>
-      <w:r>
-        <w:rPr>
-          <w:rFonts w:ascii="Songti TC" w:eastAsia="Songti TC" w:hAnsi="Songti TC"/>
-          <w:sz w:val="20"/>
-          <w:szCs w:val="20"/>
-          <w:lang w:val="en-US"/>
-        </w:rPr>
         <w:t>resetPass</w:t>
       </w:r>
+      <w:proofErr w:type="spellEnd"/>
       <w:r>
         <w:rPr>
           <w:rFonts w:ascii="Songti TC" w:eastAsia="Songti TC" w:hAnsi="Songti TC" w:hint="eastAsia"/>
@@ -13211,6 +13271,7 @@
           <w:lang w:val="en-US"/>
         </w:rPr>
       </w:pPr>
+      <w:proofErr w:type="spellStart"/>
       <w:r>
         <w:rPr>
           <w:rFonts w:ascii="Songti TC" w:eastAsia="Songti TC" w:hAnsi="Songti TC"/>
@@ -13245,17 +13306,9 @@
           <w:szCs w:val="20"/>
           <w:lang w:val="en-US"/>
         </w:rPr>
-        <w:t xml:space="preserve"> </w:t>
-      </w:r>
-      <w:r>
-        <w:rPr>
-          <w:rFonts w:ascii="Songti TC" w:eastAsia="Songti TC" w:hAnsi="Songti TC"/>
-          <w:sz w:val="20"/>
-          <w:szCs w:val="20"/>
-          <w:lang w:val="en-US"/>
-        </w:rPr>
         <w:t>resetPass</w:t>
       </w:r>
+      <w:proofErr w:type="spellEnd"/>
       <w:r>
         <w:rPr>
           <w:rFonts w:hint="eastAsia"/>
@@ -13330,6 +13383,7 @@
                 <w:lang w:val="en-US"/>
               </w:rPr>
             </w:pPr>
+            <w:proofErr w:type="spellStart"/>
             <w:r>
               <w:rPr>
                 <w:rFonts w:ascii="Songti TC" w:eastAsia="Songti TC" w:hAnsi="Songti TC"/>
@@ -13348,6 +13402,7 @@
               </w:rPr>
               <w:t>resetPass</w:t>
             </w:r>
+            <w:proofErr w:type="spellEnd"/>
           </w:p>
         </w:tc>
       </w:tr>
@@ -14477,6 +14532,1310 @@
         </w:tc>
       </w:tr>
     </w:tbl>
+    <w:p>
+      <w:pPr>
+        <w:rPr>
+          <w:lang w:val="en-US"/>
+        </w:rPr>
+      </w:pPr>
+    </w:p>
+    <w:p>
+      <w:pPr>
+        <w:rPr>
+          <w:lang w:val="en-US"/>
+        </w:rPr>
+      </w:pPr>
+    </w:p>
+    <w:p>
+      <w:pPr>
+        <w:rPr>
+          <w:rFonts w:asciiTheme="majorHAnsi" w:eastAsiaTheme="majorEastAsia" w:hAnsiTheme="majorHAnsi" w:cstheme="majorBidi"/>
+          <w:color w:val="2F5496" w:themeColor="accent1" w:themeShade="BF"/>
+          <w:sz w:val="26"/>
+          <w:szCs w:val="26"/>
+          <w:lang w:val="en-US"/>
+        </w:rPr>
+      </w:pPr>
+      <w:r>
+        <w:rPr>
+          <w:lang w:val="en-US"/>
+        </w:rPr>
+        <w:br w:type="page"/>
+      </w:r>
+    </w:p>
+    <w:p>
+      <w:pPr>
+        <w:pStyle w:val="Heading2"/>
+        <w:numPr>
+          <w:ilvl w:val="0"/>
+          <w:numId w:val="6"/>
+        </w:numPr>
+        <w:rPr>
+          <w:lang w:val="en-US"/>
+        </w:rPr>
+      </w:pPr>
+      <w:r>
+        <w:rPr>
+          <w:rFonts w:hint="eastAsia"/>
+          <w:lang w:val="en-US"/>
+        </w:rPr>
+        <w:t>重新发送激活链接</w:t>
+      </w:r>
+    </w:p>
+    <w:p>
+      <w:pPr>
+        <w:rPr>
+          <w:lang w:val="en-US"/>
+        </w:rPr>
+      </w:pPr>
+    </w:p>
+    <w:p>
+      <w:pPr>
+        <w:pStyle w:val="Heading3"/>
+        <w:rPr>
+          <w:lang w:val="en-US"/>
+        </w:rPr>
+      </w:pPr>
+      <w:proofErr w:type="spellStart"/>
+      <w:r>
+        <w:rPr>
+          <w:rFonts w:ascii="Songti TC" w:eastAsia="Songti TC" w:hAnsi="Songti TC"/>
+          <w:sz w:val="20"/>
+          <w:szCs w:val="20"/>
+          <w:lang w:val="en-US"/>
+        </w:rPr>
+        <w:t>uc</w:t>
+      </w:r>
+      <w:r>
+        <w:rPr>
+          <w:rFonts w:ascii="Songti TC" w:eastAsia="Songti TC" w:hAnsi="Songti TC"/>
+          <w:sz w:val="20"/>
+          <w:szCs w:val="20"/>
+          <w:lang w:val="en-US"/>
+        </w:rPr>
+        <w:t>_</w:t>
+      </w:r>
+      <w:r>
+        <w:rPr>
+          <w:rFonts w:ascii="Songti TC" w:eastAsia="Songti TC" w:hAnsi="Songti TC"/>
+          <w:sz w:val="20"/>
+          <w:szCs w:val="20"/>
+          <w:lang w:val="en-US"/>
+        </w:rPr>
+        <w:t>usr_mgmt_</w:t>
+      </w:r>
+      <w:r>
+        <w:rPr>
+          <w:rFonts w:ascii="Songti TC" w:eastAsia="Songti TC" w:hAnsi="Songti TC"/>
+          <w:sz w:val="20"/>
+          <w:szCs w:val="20"/>
+          <w:lang w:val="en-US"/>
+        </w:rPr>
+        <w:t>resendActivateUserEmail</w:t>
+      </w:r>
+      <w:proofErr w:type="spellEnd"/>
+      <w:r>
+        <w:rPr>
+          <w:rFonts w:hint="eastAsia"/>
+          <w:lang w:val="en-US"/>
+        </w:rPr>
+        <w:t>用例图</w:t>
+      </w:r>
+    </w:p>
+    <w:p>
+      <w:pPr>
+        <w:rPr>
+          <w:lang w:val="en-US"/>
+        </w:rPr>
+      </w:pPr>
+    </w:p>
+    <w:p>
+      <w:pPr>
+        <w:rPr>
+          <w:lang w:val="en-US"/>
+        </w:rPr>
+      </w:pPr>
+    </w:p>
+    <w:p>
+      <w:pPr>
+        <w:rPr>
+          <w:lang w:val="en-US"/>
+        </w:rPr>
+      </w:pPr>
+    </w:p>
+    <w:p>
+      <w:pPr>
+        <w:rPr>
+          <w:lang w:val="en-US"/>
+        </w:rPr>
+      </w:pPr>
+    </w:p>
+    <w:p>
+      <w:pPr>
+        <w:rPr>
+          <w:rFonts w:ascii="Songti TC" w:eastAsia="Songti TC" w:hAnsi="Songti TC" w:cstheme="majorBidi"/>
+          <w:color w:val="1F3763" w:themeColor="accent1" w:themeShade="7F"/>
+          <w:sz w:val="20"/>
+          <w:szCs w:val="20"/>
+          <w:lang w:val="en-US"/>
+        </w:rPr>
+      </w:pPr>
+      <w:r>
+        <w:rPr>
+          <w:rFonts w:ascii="Songti TC" w:eastAsia="Songti TC" w:hAnsi="Songti TC"/>
+          <w:sz w:val="20"/>
+          <w:szCs w:val="20"/>
+          <w:lang w:val="en-US"/>
+        </w:rPr>
+        <w:br w:type="page"/>
+      </w:r>
+    </w:p>
+    <w:p>
+      <w:pPr>
+        <w:pStyle w:val="Heading3"/>
+        <w:rPr>
+          <w:lang w:val="en-US"/>
+        </w:rPr>
+      </w:pPr>
+      <w:proofErr w:type="spellStart"/>
+      <w:r>
+        <w:rPr>
+          <w:rFonts w:ascii="Songti TC" w:eastAsia="Songti TC" w:hAnsi="Songti TC"/>
+          <w:sz w:val="20"/>
+          <w:szCs w:val="20"/>
+          <w:lang w:val="en-US"/>
+        </w:rPr>
+        <w:t>uc_</w:t>
+      </w:r>
+      <w:r>
+        <w:rPr>
+          <w:rFonts w:ascii="Songti TC" w:eastAsia="Songti TC" w:hAnsi="Songti TC"/>
+          <w:sz w:val="20"/>
+          <w:szCs w:val="20"/>
+          <w:lang w:val="en-US"/>
+        </w:rPr>
+        <w:t>desc_</w:t>
+      </w:r>
+      <w:r>
+        <w:rPr>
+          <w:rFonts w:ascii="Songti TC" w:eastAsia="Songti TC" w:hAnsi="Songti TC"/>
+          <w:sz w:val="20"/>
+          <w:szCs w:val="20"/>
+          <w:lang w:val="en-US"/>
+        </w:rPr>
+        <w:t>usr_mgmt_</w:t>
+      </w:r>
+      <w:r>
+        <w:rPr>
+          <w:rFonts w:ascii="Songti TC" w:eastAsia="Songti TC" w:hAnsi="Songti TC"/>
+          <w:sz w:val="20"/>
+          <w:szCs w:val="20"/>
+          <w:lang w:val="en-US"/>
+        </w:rPr>
+        <w:t>resendActivateUserEmail</w:t>
+      </w:r>
+      <w:proofErr w:type="spellEnd"/>
+      <w:r>
+        <w:rPr>
+          <w:rFonts w:hint="eastAsia"/>
+          <w:lang w:val="en-US"/>
+        </w:rPr>
+        <w:t>用例说明</w:t>
+      </w:r>
+    </w:p>
+    <w:p>
+      <w:pPr>
+        <w:rPr>
+          <w:lang w:val="en-US"/>
+        </w:rPr>
+      </w:pPr>
+    </w:p>
+    <w:p>
+      <w:pPr>
+        <w:rPr>
+          <w:rFonts w:asciiTheme="majorHAnsi" w:eastAsiaTheme="majorEastAsia" w:hAnsiTheme="majorHAnsi" w:cstheme="majorBidi"/>
+          <w:color w:val="2F5496" w:themeColor="accent1" w:themeShade="BF"/>
+          <w:sz w:val="26"/>
+          <w:szCs w:val="26"/>
+          <w:lang w:val="en-US"/>
+        </w:rPr>
+      </w:pPr>
+    </w:p>
+    <w:tbl>
+      <w:tblPr>
+        <w:tblStyle w:val="TableGrid"/>
+        <w:tblW w:w="0" w:type="auto"/>
+        <w:tblLook w:val="04A0" w:firstRow="1" w:lastRow="0" w:firstColumn="1" w:lastColumn="0" w:noHBand="0" w:noVBand="1"/>
+      </w:tblPr>
+      <w:tblGrid>
+        <w:gridCol w:w="4574"/>
+        <w:gridCol w:w="4574"/>
+      </w:tblGrid>
+      <w:tr>
+        <w:trPr>
+          <w:trHeight w:val="489"/>
+        </w:trPr>
+        <w:tc>
+          <w:tcPr>
+            <w:tcW w:w="4574" w:type="dxa"/>
+          </w:tcPr>
+          <w:p>
+            <w:pPr>
+              <w:jc w:val="center"/>
+              <w:rPr>
+                <w:rFonts w:ascii="Songti TC" w:eastAsia="Songti TC" w:hAnsi="Songti TC"/>
+                <w:lang w:val="en-US"/>
+              </w:rPr>
+            </w:pPr>
+            <w:r>
+              <w:rPr>
+                <w:rFonts w:ascii="Songti TC" w:eastAsia="Songti TC" w:hAnsi="Songti TC" w:hint="eastAsia"/>
+                <w:lang w:val="en-US"/>
+              </w:rPr>
+              <w:t>用例标识</w:t>
+            </w:r>
+          </w:p>
+        </w:tc>
+        <w:tc>
+          <w:tcPr>
+            <w:tcW w:w="4574" w:type="dxa"/>
+          </w:tcPr>
+          <w:p>
+            <w:pPr>
+              <w:rPr>
+                <w:rFonts w:ascii="Songti TC" w:eastAsia="Songti TC" w:hAnsi="Songti TC"/>
+                <w:sz w:val="20"/>
+                <w:szCs w:val="20"/>
+                <w:lang w:val="en-US"/>
+              </w:rPr>
+            </w:pPr>
+            <w:proofErr w:type="spellStart"/>
+            <w:r>
+              <w:rPr>
+                <w:rFonts w:ascii="Songti TC" w:eastAsia="Songti TC" w:hAnsi="Songti TC"/>
+                <w:sz w:val="20"/>
+                <w:szCs w:val="20"/>
+                <w:lang w:val="en-US"/>
+              </w:rPr>
+              <w:t>uc_usr_mgmt_</w:t>
+            </w:r>
+            <w:r>
+              <w:rPr>
+                <w:rFonts w:ascii="Songti TC" w:eastAsia="Songti TC" w:hAnsi="Songti TC"/>
+                <w:sz w:val="20"/>
+                <w:szCs w:val="20"/>
+                <w:lang w:val="en-US"/>
+              </w:rPr>
+              <w:t>resendActivateUserEmail</w:t>
+            </w:r>
+            <w:proofErr w:type="spellEnd"/>
+          </w:p>
+        </w:tc>
+      </w:tr>
+      <w:tr>
+        <w:trPr>
+          <w:trHeight w:val="489"/>
+        </w:trPr>
+        <w:tc>
+          <w:tcPr>
+            <w:tcW w:w="4574" w:type="dxa"/>
+          </w:tcPr>
+          <w:p>
+            <w:pPr>
+              <w:jc w:val="center"/>
+              <w:rPr>
+                <w:rFonts w:ascii="Songti TC" w:eastAsia="Songti TC" w:hAnsi="Songti TC"/>
+                <w:lang w:val="en-US"/>
+              </w:rPr>
+            </w:pPr>
+            <w:r>
+              <w:rPr>
+                <w:rFonts w:ascii="Songti TC" w:eastAsia="Songti TC" w:hAnsi="Songti TC" w:hint="eastAsia"/>
+                <w:lang w:val="en-US"/>
+              </w:rPr>
+              <w:t>用例名称</w:t>
+            </w:r>
+          </w:p>
+        </w:tc>
+        <w:tc>
+          <w:tcPr>
+            <w:tcW w:w="4574" w:type="dxa"/>
+          </w:tcPr>
+          <w:p>
+            <w:pPr>
+              <w:rPr>
+                <w:rFonts w:ascii="Songti TC" w:eastAsia="Songti TC" w:hAnsi="Songti TC"/>
+                <w:sz w:val="20"/>
+                <w:szCs w:val="20"/>
+                <w:lang w:val="en-US"/>
+              </w:rPr>
+            </w:pPr>
+            <w:r>
+              <w:rPr>
+                <w:rFonts w:ascii="Songti TC" w:eastAsia="Songti TC" w:hAnsi="Songti TC" w:hint="eastAsia"/>
+                <w:sz w:val="20"/>
+                <w:szCs w:val="20"/>
+                <w:lang w:val="en-US"/>
+              </w:rPr>
+              <w:t>发送激活链接</w:t>
+            </w:r>
+          </w:p>
+        </w:tc>
+      </w:tr>
+      <w:tr>
+        <w:trPr>
+          <w:trHeight w:val="489"/>
+        </w:trPr>
+        <w:tc>
+          <w:tcPr>
+            <w:tcW w:w="4574" w:type="dxa"/>
+          </w:tcPr>
+          <w:p>
+            <w:pPr>
+              <w:jc w:val="center"/>
+              <w:rPr>
+                <w:rFonts w:ascii="Songti TC" w:eastAsia="Songti TC" w:hAnsi="Songti TC"/>
+                <w:lang w:val="en-US"/>
+              </w:rPr>
+            </w:pPr>
+            <w:r>
+              <w:rPr>
+                <w:rFonts w:ascii="Songti TC" w:eastAsia="Songti TC" w:hAnsi="Songti TC" w:hint="eastAsia"/>
+                <w:lang w:val="en-US"/>
+              </w:rPr>
+              <w:t>用户故事</w:t>
+            </w:r>
+          </w:p>
+        </w:tc>
+        <w:tc>
+          <w:tcPr>
+            <w:tcW w:w="4574" w:type="dxa"/>
+          </w:tcPr>
+          <w:p>
+            <w:pPr>
+              <w:rPr>
+                <w:rFonts w:ascii="Songti TC" w:eastAsia="Songti TC" w:hAnsi="Songti TC"/>
+                <w:sz w:val="20"/>
+                <w:szCs w:val="20"/>
+                <w:lang w:val="en-US"/>
+              </w:rPr>
+            </w:pPr>
+            <w:r>
+              <w:rPr>
+                <w:rFonts w:ascii="Songti TC" w:eastAsia="Songti TC" w:hAnsi="Songti TC" w:hint="eastAsia"/>
+                <w:sz w:val="20"/>
+                <w:szCs w:val="20"/>
+                <w:lang w:val="en-US"/>
+              </w:rPr>
+              <w:t>作为</w:t>
+            </w:r>
+            <w:r>
+              <w:rPr>
+                <w:rFonts w:ascii="Songti TC" w:eastAsia="Songti TC" w:hAnsi="Songti TC" w:hint="eastAsia"/>
+                <w:sz w:val="20"/>
+                <w:szCs w:val="20"/>
+                <w:lang w:val="en-US"/>
+              </w:rPr>
+              <w:t>管理员</w:t>
+            </w:r>
+            <w:r>
+              <w:rPr>
+                <w:rFonts w:ascii="Songti TC" w:eastAsia="Songti TC" w:hAnsi="Songti TC" w:hint="eastAsia"/>
+                <w:sz w:val="20"/>
+                <w:szCs w:val="20"/>
+                <w:lang w:val="en-US"/>
+              </w:rPr>
+              <w:t>，我</w:t>
+            </w:r>
+            <w:r>
+              <w:rPr>
+                <w:rFonts w:ascii="Songti TC" w:eastAsia="Songti TC" w:hAnsi="Songti TC" w:hint="eastAsia"/>
+                <w:sz w:val="20"/>
+                <w:szCs w:val="20"/>
+                <w:lang w:val="en-US"/>
+              </w:rPr>
+              <w:t>需要又重新发送用户激活账号邮件的功能</w:t>
+            </w:r>
+            <w:r>
+              <w:rPr>
+                <w:rFonts w:ascii="Songti TC" w:eastAsia="Songti TC" w:hAnsi="Songti TC" w:hint="eastAsia"/>
+                <w:sz w:val="20"/>
+                <w:szCs w:val="20"/>
+                <w:lang w:val="en-US"/>
+              </w:rPr>
+              <w:t>，</w:t>
+            </w:r>
+            <w:r>
+              <w:rPr>
+                <w:rFonts w:ascii="Songti TC" w:eastAsia="Songti TC" w:hAnsi="Songti TC" w:hint="eastAsia"/>
+                <w:sz w:val="20"/>
+                <w:szCs w:val="20"/>
+                <w:lang w:val="en-US"/>
+              </w:rPr>
+              <w:t>这样</w:t>
+            </w:r>
+            <w:r>
+              <w:rPr>
+                <w:rFonts w:ascii="Songti TC" w:eastAsia="Songti TC" w:hAnsi="Songti TC" w:hint="eastAsia"/>
+                <w:sz w:val="20"/>
+                <w:szCs w:val="20"/>
+                <w:lang w:val="en-US"/>
+              </w:rPr>
+              <w:t>可以防止邮件未收到而无法激活账号的问题</w:t>
+            </w:r>
+          </w:p>
+        </w:tc>
+      </w:tr>
+      <w:tr>
+        <w:trPr>
+          <w:trHeight w:val="489"/>
+        </w:trPr>
+        <w:tc>
+          <w:tcPr>
+            <w:tcW w:w="4574" w:type="dxa"/>
+          </w:tcPr>
+          <w:p>
+            <w:pPr>
+              <w:jc w:val="center"/>
+              <w:rPr>
+                <w:rFonts w:ascii="Songti TC" w:eastAsia="Songti TC" w:hAnsi="Songti TC"/>
+                <w:lang w:val="en-US"/>
+              </w:rPr>
+            </w:pPr>
+            <w:r>
+              <w:rPr>
+                <w:rFonts w:ascii="Songti TC" w:eastAsia="Songti TC" w:hAnsi="Songti TC" w:hint="eastAsia"/>
+                <w:lang w:val="en-US"/>
+              </w:rPr>
+              <w:t>优先级</w:t>
+            </w:r>
+          </w:p>
+        </w:tc>
+        <w:tc>
+          <w:tcPr>
+            <w:tcW w:w="4574" w:type="dxa"/>
+          </w:tcPr>
+          <w:p>
+            <w:pPr>
+              <w:rPr>
+                <w:rFonts w:ascii="Songti TC" w:eastAsia="Songti TC" w:hAnsi="Songti TC"/>
+                <w:sz w:val="20"/>
+                <w:szCs w:val="20"/>
+                <w:lang w:val="en-US"/>
+              </w:rPr>
+            </w:pPr>
+            <w:r>
+              <w:rPr>
+                <w:rFonts w:ascii="Songti TC" w:eastAsia="Songti TC" w:hAnsi="Songti TC" w:hint="eastAsia"/>
+                <w:sz w:val="20"/>
+                <w:szCs w:val="20"/>
+                <w:lang w:val="en-US"/>
+              </w:rPr>
+              <w:t>高</w:t>
+            </w:r>
+          </w:p>
+        </w:tc>
+      </w:tr>
+      <w:tr>
+        <w:trPr>
+          <w:trHeight w:val="489"/>
+        </w:trPr>
+        <w:tc>
+          <w:tcPr>
+            <w:tcW w:w="4574" w:type="dxa"/>
+          </w:tcPr>
+          <w:p>
+            <w:pPr>
+              <w:jc w:val="center"/>
+              <w:rPr>
+                <w:rFonts w:ascii="Songti TC" w:eastAsia="Songti TC" w:hAnsi="Songti TC"/>
+                <w:lang w:val="en-US"/>
+              </w:rPr>
+            </w:pPr>
+            <w:r>
+              <w:rPr>
+                <w:rFonts w:ascii="Songti TC" w:eastAsia="Songti TC" w:hAnsi="Songti TC" w:hint="eastAsia"/>
+                <w:lang w:val="en-US"/>
+              </w:rPr>
+              <w:t>参与者</w:t>
+            </w:r>
+          </w:p>
+        </w:tc>
+        <w:tc>
+          <w:tcPr>
+            <w:tcW w:w="4574" w:type="dxa"/>
+          </w:tcPr>
+          <w:p>
+            <w:pPr>
+              <w:rPr>
+                <w:rFonts w:ascii="Songti TC" w:eastAsia="Songti TC" w:hAnsi="Songti TC"/>
+                <w:sz w:val="20"/>
+                <w:szCs w:val="20"/>
+                <w:lang w:val="en-US"/>
+              </w:rPr>
+            </w:pPr>
+            <w:r>
+              <w:rPr>
+                <w:rFonts w:ascii="Songti TC" w:eastAsia="Songti TC" w:hAnsi="Songti TC" w:hint="eastAsia"/>
+                <w:sz w:val="20"/>
+                <w:szCs w:val="20"/>
+                <w:lang w:val="en-US"/>
+              </w:rPr>
+              <w:t>超级管理员，管理员，用户</w:t>
+            </w:r>
+          </w:p>
+        </w:tc>
+      </w:tr>
+      <w:tr>
+        <w:trPr>
+          <w:trHeight w:val="489"/>
+        </w:trPr>
+        <w:tc>
+          <w:tcPr>
+            <w:tcW w:w="4574" w:type="dxa"/>
+          </w:tcPr>
+          <w:p>
+            <w:pPr>
+              <w:jc w:val="center"/>
+              <w:rPr>
+                <w:rFonts w:ascii="Songti TC" w:eastAsia="Songti TC" w:hAnsi="Songti TC"/>
+                <w:lang w:val="en-US"/>
+              </w:rPr>
+            </w:pPr>
+            <w:r>
+              <w:rPr>
+                <w:rFonts w:ascii="Songti TC" w:eastAsia="Songti TC" w:hAnsi="Songti TC" w:hint="eastAsia"/>
+                <w:lang w:val="en-US"/>
+              </w:rPr>
+              <w:t>触发器</w:t>
+            </w:r>
+          </w:p>
+        </w:tc>
+        <w:tc>
+          <w:tcPr>
+            <w:tcW w:w="4574" w:type="dxa"/>
+          </w:tcPr>
+          <w:p>
+            <w:pPr>
+              <w:pStyle w:val="ListParagraph"/>
+              <w:numPr>
+                <w:ilvl w:val="0"/>
+                <w:numId w:val="16"/>
+              </w:numPr>
+              <w:rPr>
+                <w:rFonts w:ascii="Songti TC" w:eastAsia="Songti TC" w:hAnsi="Songti TC"/>
+                <w:sz w:val="20"/>
+                <w:szCs w:val="20"/>
+                <w:lang w:val="en-US"/>
+              </w:rPr>
+            </w:pPr>
+            <w:r>
+              <w:rPr>
+                <w:rFonts w:ascii="Songti TC" w:eastAsia="Songti TC" w:hAnsi="Songti TC" w:hint="eastAsia"/>
+                <w:sz w:val="20"/>
+                <w:szCs w:val="20"/>
+                <w:lang w:val="en-US"/>
+              </w:rPr>
+              <w:t>用户未收到激活邮件</w:t>
+            </w:r>
+          </w:p>
+        </w:tc>
+      </w:tr>
+      <w:tr>
+        <w:trPr>
+          <w:trHeight w:val="489"/>
+        </w:trPr>
+        <w:tc>
+          <w:tcPr>
+            <w:tcW w:w="4574" w:type="dxa"/>
+          </w:tcPr>
+          <w:p>
+            <w:pPr>
+              <w:jc w:val="center"/>
+              <w:rPr>
+                <w:rFonts w:ascii="Songti TC" w:eastAsia="Songti TC" w:hAnsi="Songti TC"/>
+                <w:lang w:val="en-US"/>
+              </w:rPr>
+            </w:pPr>
+            <w:r>
+              <w:rPr>
+                <w:rFonts w:ascii="Songti TC" w:eastAsia="Songti TC" w:hAnsi="Songti TC" w:hint="eastAsia"/>
+                <w:lang w:val="en-US"/>
+              </w:rPr>
+              <w:t>前置条件</w:t>
+            </w:r>
+          </w:p>
+        </w:tc>
+        <w:tc>
+          <w:tcPr>
+            <w:tcW w:w="4574" w:type="dxa"/>
+          </w:tcPr>
+          <w:p>
+            <w:pPr>
+              <w:pStyle w:val="ListParagraph"/>
+              <w:numPr>
+                <w:ilvl w:val="0"/>
+                <w:numId w:val="7"/>
+              </w:numPr>
+              <w:rPr>
+                <w:rFonts w:ascii="Songti TC" w:eastAsia="Songti TC" w:hAnsi="Songti TC"/>
+                <w:sz w:val="20"/>
+                <w:szCs w:val="20"/>
+                <w:lang w:val="en-US"/>
+              </w:rPr>
+            </w:pPr>
+            <w:r>
+              <w:rPr>
+                <w:rFonts w:ascii="Songti TC" w:eastAsia="Songti TC" w:hAnsi="Songti TC" w:hint="eastAsia"/>
+                <w:sz w:val="20"/>
+                <w:szCs w:val="20"/>
+                <w:lang w:val="en-US"/>
+              </w:rPr>
+              <w:t>用户的</w:t>
+            </w:r>
+            <w:r>
+              <w:rPr>
+                <w:rFonts w:ascii="Songti TC" w:eastAsia="Songti TC" w:hAnsi="Songti TC" w:hint="eastAsia"/>
+                <w:sz w:val="20"/>
+                <w:szCs w:val="20"/>
+                <w:lang w:val="en-US"/>
+              </w:rPr>
+              <w:t>账户还未激活</w:t>
+            </w:r>
+          </w:p>
+          <w:p>
+            <w:pPr>
+              <w:pStyle w:val="ListParagraph"/>
+              <w:numPr>
+                <w:ilvl w:val="0"/>
+                <w:numId w:val="7"/>
+              </w:numPr>
+              <w:rPr>
+                <w:rFonts w:ascii="Songti TC" w:eastAsia="Songti TC" w:hAnsi="Songti TC"/>
+                <w:sz w:val="20"/>
+                <w:szCs w:val="20"/>
+                <w:lang w:val="en-US"/>
+              </w:rPr>
+            </w:pPr>
+            <w:r>
+              <w:rPr>
+                <w:rFonts w:ascii="Songti TC" w:eastAsia="Songti TC" w:hAnsi="Songti TC" w:hint="eastAsia"/>
+                <w:sz w:val="20"/>
+                <w:szCs w:val="20"/>
+                <w:lang w:val="en-US"/>
+              </w:rPr>
+              <w:t>用户注册的邮箱地址可收到邮件</w:t>
+            </w:r>
+          </w:p>
+        </w:tc>
+      </w:tr>
+      <w:tr>
+        <w:trPr>
+          <w:trHeight w:val="503"/>
+        </w:trPr>
+        <w:tc>
+          <w:tcPr>
+            <w:tcW w:w="4574" w:type="dxa"/>
+          </w:tcPr>
+          <w:p>
+            <w:pPr>
+              <w:jc w:val="center"/>
+              <w:rPr>
+                <w:rFonts w:ascii="Songti TC" w:eastAsia="Songti TC" w:hAnsi="Songti TC"/>
+                <w:lang w:val="en-US"/>
+              </w:rPr>
+            </w:pPr>
+            <w:r>
+              <w:rPr>
+                <w:rFonts w:ascii="Songti TC" w:eastAsia="Songti TC" w:hAnsi="Songti TC" w:hint="eastAsia"/>
+                <w:lang w:val="en-US"/>
+              </w:rPr>
+              <w:t>后置条件</w:t>
+            </w:r>
+          </w:p>
+        </w:tc>
+        <w:tc>
+          <w:tcPr>
+            <w:tcW w:w="4574" w:type="dxa"/>
+          </w:tcPr>
+          <w:p>
+            <w:pPr>
+              <w:pStyle w:val="ListParagraph"/>
+              <w:rPr>
+                <w:rFonts w:ascii="Songti TC" w:eastAsia="Songti TC" w:hAnsi="Songti TC"/>
+                <w:sz w:val="20"/>
+                <w:szCs w:val="20"/>
+                <w:lang w:val="en-US"/>
+              </w:rPr>
+            </w:pPr>
+          </w:p>
+        </w:tc>
+      </w:tr>
+      <w:tr>
+        <w:trPr>
+          <w:trHeight w:val="489"/>
+        </w:trPr>
+        <w:tc>
+          <w:tcPr>
+            <w:tcW w:w="4574" w:type="dxa"/>
+          </w:tcPr>
+          <w:p>
+            <w:pPr>
+              <w:jc w:val="center"/>
+              <w:rPr>
+                <w:rFonts w:ascii="Songti TC" w:eastAsia="Songti TC" w:hAnsi="Songti TC"/>
+                <w:lang w:val="en-US"/>
+              </w:rPr>
+            </w:pPr>
+            <w:r>
+              <w:rPr>
+                <w:rFonts w:ascii="Songti TC" w:eastAsia="Songti TC" w:hAnsi="Songti TC" w:hint="eastAsia"/>
+                <w:lang w:val="en-US"/>
+              </w:rPr>
+              <w:t>基本路径</w:t>
+            </w:r>
+          </w:p>
+        </w:tc>
+        <w:tc>
+          <w:tcPr>
+            <w:tcW w:w="4574" w:type="dxa"/>
+          </w:tcPr>
+          <w:p>
+            <w:pPr>
+              <w:pStyle w:val="ListParagraph"/>
+              <w:ind w:left="0"/>
+              <w:rPr>
+                <w:rFonts w:ascii="Songti TC" w:eastAsia="Songti TC" w:hAnsi="Songti TC"/>
+                <w:sz w:val="20"/>
+                <w:szCs w:val="20"/>
+                <w:lang w:val="en-US"/>
+              </w:rPr>
+            </w:pPr>
+            <w:r>
+              <w:rPr>
+                <w:rFonts w:ascii="Songti TC" w:eastAsia="Songti TC" w:hAnsi="Songti TC" w:hint="eastAsia"/>
+                <w:sz w:val="20"/>
+                <w:szCs w:val="20"/>
+                <w:lang w:val="en-US"/>
+              </w:rPr>
+              <w:t>管理员发送重设邮件</w:t>
+            </w:r>
+          </w:p>
+          <w:p>
+            <w:pPr>
+              <w:pStyle w:val="ListParagraph"/>
+              <w:numPr>
+                <w:ilvl w:val="0"/>
+                <w:numId w:val="23"/>
+              </w:numPr>
+              <w:rPr>
+                <w:rFonts w:ascii="Songti TC" w:eastAsia="Songti TC" w:hAnsi="Songti TC"/>
+                <w:sz w:val="20"/>
+                <w:szCs w:val="20"/>
+                <w:lang w:val="en-US"/>
+              </w:rPr>
+            </w:pPr>
+            <w:r>
+              <w:rPr>
+                <w:rFonts w:ascii="Songti TC" w:eastAsia="Songti TC" w:hAnsi="Songti TC" w:hint="eastAsia"/>
+                <w:sz w:val="20"/>
+                <w:szCs w:val="20"/>
+                <w:lang w:val="en-US"/>
+              </w:rPr>
+              <w:t>超级管理员登陆后台</w:t>
+            </w:r>
+          </w:p>
+          <w:p>
+            <w:pPr>
+              <w:pStyle w:val="ListParagraph"/>
+              <w:numPr>
+                <w:ilvl w:val="0"/>
+                <w:numId w:val="23"/>
+              </w:numPr>
+              <w:rPr>
+                <w:rFonts w:ascii="Songti TC" w:eastAsia="Songti TC" w:hAnsi="Songti TC"/>
+                <w:sz w:val="20"/>
+                <w:szCs w:val="20"/>
+                <w:lang w:val="en-US"/>
+              </w:rPr>
+            </w:pPr>
+            <w:r>
+              <w:rPr>
+                <w:rFonts w:ascii="Songti TC" w:eastAsia="Songti TC" w:hAnsi="Songti TC" w:hint="eastAsia"/>
+                <w:sz w:val="20"/>
+                <w:szCs w:val="20"/>
+                <w:lang w:val="en-US"/>
+              </w:rPr>
+              <w:t>超级管理员打开用户管理页面</w:t>
+            </w:r>
+          </w:p>
+          <w:p>
+            <w:pPr>
+              <w:pStyle w:val="ListParagraph"/>
+              <w:numPr>
+                <w:ilvl w:val="0"/>
+                <w:numId w:val="23"/>
+              </w:numPr>
+              <w:rPr>
+                <w:rFonts w:ascii="Songti TC" w:eastAsia="Songti TC" w:hAnsi="Songti TC"/>
+                <w:sz w:val="20"/>
+                <w:szCs w:val="20"/>
+                <w:lang w:val="en-US"/>
+              </w:rPr>
+            </w:pPr>
+            <w:r>
+              <w:rPr>
+                <w:rFonts w:ascii="Songti TC" w:eastAsia="Songti TC" w:hAnsi="Songti TC" w:hint="eastAsia"/>
+                <w:sz w:val="20"/>
+                <w:szCs w:val="20"/>
+                <w:lang w:val="en-US"/>
+              </w:rPr>
+              <w:t>点击用户名</w:t>
+            </w:r>
+          </w:p>
+          <w:p>
+            <w:pPr>
+              <w:pStyle w:val="ListParagraph"/>
+              <w:numPr>
+                <w:ilvl w:val="0"/>
+                <w:numId w:val="23"/>
+              </w:numPr>
+              <w:rPr>
+                <w:rFonts w:ascii="Songti TC" w:eastAsia="Songti TC" w:hAnsi="Songti TC"/>
+                <w:sz w:val="20"/>
+                <w:szCs w:val="20"/>
+                <w:lang w:val="en-US"/>
+              </w:rPr>
+            </w:pPr>
+            <w:r>
+              <w:rPr>
+                <w:rFonts w:ascii="Songti TC" w:eastAsia="Songti TC" w:hAnsi="Songti TC" w:hint="eastAsia"/>
+                <w:sz w:val="20"/>
+                <w:szCs w:val="20"/>
+                <w:lang w:val="en-US"/>
+              </w:rPr>
+              <w:t>打开用户详情页面</w:t>
+            </w:r>
+          </w:p>
+          <w:p>
+            <w:pPr>
+              <w:pStyle w:val="ListParagraph"/>
+              <w:numPr>
+                <w:ilvl w:val="0"/>
+                <w:numId w:val="23"/>
+              </w:numPr>
+              <w:rPr>
+                <w:rFonts w:ascii="Songti TC" w:eastAsia="Songti TC" w:hAnsi="Songti TC"/>
+                <w:sz w:val="20"/>
+                <w:szCs w:val="20"/>
+                <w:lang w:val="en-US"/>
+              </w:rPr>
+            </w:pPr>
+            <w:r>
+              <w:rPr>
+                <w:rFonts w:ascii="Songti TC" w:eastAsia="Songti TC" w:hAnsi="Songti TC" w:hint="eastAsia"/>
+                <w:sz w:val="20"/>
+                <w:szCs w:val="20"/>
+                <w:lang w:val="en-US"/>
+              </w:rPr>
+              <w:t>点击</w:t>
+            </w:r>
+            <w:r>
+              <w:rPr>
+                <w:rFonts w:ascii="Songti TC" w:eastAsia="Songti TC" w:hAnsi="Songti TC" w:hint="eastAsia"/>
+                <w:sz w:val="20"/>
+                <w:szCs w:val="20"/>
+                <w:lang w:val="en-US"/>
+              </w:rPr>
+              <w:t>重新发送激活邮件</w:t>
+            </w:r>
+          </w:p>
+          <w:p>
+            <w:pPr>
+              <w:pStyle w:val="ListParagraph"/>
+              <w:numPr>
+                <w:ilvl w:val="0"/>
+                <w:numId w:val="23"/>
+              </w:numPr>
+              <w:rPr>
+                <w:rFonts w:ascii="Songti TC" w:eastAsia="Songti TC" w:hAnsi="Songti TC"/>
+                <w:sz w:val="20"/>
+                <w:szCs w:val="20"/>
+                <w:lang w:val="en-US"/>
+              </w:rPr>
+            </w:pPr>
+            <w:r>
+              <w:rPr>
+                <w:rFonts w:ascii="Songti TC" w:eastAsia="Songti TC" w:hAnsi="Songti TC"/>
+                <w:sz w:val="20"/>
+                <w:szCs w:val="20"/>
+                <w:lang w:val="en-US"/>
+              </w:rPr>
+              <w:t xml:space="preserve"> </w:t>
+            </w:r>
+            <w:r>
+              <w:rPr>
+                <w:rFonts w:ascii="Songti TC" w:eastAsia="Songti TC" w:hAnsi="Songti TC" w:hint="eastAsia"/>
+                <w:sz w:val="20"/>
+                <w:szCs w:val="20"/>
+                <w:lang w:val="en-US"/>
+              </w:rPr>
+              <w:t>确认</w:t>
+            </w:r>
+            <w:r>
+              <w:rPr>
+                <w:rFonts w:ascii="Songti TC" w:eastAsia="Songti TC" w:hAnsi="Songti TC" w:hint="eastAsia"/>
+                <w:sz w:val="20"/>
+                <w:szCs w:val="20"/>
+                <w:lang w:val="en-US"/>
+              </w:rPr>
+              <w:t>发送</w:t>
+            </w:r>
+          </w:p>
+          <w:p>
+            <w:pPr>
+              <w:rPr>
+                <w:rFonts w:ascii="Songti TC" w:eastAsia="Songti TC" w:hAnsi="Songti TC"/>
+                <w:sz w:val="20"/>
+                <w:szCs w:val="20"/>
+                <w:lang w:val="en-US"/>
+              </w:rPr>
+            </w:pPr>
+          </w:p>
+          <w:p>
+            <w:pPr>
+              <w:rPr>
+                <w:rFonts w:ascii="Songti TC" w:eastAsia="Songti TC" w:hAnsi="Songti TC"/>
+                <w:sz w:val="20"/>
+                <w:szCs w:val="20"/>
+                <w:lang w:val="en-US"/>
+              </w:rPr>
+            </w:pPr>
+            <w:r>
+              <w:rPr>
+                <w:rFonts w:ascii="Songti TC" w:eastAsia="Songti TC" w:hAnsi="Songti TC" w:hint="eastAsia"/>
+                <w:sz w:val="20"/>
+                <w:szCs w:val="20"/>
+                <w:lang w:val="en-US"/>
+              </w:rPr>
+              <w:t>用户使用路径</w:t>
+            </w:r>
+          </w:p>
+          <w:p>
+            <w:pPr>
+              <w:pStyle w:val="ListParagraph"/>
+              <w:numPr>
+                <w:ilvl w:val="0"/>
+                <w:numId w:val="25"/>
+              </w:numPr>
+              <w:rPr>
+                <w:rFonts w:ascii="Songti TC" w:eastAsia="Songti TC" w:hAnsi="Songti TC"/>
+                <w:sz w:val="20"/>
+                <w:szCs w:val="20"/>
+                <w:lang w:val="en-US"/>
+              </w:rPr>
+            </w:pPr>
+            <w:r>
+              <w:rPr>
+                <w:rFonts w:ascii="Songti TC" w:eastAsia="Songti TC" w:hAnsi="Songti TC" w:hint="eastAsia"/>
+                <w:sz w:val="20"/>
+                <w:szCs w:val="20"/>
+                <w:lang w:val="en-US"/>
+              </w:rPr>
+              <w:t>用户接受邮件</w:t>
+            </w:r>
+          </w:p>
+          <w:p>
+            <w:pPr>
+              <w:pStyle w:val="ListParagraph"/>
+              <w:numPr>
+                <w:ilvl w:val="0"/>
+                <w:numId w:val="25"/>
+              </w:numPr>
+              <w:rPr>
+                <w:rFonts w:ascii="Songti TC" w:eastAsia="Songti TC" w:hAnsi="Songti TC"/>
+                <w:sz w:val="20"/>
+                <w:szCs w:val="20"/>
+                <w:lang w:val="en-US"/>
+              </w:rPr>
+            </w:pPr>
+            <w:r>
+              <w:rPr>
+                <w:rFonts w:ascii="Songti TC" w:eastAsia="Songti TC" w:hAnsi="Songti TC" w:hint="eastAsia"/>
+                <w:sz w:val="20"/>
+                <w:szCs w:val="20"/>
+                <w:lang w:val="en-US"/>
+              </w:rPr>
+              <w:t>打开</w:t>
+            </w:r>
+            <w:r>
+              <w:rPr>
+                <w:rFonts w:ascii="Songti TC" w:eastAsia="Songti TC" w:hAnsi="Songti TC" w:hint="eastAsia"/>
+                <w:sz w:val="20"/>
+                <w:szCs w:val="20"/>
+                <w:lang w:val="en-US"/>
+              </w:rPr>
+              <w:t>激活</w:t>
+            </w:r>
+            <w:r>
+              <w:rPr>
+                <w:rFonts w:ascii="Songti TC" w:eastAsia="Songti TC" w:hAnsi="Songti TC" w:hint="eastAsia"/>
+                <w:sz w:val="20"/>
+                <w:szCs w:val="20"/>
+                <w:lang w:val="en-US"/>
+              </w:rPr>
+              <w:t>页面</w:t>
+            </w:r>
+          </w:p>
+          <w:p>
+            <w:pPr>
+              <w:pStyle w:val="ListParagraph"/>
+              <w:numPr>
+                <w:ilvl w:val="0"/>
+                <w:numId w:val="25"/>
+              </w:numPr>
+              <w:rPr>
+                <w:rFonts w:ascii="Songti TC" w:eastAsia="Songti TC" w:hAnsi="Songti TC"/>
+                <w:sz w:val="20"/>
+                <w:szCs w:val="20"/>
+                <w:lang w:val="en-US"/>
+              </w:rPr>
+            </w:pPr>
+            <w:r>
+              <w:rPr>
+                <w:rFonts w:ascii="Songti TC" w:eastAsia="Songti TC" w:hAnsi="Songti TC" w:hint="eastAsia"/>
+                <w:sz w:val="20"/>
+                <w:szCs w:val="20"/>
+                <w:lang w:val="en-US"/>
+              </w:rPr>
+              <w:t>输入</w:t>
+            </w:r>
+            <w:r>
+              <w:rPr>
+                <w:rFonts w:ascii="Songti TC" w:eastAsia="Songti TC" w:hAnsi="Songti TC" w:hint="eastAsia"/>
+                <w:sz w:val="20"/>
+                <w:szCs w:val="20"/>
+                <w:lang w:val="en-US"/>
+              </w:rPr>
+              <w:t>初始化</w:t>
+            </w:r>
+            <w:r>
+              <w:rPr>
+                <w:rFonts w:ascii="Songti TC" w:eastAsia="Songti TC" w:hAnsi="Songti TC" w:hint="eastAsia"/>
+                <w:sz w:val="20"/>
+                <w:szCs w:val="20"/>
+                <w:lang w:val="en-US"/>
+              </w:rPr>
+              <w:t>密码</w:t>
+            </w:r>
+          </w:p>
+          <w:p>
+            <w:pPr>
+              <w:pStyle w:val="ListParagraph"/>
+              <w:numPr>
+                <w:ilvl w:val="0"/>
+                <w:numId w:val="25"/>
+              </w:numPr>
+              <w:rPr>
+                <w:rFonts w:ascii="Songti TC" w:eastAsia="Songti TC" w:hAnsi="Songti TC"/>
+                <w:sz w:val="20"/>
+                <w:szCs w:val="20"/>
+                <w:lang w:val="en-US"/>
+              </w:rPr>
+            </w:pPr>
+            <w:r>
+              <w:rPr>
+                <w:rFonts w:ascii="Songti TC" w:eastAsia="Songti TC" w:hAnsi="Songti TC" w:hint="eastAsia"/>
+                <w:sz w:val="20"/>
+                <w:szCs w:val="20"/>
+                <w:lang w:val="en-US"/>
+              </w:rPr>
+              <w:t>提交保存</w:t>
+            </w:r>
+          </w:p>
+        </w:tc>
+      </w:tr>
+      <w:tr>
+        <w:trPr>
+          <w:trHeight w:val="489"/>
+        </w:trPr>
+        <w:tc>
+          <w:tcPr>
+            <w:tcW w:w="4574" w:type="dxa"/>
+          </w:tcPr>
+          <w:p>
+            <w:pPr>
+              <w:jc w:val="center"/>
+              <w:rPr>
+                <w:rFonts w:ascii="Songti TC" w:eastAsia="Songti TC" w:hAnsi="Songti TC"/>
+                <w:lang w:val="en-US"/>
+              </w:rPr>
+            </w:pPr>
+            <w:r>
+              <w:rPr>
+                <w:rFonts w:ascii="Songti TC" w:eastAsia="Songti TC" w:hAnsi="Songti TC" w:hint="eastAsia"/>
+                <w:lang w:val="en-US"/>
+              </w:rPr>
+              <w:t>字段列表</w:t>
+            </w:r>
+          </w:p>
+        </w:tc>
+        <w:tc>
+          <w:tcPr>
+            <w:tcW w:w="4574" w:type="dxa"/>
+          </w:tcPr>
+          <w:p>
+            <w:pPr>
+              <w:ind w:left="720"/>
+              <w:rPr>
+                <w:rFonts w:ascii="Songti TC" w:eastAsia="Songti TC" w:hAnsi="Songti TC"/>
+                <w:sz w:val="20"/>
+                <w:szCs w:val="20"/>
+                <w:lang w:val="en-US"/>
+              </w:rPr>
+            </w:pPr>
+            <w:r>
+              <w:rPr>
+                <w:rFonts w:ascii="Songti TC" w:eastAsia="Songti TC" w:hAnsi="Songti TC" w:hint="eastAsia"/>
+                <w:sz w:val="20"/>
+                <w:szCs w:val="20"/>
+                <w:lang w:val="en-US"/>
+              </w:rPr>
+              <w:t>重设密码的Code：</w:t>
+            </w:r>
+            <w:r>
+              <w:rPr>
+                <w:rFonts w:ascii="Songti TC" w:eastAsia="Songti TC" w:hAnsi="Songti TC" w:hint="eastAsia"/>
+                <w:sz w:val="20"/>
+                <w:szCs w:val="20"/>
+                <w:lang w:val="en-US"/>
+              </w:rPr>
+              <w:t>长期有效</w:t>
+            </w:r>
+          </w:p>
+          <w:p>
+            <w:pPr>
+              <w:ind w:left="720"/>
+              <w:rPr>
+                <w:rFonts w:ascii="Songti TC" w:eastAsia="Songti TC" w:hAnsi="Songti TC"/>
+                <w:sz w:val="20"/>
+                <w:szCs w:val="20"/>
+                <w:lang w:val="en-US"/>
+              </w:rPr>
+            </w:pPr>
+            <w:r>
+              <w:rPr>
+                <w:rFonts w:ascii="Songti TC" w:eastAsia="Songti TC" w:hAnsi="Songti TC" w:hint="eastAsia"/>
+                <w:sz w:val="20"/>
+                <w:szCs w:val="20"/>
+                <w:lang w:val="en-US"/>
+              </w:rPr>
+              <w:t>密码字段：需加密提交</w:t>
+            </w:r>
+          </w:p>
+          <w:p>
+            <w:pPr>
+              <w:pStyle w:val="ListParagraph"/>
+              <w:rPr>
+                <w:rFonts w:ascii="Songti TC" w:eastAsia="Songti TC" w:hAnsi="Songti TC"/>
+                <w:sz w:val="20"/>
+                <w:szCs w:val="20"/>
+                <w:lang w:val="en-US"/>
+              </w:rPr>
+            </w:pPr>
+          </w:p>
+        </w:tc>
+      </w:tr>
+      <w:tr>
+        <w:trPr>
+          <w:trHeight w:val="489"/>
+        </w:trPr>
+        <w:tc>
+          <w:tcPr>
+            <w:tcW w:w="4574" w:type="dxa"/>
+          </w:tcPr>
+          <w:p>
+            <w:pPr>
+              <w:jc w:val="center"/>
+              <w:rPr>
+                <w:rFonts w:ascii="Songti TC" w:eastAsia="Songti TC" w:hAnsi="Songti TC"/>
+                <w:lang w:val="en-US"/>
+              </w:rPr>
+            </w:pPr>
+            <w:r>
+              <w:rPr>
+                <w:rFonts w:ascii="Songti TC" w:eastAsia="Songti TC" w:hAnsi="Songti TC" w:hint="eastAsia"/>
+                <w:lang w:val="en-US"/>
+              </w:rPr>
+              <w:t>扩展点</w:t>
+            </w:r>
+          </w:p>
+        </w:tc>
+        <w:tc>
+          <w:tcPr>
+            <w:tcW w:w="4574" w:type="dxa"/>
+          </w:tcPr>
+          <w:p>
+            <w:pPr>
+              <w:rPr>
+                <w:rFonts w:ascii="Songti TC" w:eastAsia="Songti TC" w:hAnsi="Songti TC"/>
+                <w:sz w:val="20"/>
+                <w:szCs w:val="20"/>
+                <w:lang w:val="en-US"/>
+              </w:rPr>
+            </w:pPr>
+          </w:p>
+        </w:tc>
+      </w:tr>
+      <w:tr>
+        <w:trPr>
+          <w:trHeight w:val="489"/>
+        </w:trPr>
+        <w:tc>
+          <w:tcPr>
+            <w:tcW w:w="4574" w:type="dxa"/>
+          </w:tcPr>
+          <w:p>
+            <w:pPr>
+              <w:jc w:val="center"/>
+              <w:rPr>
+                <w:rFonts w:ascii="Songti TC" w:eastAsia="Songti TC" w:hAnsi="Songti TC"/>
+                <w:lang w:val="en-US"/>
+              </w:rPr>
+            </w:pPr>
+            <w:r>
+              <w:rPr>
+                <w:rFonts w:ascii="Songti TC" w:eastAsia="Songti TC" w:hAnsi="Songti TC" w:hint="eastAsia"/>
+                <w:lang w:val="en-US"/>
+              </w:rPr>
+              <w:t>补充说明</w:t>
+            </w:r>
+          </w:p>
+        </w:tc>
+        <w:tc>
+          <w:tcPr>
+            <w:tcW w:w="4574" w:type="dxa"/>
+          </w:tcPr>
+          <w:p>
+            <w:pPr>
+              <w:rPr>
+                <w:rFonts w:ascii="Songti TC" w:eastAsia="Songti TC" w:hAnsi="Songti TC"/>
+                <w:sz w:val="20"/>
+                <w:szCs w:val="20"/>
+                <w:lang w:val="en-US"/>
+              </w:rPr>
+            </w:pPr>
+          </w:p>
+        </w:tc>
+      </w:tr>
+    </w:tbl>
+    <w:p>
+      <w:pPr>
+        <w:rPr>
+          <w:lang w:val="en-US"/>
+        </w:rPr>
+      </w:pPr>
+    </w:p>
     <w:p>
       <w:pPr>
         <w:rPr>
@@ -14732,6 +16091,95 @@
 <file path=word/numbering.xml><?xml version="1.0" encoding="utf-8"?>
 <w:numbering xmlns:wpc="http://schemas.microsoft.com/office/word/2010/wordprocessingCanvas" xmlns:cx="http://schemas.microsoft.com/office/drawing/2014/chartex" xmlns:cx1="http://schemas.microsoft.com/office/drawing/2015/9/8/chartex" xmlns:cx2="http://schemas.microsoft.com/office/drawing/2015/10/21/chartex" xmlns:cx3="http://schemas.microsoft.com/office/drawing/2016/5/9/chartex" xmlns:cx4="http://schemas.microsoft.com/office/drawing/2016/5/10/chartex" xmlns:cx5="http://schemas.microsoft.com/office/drawing/2016/5/11/chartex" xmlns:cx6="http://schemas.microsoft.com/office/drawing/2016/5/12/chartex" xmlns:cx7="http://schemas.microsoft.com/office/drawing/2016/5/13/chartex" xmlns:cx8="http://schemas.microsoft.com/office/drawing/2016/5/14/chartex" xmlns:mc="http://schemas.openxmlformats.org/markup-compatibility/2006" xmlns:aink="http://schemas.microsoft.com/office/drawing/2016/ink" xmlns:am3d="http://schemas.microsoft.com/office/drawing/2017/model3d" xmlns:o="urn:schemas-microsoft-com:office:office" xmlns:oel="http://schemas.microsoft.com/office/2019/extlst" xmlns:r="http://schemas.openxmlformats.org/officeDocument/2006/relationships" xmlns:m="http://schemas.openxmlformats.org/officeDocument/2006/math" xmlns:v="urn:schemas-microsoft-com:vml" xmlns:wp14="http://schemas.microsoft.com/office/word/2010/wordprocessingDrawing" xmlns:wp="http://schemas.openxmlformats.org/drawingml/2006/wordprocessingDrawing" xmlns:w10="urn:schemas-microsoft-com:office:word" xmlns:w="http://schemas.openxmlformats.org/wordprocessingml/2006/main" xmlns:w14="http://schemas.microsoft.com/office/word/2010/wordml" xmlns:w15="http://schemas.microsoft.com/office/word/2012/wordml" xmlns:w16cex="http://schemas.microsoft.com/office/word/2018/wordml/cex" xmlns:w16cid="http://schemas.microsoft.com/office/word/2016/wordml/cid" xmlns:w16="http://schemas.microsoft.com/office/word/2018/wordml" xmlns:w16sdtdh="http://schemas.microsoft.com/office/word/2020/wordml/sdtdatahash" xmlns:w16se="http://schemas.microsoft.com/office/word/2015/wordml/symex" xmlns:wpg="http://schemas.microsoft.com/office/word/2010/wordprocessingGroup" xmlns:wpi="http://schemas.microsoft.com/office/word/2010/wordprocessingInk" xmlns:wne="http://schemas.microsoft.com/office/word/2006/wordml" xmlns:wps="http://schemas.microsoft.com/office/word/2010/wordprocessingShape" mc:Ignorable="w14 w15 w16se w16cid w16 w16cex w16sdtdh wp14">
   <w:abstractNum w:abstractNumId="0" w15:restartNumberingAfterBreak="0">
+    <w:nsid w:val="00B71547"/>
+    <w:multiLevelType w:val="hybridMultilevel"/>
+    <w:tmpl w:val="0838CE9E"/>
+    <w:lvl w:ilvl="0" w:tplc="FFFFFFFF">
+      <w:start w:val="1"/>
+      <w:numFmt w:val="decimal"/>
+      <w:lvlText w:val="%1."/>
+      <w:lvlJc w:val="left"/>
+      <w:pPr>
+        <w:ind w:left="720" w:hanging="360"/>
+      </w:pPr>
+      <w:rPr>
+        <w:rFonts w:hint="default"/>
+      </w:rPr>
+    </w:lvl>
+    <w:lvl w:ilvl="1" w:tplc="FFFFFFFF" w:tentative="1">
+      <w:start w:val="1"/>
+      <w:numFmt w:val="lowerLetter"/>
+      <w:lvlText w:val="%2."/>
+      <w:lvlJc w:val="left"/>
+      <w:pPr>
+        <w:ind w:left="1440" w:hanging="360"/>
+      </w:pPr>
+    </w:lvl>
+    <w:lvl w:ilvl="2" w:tplc="FFFFFFFF" w:tentative="1">
+      <w:start w:val="1"/>
+      <w:numFmt w:val="lowerRoman"/>
+      <w:lvlText w:val="%3."/>
+      <w:lvlJc w:val="right"/>
+      <w:pPr>
+        <w:ind w:left="2160" w:hanging="180"/>
+      </w:pPr>
+    </w:lvl>
+    <w:lvl w:ilvl="3" w:tplc="FFFFFFFF" w:tentative="1">
+      <w:start w:val="1"/>
+      <w:numFmt w:val="decimal"/>
+      <w:lvlText w:val="%4."/>
+      <w:lvlJc w:val="left"/>
+      <w:pPr>
+        <w:ind w:left="2880" w:hanging="360"/>
+      </w:pPr>
+    </w:lvl>
+    <w:lvl w:ilvl="4" w:tplc="FFFFFFFF" w:tentative="1">
+      <w:start w:val="1"/>
+      <w:numFmt w:val="lowerLetter"/>
+      <w:lvlText w:val="%5."/>
+      <w:lvlJc w:val="left"/>
+      <w:pPr>
+        <w:ind w:left="3600" w:hanging="360"/>
+      </w:pPr>
+    </w:lvl>
+    <w:lvl w:ilvl="5" w:tplc="FFFFFFFF" w:tentative="1">
+      <w:start w:val="1"/>
+      <w:numFmt w:val="lowerRoman"/>
+      <w:lvlText w:val="%6."/>
+      <w:lvlJc w:val="right"/>
+      <w:pPr>
+        <w:ind w:left="4320" w:hanging="180"/>
+      </w:pPr>
+    </w:lvl>
+    <w:lvl w:ilvl="6" w:tplc="FFFFFFFF" w:tentative="1">
+      <w:start w:val="1"/>
+      <w:numFmt w:val="decimal"/>
+      <w:lvlText w:val="%7."/>
+      <w:lvlJc w:val="left"/>
+      <w:pPr>
+        <w:ind w:left="5040" w:hanging="360"/>
+      </w:pPr>
+    </w:lvl>
+    <w:lvl w:ilvl="7" w:tplc="FFFFFFFF" w:tentative="1">
+      <w:start w:val="1"/>
+      <w:numFmt w:val="lowerLetter"/>
+      <w:lvlText w:val="%8."/>
+      <w:lvlJc w:val="left"/>
+      <w:pPr>
+        <w:ind w:left="5760" w:hanging="360"/>
+      </w:pPr>
+    </w:lvl>
+    <w:lvl w:ilvl="8" w:tplc="FFFFFFFF" w:tentative="1">
+      <w:start w:val="1"/>
+      <w:numFmt w:val="lowerRoman"/>
+      <w:lvlText w:val="%9."/>
+      <w:lvlJc w:val="right"/>
+      <w:pPr>
+        <w:ind w:left="6480" w:hanging="180"/>
+      </w:pPr>
+    </w:lvl>
+  </w:abstractNum>
+  <w:abstractNum w:abstractNumId="1" w15:restartNumberingAfterBreak="0">
     <w:nsid w:val="03586E75"/>
     <w:multiLevelType w:val="hybridMultilevel"/>
     <w:tmpl w:val="0838CE9E"/>
@@ -14820,7 +16268,7 @@
       </w:pPr>
     </w:lvl>
   </w:abstractNum>
-  <w:abstractNum w:abstractNumId="1" w15:restartNumberingAfterBreak="0">
+  <w:abstractNum w:abstractNumId="2" w15:restartNumberingAfterBreak="0">
     <w:nsid w:val="11B21A36"/>
     <w:multiLevelType w:val="multilevel"/>
     <w:tmpl w:val="7F345976"/>
@@ -14933,7 +16381,7 @@
       </w:rPr>
     </w:lvl>
   </w:abstractNum>
-  <w:abstractNum w:abstractNumId="2" w15:restartNumberingAfterBreak="0">
+  <w:abstractNum w:abstractNumId="3" w15:restartNumberingAfterBreak="0">
     <w:nsid w:val="122418E7"/>
     <w:multiLevelType w:val="hybridMultilevel"/>
     <w:tmpl w:val="FBFA66FC"/>
@@ -15046,7 +16494,7 @@
       </w:rPr>
     </w:lvl>
   </w:abstractNum>
-  <w:abstractNum w:abstractNumId="3" w15:restartNumberingAfterBreak="0">
+  <w:abstractNum w:abstractNumId="4" w15:restartNumberingAfterBreak="0">
     <w:nsid w:val="12B84234"/>
     <w:multiLevelType w:val="hybridMultilevel"/>
     <w:tmpl w:val="0838CE9E"/>
@@ -15135,7 +16583,7 @@
       </w:pPr>
     </w:lvl>
   </w:abstractNum>
-  <w:abstractNum w:abstractNumId="4" w15:restartNumberingAfterBreak="0">
+  <w:abstractNum w:abstractNumId="5" w15:restartNumberingAfterBreak="0">
     <w:nsid w:val="15520E75"/>
     <w:multiLevelType w:val="hybridMultilevel"/>
     <w:tmpl w:val="A838EEF4"/>
@@ -15248,7 +16696,7 @@
       </w:rPr>
     </w:lvl>
   </w:abstractNum>
-  <w:abstractNum w:abstractNumId="5" w15:restartNumberingAfterBreak="0">
+  <w:abstractNum w:abstractNumId="6" w15:restartNumberingAfterBreak="0">
     <w:nsid w:val="22597417"/>
     <w:multiLevelType w:val="hybridMultilevel"/>
     <w:tmpl w:val="7E14469C"/>
@@ -15337,7 +16785,7 @@
       </w:pPr>
     </w:lvl>
   </w:abstractNum>
-  <w:abstractNum w:abstractNumId="6" w15:restartNumberingAfterBreak="0">
+  <w:abstractNum w:abstractNumId="7" w15:restartNumberingAfterBreak="0">
     <w:nsid w:val="24963FCB"/>
     <w:multiLevelType w:val="hybridMultilevel"/>
     <w:tmpl w:val="FDFE7EFC"/>
@@ -15426,7 +16874,7 @@
       </w:pPr>
     </w:lvl>
   </w:abstractNum>
-  <w:abstractNum w:abstractNumId="7" w15:restartNumberingAfterBreak="0">
+  <w:abstractNum w:abstractNumId="8" w15:restartNumberingAfterBreak="0">
     <w:nsid w:val="24AE728B"/>
     <w:multiLevelType w:val="hybridMultilevel"/>
     <w:tmpl w:val="602AB7AE"/>
@@ -15515,7 +16963,7 @@
       </w:pPr>
     </w:lvl>
   </w:abstractNum>
-  <w:abstractNum w:abstractNumId="8" w15:restartNumberingAfterBreak="0">
+  <w:abstractNum w:abstractNumId="9" w15:restartNumberingAfterBreak="0">
     <w:nsid w:val="268C7320"/>
     <w:multiLevelType w:val="hybridMultilevel"/>
     <w:tmpl w:val="048023E2"/>
@@ -15604,7 +17052,185 @@
       </w:pPr>
     </w:lvl>
   </w:abstractNum>
-  <w:abstractNum w:abstractNumId="9" w15:restartNumberingAfterBreak="0">
+  <w:abstractNum w:abstractNumId="10" w15:restartNumberingAfterBreak="0">
+    <w:nsid w:val="35484BA9"/>
+    <w:multiLevelType w:val="hybridMultilevel"/>
+    <w:tmpl w:val="3C481294"/>
+    <w:lvl w:ilvl="0" w:tplc="FFFFFFFF">
+      <w:start w:val="1"/>
+      <w:numFmt w:val="decimal"/>
+      <w:lvlText w:val="%1."/>
+      <w:lvlJc w:val="left"/>
+      <w:pPr>
+        <w:ind w:left="720" w:hanging="360"/>
+      </w:pPr>
+      <w:rPr>
+        <w:rFonts w:hint="default"/>
+      </w:rPr>
+    </w:lvl>
+    <w:lvl w:ilvl="1" w:tplc="FFFFFFFF" w:tentative="1">
+      <w:start w:val="1"/>
+      <w:numFmt w:val="lowerLetter"/>
+      <w:lvlText w:val="%2."/>
+      <w:lvlJc w:val="left"/>
+      <w:pPr>
+        <w:ind w:left="1440" w:hanging="360"/>
+      </w:pPr>
+    </w:lvl>
+    <w:lvl w:ilvl="2" w:tplc="FFFFFFFF" w:tentative="1">
+      <w:start w:val="1"/>
+      <w:numFmt w:val="lowerRoman"/>
+      <w:lvlText w:val="%3."/>
+      <w:lvlJc w:val="right"/>
+      <w:pPr>
+        <w:ind w:left="2160" w:hanging="180"/>
+      </w:pPr>
+    </w:lvl>
+    <w:lvl w:ilvl="3" w:tplc="FFFFFFFF" w:tentative="1">
+      <w:start w:val="1"/>
+      <w:numFmt w:val="decimal"/>
+      <w:lvlText w:val="%4."/>
+      <w:lvlJc w:val="left"/>
+      <w:pPr>
+        <w:ind w:left="2880" w:hanging="360"/>
+      </w:pPr>
+    </w:lvl>
+    <w:lvl w:ilvl="4" w:tplc="FFFFFFFF" w:tentative="1">
+      <w:start w:val="1"/>
+      <w:numFmt w:val="lowerLetter"/>
+      <w:lvlText w:val="%5."/>
+      <w:lvlJc w:val="left"/>
+      <w:pPr>
+        <w:ind w:left="3600" w:hanging="360"/>
+      </w:pPr>
+    </w:lvl>
+    <w:lvl w:ilvl="5" w:tplc="FFFFFFFF" w:tentative="1">
+      <w:start w:val="1"/>
+      <w:numFmt w:val="lowerRoman"/>
+      <w:lvlText w:val="%6."/>
+      <w:lvlJc w:val="right"/>
+      <w:pPr>
+        <w:ind w:left="4320" w:hanging="180"/>
+      </w:pPr>
+    </w:lvl>
+    <w:lvl w:ilvl="6" w:tplc="FFFFFFFF" w:tentative="1">
+      <w:start w:val="1"/>
+      <w:numFmt w:val="decimal"/>
+      <w:lvlText w:val="%7."/>
+      <w:lvlJc w:val="left"/>
+      <w:pPr>
+        <w:ind w:left="5040" w:hanging="360"/>
+      </w:pPr>
+    </w:lvl>
+    <w:lvl w:ilvl="7" w:tplc="FFFFFFFF" w:tentative="1">
+      <w:start w:val="1"/>
+      <w:numFmt w:val="lowerLetter"/>
+      <w:lvlText w:val="%8."/>
+      <w:lvlJc w:val="left"/>
+      <w:pPr>
+        <w:ind w:left="5760" w:hanging="360"/>
+      </w:pPr>
+    </w:lvl>
+    <w:lvl w:ilvl="8" w:tplc="FFFFFFFF" w:tentative="1">
+      <w:start w:val="1"/>
+      <w:numFmt w:val="lowerRoman"/>
+      <w:lvlText w:val="%9."/>
+      <w:lvlJc w:val="right"/>
+      <w:pPr>
+        <w:ind w:left="6480" w:hanging="180"/>
+      </w:pPr>
+    </w:lvl>
+  </w:abstractNum>
+  <w:abstractNum w:abstractNumId="11" w15:restartNumberingAfterBreak="0">
+    <w:nsid w:val="3EEF061C"/>
+    <w:multiLevelType w:val="hybridMultilevel"/>
+    <w:tmpl w:val="0838CE9E"/>
+    <w:lvl w:ilvl="0" w:tplc="FFFFFFFF">
+      <w:start w:val="1"/>
+      <w:numFmt w:val="decimal"/>
+      <w:lvlText w:val="%1."/>
+      <w:lvlJc w:val="left"/>
+      <w:pPr>
+        <w:ind w:left="720" w:hanging="360"/>
+      </w:pPr>
+      <w:rPr>
+        <w:rFonts w:hint="default"/>
+      </w:rPr>
+    </w:lvl>
+    <w:lvl w:ilvl="1" w:tplc="FFFFFFFF" w:tentative="1">
+      <w:start w:val="1"/>
+      <w:numFmt w:val="lowerLetter"/>
+      <w:lvlText w:val="%2."/>
+      <w:lvlJc w:val="left"/>
+      <w:pPr>
+        <w:ind w:left="1440" w:hanging="360"/>
+      </w:pPr>
+    </w:lvl>
+    <w:lvl w:ilvl="2" w:tplc="FFFFFFFF" w:tentative="1">
+      <w:start w:val="1"/>
+      <w:numFmt w:val="lowerRoman"/>
+      <w:lvlText w:val="%3."/>
+      <w:lvlJc w:val="right"/>
+      <w:pPr>
+        <w:ind w:left="2160" w:hanging="180"/>
+      </w:pPr>
+    </w:lvl>
+    <w:lvl w:ilvl="3" w:tplc="FFFFFFFF" w:tentative="1">
+      <w:start w:val="1"/>
+      <w:numFmt w:val="decimal"/>
+      <w:lvlText w:val="%4."/>
+      <w:lvlJc w:val="left"/>
+      <w:pPr>
+        <w:ind w:left="2880" w:hanging="360"/>
+      </w:pPr>
+    </w:lvl>
+    <w:lvl w:ilvl="4" w:tplc="FFFFFFFF" w:tentative="1">
+      <w:start w:val="1"/>
+      <w:numFmt w:val="lowerLetter"/>
+      <w:lvlText w:val="%5."/>
+      <w:lvlJc w:val="left"/>
+      <w:pPr>
+        <w:ind w:left="3600" w:hanging="360"/>
+      </w:pPr>
+    </w:lvl>
+    <w:lvl w:ilvl="5" w:tplc="FFFFFFFF" w:tentative="1">
+      <w:start w:val="1"/>
+      <w:numFmt w:val="lowerRoman"/>
+      <w:lvlText w:val="%6."/>
+      <w:lvlJc w:val="right"/>
+      <w:pPr>
+        <w:ind w:left="4320" w:hanging="180"/>
+      </w:pPr>
+    </w:lvl>
+    <w:lvl w:ilvl="6" w:tplc="FFFFFFFF" w:tentative="1">
+      <w:start w:val="1"/>
+      <w:numFmt w:val="decimal"/>
+      <w:lvlText w:val="%7."/>
+      <w:lvlJc w:val="left"/>
+      <w:pPr>
+        <w:ind w:left="5040" w:hanging="360"/>
+      </w:pPr>
+    </w:lvl>
+    <w:lvl w:ilvl="7" w:tplc="FFFFFFFF" w:tentative="1">
+      <w:start w:val="1"/>
+      <w:numFmt w:val="lowerLetter"/>
+      <w:lvlText w:val="%8."/>
+      <w:lvlJc w:val="left"/>
+      <w:pPr>
+        <w:ind w:left="5760" w:hanging="360"/>
+      </w:pPr>
+    </w:lvl>
+    <w:lvl w:ilvl="8" w:tplc="FFFFFFFF" w:tentative="1">
+      <w:start w:val="1"/>
+      <w:numFmt w:val="lowerRoman"/>
+      <w:lvlText w:val="%9."/>
+      <w:lvlJc w:val="right"/>
+      <w:pPr>
+        <w:ind w:left="6480" w:hanging="180"/>
+      </w:pPr>
+    </w:lvl>
+  </w:abstractNum>
+  <w:abstractNum w:abstractNumId="12" w15:restartNumberingAfterBreak="0">
     <w:nsid w:val="3F142925"/>
     <w:multiLevelType w:val="hybridMultilevel"/>
     <w:tmpl w:val="0838CE9E"/>
@@ -15693,7 +17319,7 @@
       </w:pPr>
     </w:lvl>
   </w:abstractNum>
-  <w:abstractNum w:abstractNumId="10" w15:restartNumberingAfterBreak="0">
+  <w:abstractNum w:abstractNumId="13" w15:restartNumberingAfterBreak="0">
     <w:nsid w:val="3F561892"/>
     <w:multiLevelType w:val="hybridMultilevel"/>
     <w:tmpl w:val="3C481294"/>
@@ -15782,7 +17408,7 @@
       </w:pPr>
     </w:lvl>
   </w:abstractNum>
-  <w:abstractNum w:abstractNumId="11" w15:restartNumberingAfterBreak="0">
+  <w:abstractNum w:abstractNumId="14" w15:restartNumberingAfterBreak="0">
     <w:nsid w:val="410A6E16"/>
     <w:multiLevelType w:val="hybridMultilevel"/>
     <w:tmpl w:val="09BCB96A"/>
@@ -15871,7 +17497,7 @@
       </w:pPr>
     </w:lvl>
   </w:abstractNum>
-  <w:abstractNum w:abstractNumId="12" w15:restartNumberingAfterBreak="0">
+  <w:abstractNum w:abstractNumId="15" w15:restartNumberingAfterBreak="0">
     <w:nsid w:val="44151B44"/>
     <w:multiLevelType w:val="hybridMultilevel"/>
     <w:tmpl w:val="0380A4FC"/>
@@ -15960,7 +17586,7 @@
       </w:pPr>
     </w:lvl>
   </w:abstractNum>
-  <w:abstractNum w:abstractNumId="13" w15:restartNumberingAfterBreak="0">
+  <w:abstractNum w:abstractNumId="16" w15:restartNumberingAfterBreak="0">
     <w:nsid w:val="50E771C4"/>
     <w:multiLevelType w:val="hybridMultilevel"/>
     <w:tmpl w:val="7E14469C"/>
@@ -16049,7 +17675,7 @@
       </w:pPr>
     </w:lvl>
   </w:abstractNum>
-  <w:abstractNum w:abstractNumId="14" w15:restartNumberingAfterBreak="0">
+  <w:abstractNum w:abstractNumId="17" w15:restartNumberingAfterBreak="0">
     <w:nsid w:val="539F4E12"/>
     <w:multiLevelType w:val="hybridMultilevel"/>
     <w:tmpl w:val="1292C25C"/>
@@ -16138,7 +17764,7 @@
       </w:pPr>
     </w:lvl>
   </w:abstractNum>
-  <w:abstractNum w:abstractNumId="15" w15:restartNumberingAfterBreak="0">
+  <w:abstractNum w:abstractNumId="18" w15:restartNumberingAfterBreak="0">
     <w:nsid w:val="54881ED7"/>
     <w:multiLevelType w:val="hybridMultilevel"/>
     <w:tmpl w:val="A342A542"/>
@@ -16227,7 +17853,7 @@
       </w:pPr>
     </w:lvl>
   </w:abstractNum>
-  <w:abstractNum w:abstractNumId="16" w15:restartNumberingAfterBreak="0">
+  <w:abstractNum w:abstractNumId="19" w15:restartNumberingAfterBreak="0">
     <w:nsid w:val="55A556F7"/>
     <w:multiLevelType w:val="hybridMultilevel"/>
     <w:tmpl w:val="1D56DB40"/>
@@ -16340,7 +17966,7 @@
       </w:rPr>
     </w:lvl>
   </w:abstractNum>
-  <w:abstractNum w:abstractNumId="17" w15:restartNumberingAfterBreak="0">
+  <w:abstractNum w:abstractNumId="20" w15:restartNumberingAfterBreak="0">
     <w:nsid w:val="69907D1D"/>
     <w:multiLevelType w:val="hybridMultilevel"/>
     <w:tmpl w:val="85BE703C"/>
@@ -16429,7 +18055,7 @@
       </w:pPr>
     </w:lvl>
   </w:abstractNum>
-  <w:abstractNum w:abstractNumId="18" w15:restartNumberingAfterBreak="0">
+  <w:abstractNum w:abstractNumId="21" w15:restartNumberingAfterBreak="0">
     <w:nsid w:val="6ED6468C"/>
     <w:multiLevelType w:val="hybridMultilevel"/>
     <w:tmpl w:val="D0F87870"/>
@@ -16518,7 +18144,96 @@
       </w:pPr>
     </w:lvl>
   </w:abstractNum>
-  <w:abstractNum w:abstractNumId="19" w15:restartNumberingAfterBreak="0">
+  <w:abstractNum w:abstractNumId="22" w15:restartNumberingAfterBreak="0">
+    <w:nsid w:val="6FE57CCB"/>
+    <w:multiLevelType w:val="hybridMultilevel"/>
+    <w:tmpl w:val="0838CE9E"/>
+    <w:lvl w:ilvl="0" w:tplc="FFFFFFFF">
+      <w:start w:val="1"/>
+      <w:numFmt w:val="decimal"/>
+      <w:lvlText w:val="%1."/>
+      <w:lvlJc w:val="left"/>
+      <w:pPr>
+        <w:ind w:left="720" w:hanging="360"/>
+      </w:pPr>
+      <w:rPr>
+        <w:rFonts w:hint="default"/>
+      </w:rPr>
+    </w:lvl>
+    <w:lvl w:ilvl="1" w:tplc="FFFFFFFF" w:tentative="1">
+      <w:start w:val="1"/>
+      <w:numFmt w:val="lowerLetter"/>
+      <w:lvlText w:val="%2."/>
+      <w:lvlJc w:val="left"/>
+      <w:pPr>
+        <w:ind w:left="1440" w:hanging="360"/>
+      </w:pPr>
+    </w:lvl>
+    <w:lvl w:ilvl="2" w:tplc="FFFFFFFF" w:tentative="1">
+      <w:start w:val="1"/>
+      <w:numFmt w:val="lowerRoman"/>
+      <w:lvlText w:val="%3."/>
+      <w:lvlJc w:val="right"/>
+      <w:pPr>
+        <w:ind w:left="2160" w:hanging="180"/>
+      </w:pPr>
+    </w:lvl>
+    <w:lvl w:ilvl="3" w:tplc="FFFFFFFF" w:tentative="1">
+      <w:start w:val="1"/>
+      <w:numFmt w:val="decimal"/>
+      <w:lvlText w:val="%4."/>
+      <w:lvlJc w:val="left"/>
+      <w:pPr>
+        <w:ind w:left="2880" w:hanging="360"/>
+      </w:pPr>
+    </w:lvl>
+    <w:lvl w:ilvl="4" w:tplc="FFFFFFFF" w:tentative="1">
+      <w:start w:val="1"/>
+      <w:numFmt w:val="lowerLetter"/>
+      <w:lvlText w:val="%5."/>
+      <w:lvlJc w:val="left"/>
+      <w:pPr>
+        <w:ind w:left="3600" w:hanging="360"/>
+      </w:pPr>
+    </w:lvl>
+    <w:lvl w:ilvl="5" w:tplc="FFFFFFFF" w:tentative="1">
+      <w:start w:val="1"/>
+      <w:numFmt w:val="lowerRoman"/>
+      <w:lvlText w:val="%6."/>
+      <w:lvlJc w:val="right"/>
+      <w:pPr>
+        <w:ind w:left="4320" w:hanging="180"/>
+      </w:pPr>
+    </w:lvl>
+    <w:lvl w:ilvl="6" w:tplc="FFFFFFFF" w:tentative="1">
+      <w:start w:val="1"/>
+      <w:numFmt w:val="decimal"/>
+      <w:lvlText w:val="%7."/>
+      <w:lvlJc w:val="left"/>
+      <w:pPr>
+        <w:ind w:left="5040" w:hanging="360"/>
+      </w:pPr>
+    </w:lvl>
+    <w:lvl w:ilvl="7" w:tplc="FFFFFFFF" w:tentative="1">
+      <w:start w:val="1"/>
+      <w:numFmt w:val="lowerLetter"/>
+      <w:lvlText w:val="%8."/>
+      <w:lvlJc w:val="left"/>
+      <w:pPr>
+        <w:ind w:left="5760" w:hanging="360"/>
+      </w:pPr>
+    </w:lvl>
+    <w:lvl w:ilvl="8" w:tplc="FFFFFFFF" w:tentative="1">
+      <w:start w:val="1"/>
+      <w:numFmt w:val="lowerRoman"/>
+      <w:lvlText w:val="%9."/>
+      <w:lvlJc w:val="right"/>
+      <w:pPr>
+        <w:ind w:left="6480" w:hanging="180"/>
+      </w:pPr>
+    </w:lvl>
+  </w:abstractNum>
+  <w:abstractNum w:abstractNumId="23" w15:restartNumberingAfterBreak="0">
     <w:nsid w:val="7D700D9D"/>
     <w:multiLevelType w:val="hybridMultilevel"/>
     <w:tmpl w:val="0380A4FC"/>
@@ -16607,7 +18322,7 @@
       </w:pPr>
     </w:lvl>
   </w:abstractNum>
-  <w:abstractNum w:abstractNumId="20" w15:restartNumberingAfterBreak="0">
+  <w:abstractNum w:abstractNumId="24" w15:restartNumberingAfterBreak="0">
     <w:nsid w:val="7F9426DF"/>
     <w:multiLevelType w:val="hybridMultilevel"/>
     <w:tmpl w:val="048023E2"/>
@@ -16697,67 +18412,79 @@
     </w:lvl>
   </w:abstractNum>
   <w:num w:numId="1" w16cid:durableId="1079792102">
+    <w:abstractNumId w:val="2"/>
+  </w:num>
+  <w:num w:numId="2" w16cid:durableId="1519854658">
+    <w:abstractNumId w:val="20"/>
+  </w:num>
+  <w:num w:numId="3" w16cid:durableId="931665086">
+    <w:abstractNumId w:val="7"/>
+  </w:num>
+  <w:num w:numId="4" w16cid:durableId="1700013480">
+    <w:abstractNumId w:val="18"/>
+  </w:num>
+  <w:num w:numId="5" w16cid:durableId="835150897">
+    <w:abstractNumId w:val="14"/>
+  </w:num>
+  <w:num w:numId="6" w16cid:durableId="201596050">
+    <w:abstractNumId w:val="16"/>
+  </w:num>
+  <w:num w:numId="7" w16cid:durableId="207692034">
+    <w:abstractNumId w:val="3"/>
+  </w:num>
+  <w:num w:numId="8" w16cid:durableId="1812360417">
+    <w:abstractNumId w:val="19"/>
+  </w:num>
+  <w:num w:numId="9" w16cid:durableId="960110380">
+    <w:abstractNumId w:val="9"/>
+  </w:num>
+  <w:num w:numId="10" w16cid:durableId="598366441">
+    <w:abstractNumId w:val="8"/>
+  </w:num>
+  <w:num w:numId="11" w16cid:durableId="660355981">
+    <w:abstractNumId w:val="21"/>
+  </w:num>
+  <w:num w:numId="12" w16cid:durableId="1561668528">
+    <w:abstractNumId w:val="23"/>
+  </w:num>
+  <w:num w:numId="13" w16cid:durableId="573591396">
+    <w:abstractNumId w:val="17"/>
+  </w:num>
+  <w:num w:numId="14" w16cid:durableId="113639867">
+    <w:abstractNumId w:val="4"/>
+  </w:num>
+  <w:num w:numId="15" w16cid:durableId="727915965">
+    <w:abstractNumId w:val="15"/>
+  </w:num>
+  <w:num w:numId="16" w16cid:durableId="601643427">
+    <w:abstractNumId w:val="5"/>
+  </w:num>
+  <w:num w:numId="17" w16cid:durableId="1232349459">
     <w:abstractNumId w:val="1"/>
   </w:num>
-  <w:num w:numId="2" w16cid:durableId="1519854658">
-    <w:abstractNumId w:val="17"/>
+  <w:num w:numId="18" w16cid:durableId="459303156">
+    <w:abstractNumId w:val="12"/>
   </w:num>
-  <w:num w:numId="3" w16cid:durableId="931665086">
+  <w:num w:numId="19" w16cid:durableId="495728287">
+    <w:abstractNumId w:val="13"/>
+  </w:num>
+  <w:num w:numId="20" w16cid:durableId="2063481906">
+    <w:abstractNumId w:val="24"/>
+  </w:num>
+  <w:num w:numId="21" w16cid:durableId="1887254291">
     <w:abstractNumId w:val="6"/>
   </w:num>
-  <w:num w:numId="4" w16cid:durableId="1700013480">
-    <w:abstractNumId w:val="15"/>
+  <w:num w:numId="22" w16cid:durableId="1525317390">
+    <w:abstractNumId w:val="22"/>
   </w:num>
-  <w:num w:numId="5" w16cid:durableId="835150897">
-    <w:abstractNumId w:val="11"/>
-  </w:num>
-  <w:num w:numId="6" w16cid:durableId="201596050">
-    <w:abstractNumId w:val="13"/>
-  </w:num>
-  <w:num w:numId="7" w16cid:durableId="207692034">
-    <w:abstractNumId w:val="2"/>
-  </w:num>
-  <w:num w:numId="8" w16cid:durableId="1812360417">
-    <w:abstractNumId w:val="16"/>
-  </w:num>
-  <w:num w:numId="9" w16cid:durableId="960110380">
-    <w:abstractNumId w:val="8"/>
-  </w:num>
-  <w:num w:numId="10" w16cid:durableId="598366441">
-    <w:abstractNumId w:val="7"/>
-  </w:num>
-  <w:num w:numId="11" w16cid:durableId="660355981">
-    <w:abstractNumId w:val="18"/>
-  </w:num>
-  <w:num w:numId="12" w16cid:durableId="1561668528">
-    <w:abstractNumId w:val="19"/>
-  </w:num>
-  <w:num w:numId="13" w16cid:durableId="573591396">
-    <w:abstractNumId w:val="14"/>
-  </w:num>
-  <w:num w:numId="14" w16cid:durableId="113639867">
-    <w:abstractNumId w:val="3"/>
-  </w:num>
-  <w:num w:numId="15" w16cid:durableId="727915965">
-    <w:abstractNumId w:val="12"/>
-  </w:num>
-  <w:num w:numId="16" w16cid:durableId="601643427">
-    <w:abstractNumId w:val="4"/>
-  </w:num>
-  <w:num w:numId="17" w16cid:durableId="1232349459">
+  <w:num w:numId="23" w16cid:durableId="1719276633">
     <w:abstractNumId w:val="0"/>
   </w:num>
-  <w:num w:numId="18" w16cid:durableId="459303156">
-    <w:abstractNumId w:val="9"/>
-  </w:num>
-  <w:num w:numId="19" w16cid:durableId="495728287">
+  <w:num w:numId="24" w16cid:durableId="1296370498">
     <w:abstractNumId w:val="10"/>
   </w:num>
-  <w:num w:numId="20" w16cid:durableId="2063481906">
-    <w:abstractNumId w:val="20"/>
-  </w:num>
-  <w:num w:numId="21" w16cid:durableId="1887254291">
-    <w:abstractNumId w:val="5"/>
+  <w:num w:numId="25" w16cid:durableId="114568482">
+    <w:abstractNumId w:val="11"/>
   </w:num>
 </w:numbering>
 </file>

</xml_diff>

<commit_message>
feat(prd): finish user force logout, resend user activate email
</commit_message>
<xml_diff>
--- a/docs/public/resources/system-use-case.docx
+++ b/docs/public/resources/system-use-case.docx
@@ -14972,16 +14972,7 @@
                 <w:szCs w:val="20"/>
                 <w:lang w:val="en-US"/>
               </w:rPr>
-              <w:t>这样</w:t>
-            </w:r>
-            <w:r>
-              <w:rPr>
-                <w:rFonts w:ascii="Songti TC" w:eastAsia="Songti TC" w:hAnsi="Songti TC" w:hint="eastAsia"/>
-                <w:sz w:val="20"/>
-                <w:szCs w:val="20"/>
-                <w:lang w:val="en-US"/>
-              </w:rPr>
-              <w:t>可以防止邮件未收到而无法激活账号的问题</w:t>
+              <w:t>这样可以防止邮件未收到而无法激活账号的问题</w:t>
             </w:r>
           </w:p>
         </w:tc>
@@ -15191,16 +15182,7 @@
                 <w:szCs w:val="20"/>
                 <w:lang w:val="en-US"/>
               </w:rPr>
-              <w:t>用户的</w:t>
-            </w:r>
-            <w:r>
-              <w:rPr>
-                <w:rFonts w:ascii="Songti TC" w:eastAsia="Songti TC" w:hAnsi="Songti TC" w:hint="eastAsia"/>
-                <w:sz w:val="20"/>
-                <w:szCs w:val="20"/>
-                <w:lang w:val="en-US"/>
-              </w:rPr>
-              <w:t>账户还未激活</w:t>
+              <w:t>用户的账户还未激活</w:t>
             </w:r>
           </w:p>
           <w:p>
@@ -15566,25 +15548,7 @@
                 <w:szCs w:val="20"/>
                 <w:lang w:val="en-US"/>
               </w:rPr>
-              <w:t>打开</w:t>
-            </w:r>
-            <w:r>
-              <w:rPr>
-                <w:rFonts w:ascii="Songti TC" w:eastAsia="Songti TC" w:hAnsi="Songti TC" w:hint="eastAsia"/>
-                <w:sz w:val="20"/>
-                <w:szCs w:val="20"/>
-                <w:lang w:val="en-US"/>
-              </w:rPr>
-              <w:t>激活</w:t>
-            </w:r>
-            <w:r>
-              <w:rPr>
-                <w:rFonts w:ascii="Songti TC" w:eastAsia="Songti TC" w:hAnsi="Songti TC" w:hint="eastAsia"/>
-                <w:sz w:val="20"/>
-                <w:szCs w:val="20"/>
-                <w:lang w:val="en-US"/>
-              </w:rPr>
-              <w:t>页面</w:t>
+              <w:t>打开激活页面</w:t>
             </w:r>
           </w:p>
           <w:p>
@@ -15608,25 +15572,7 @@
                 <w:szCs w:val="20"/>
                 <w:lang w:val="en-US"/>
               </w:rPr>
-              <w:t>输入</w:t>
-            </w:r>
-            <w:r>
-              <w:rPr>
-                <w:rFonts w:ascii="Songti TC" w:eastAsia="Songti TC" w:hAnsi="Songti TC" w:hint="eastAsia"/>
-                <w:sz w:val="20"/>
-                <w:szCs w:val="20"/>
-                <w:lang w:val="en-US"/>
-              </w:rPr>
-              <w:t>初始化</w:t>
-            </w:r>
-            <w:r>
-              <w:rPr>
-                <w:rFonts w:ascii="Songti TC" w:eastAsia="Songti TC" w:hAnsi="Songti TC" w:hint="eastAsia"/>
-                <w:sz w:val="20"/>
-                <w:szCs w:val="20"/>
-                <w:lang w:val="en-US"/>
-              </w:rPr>
-              <w:t>密码</w:t>
+              <w:t>输入初始化密码</w:t>
             </w:r>
           </w:p>
           <w:p>
@@ -15701,16 +15647,7 @@
                 <w:szCs w:val="20"/>
                 <w:lang w:val="en-US"/>
               </w:rPr>
-              <w:t>重设密码的Code：</w:t>
-            </w:r>
-            <w:r>
-              <w:rPr>
-                <w:rFonts w:ascii="Songti TC" w:eastAsia="Songti TC" w:hAnsi="Songti TC" w:hint="eastAsia"/>
-                <w:sz w:val="20"/>
-                <w:szCs w:val="20"/>
-                <w:lang w:val="en-US"/>
-              </w:rPr>
-              <w:t>长期有效</w:t>
+              <w:t>重设密码的Code：长期有效</w:t>
             </w:r>
           </w:p>
           <w:p>
@@ -15832,6 +15769,2317 @@
     <w:p>
       <w:pPr>
         <w:rPr>
+          <w:lang w:val="en-US"/>
+        </w:rPr>
+      </w:pPr>
+    </w:p>
+    <w:p>
+      <w:pPr>
+        <w:rPr>
+          <w:lang w:val="en-US"/>
+        </w:rPr>
+      </w:pPr>
+    </w:p>
+    <w:p>
+      <w:pPr>
+        <w:rPr>
+          <w:rFonts w:asciiTheme="majorHAnsi" w:eastAsiaTheme="majorEastAsia" w:hAnsiTheme="majorHAnsi" w:cstheme="majorBidi"/>
+          <w:color w:val="2F5496" w:themeColor="accent1" w:themeShade="BF"/>
+          <w:sz w:val="26"/>
+          <w:szCs w:val="26"/>
+          <w:lang w:val="en-US"/>
+        </w:rPr>
+      </w:pPr>
+    </w:p>
+    <w:p>
+      <w:pPr>
+        <w:pStyle w:val="Heading2"/>
+        <w:numPr>
+          <w:ilvl w:val="0"/>
+          <w:numId w:val="6"/>
+        </w:numPr>
+        <w:rPr>
+          <w:lang w:val="en-US"/>
+        </w:rPr>
+      </w:pPr>
+      <w:r>
+        <w:rPr>
+          <w:rFonts w:hint="eastAsia"/>
+          <w:lang w:val="en-US"/>
+        </w:rPr>
+        <w:t>开启</w:t>
+      </w:r>
+      <w:r>
+        <w:rPr>
+          <w:rFonts w:hint="eastAsia"/>
+          <w:lang w:val="en-US"/>
+        </w:rPr>
+        <w:t>/</w:t>
+      </w:r>
+      <w:r>
+        <w:rPr>
+          <w:rFonts w:hint="eastAsia"/>
+          <w:lang w:val="en-US"/>
+        </w:rPr>
+        <w:t>禁用用户账号</w:t>
+      </w:r>
+    </w:p>
+    <w:p>
+      <w:pPr>
+        <w:rPr>
+          <w:lang w:val="en-US"/>
+        </w:rPr>
+      </w:pPr>
+    </w:p>
+    <w:p>
+      <w:pPr>
+        <w:pStyle w:val="Heading3"/>
+        <w:rPr>
+          <w:lang w:val="en-US"/>
+        </w:rPr>
+      </w:pPr>
+      <w:proofErr w:type="spellStart"/>
+      <w:r>
+        <w:rPr>
+          <w:rFonts w:ascii="Songti TC" w:eastAsia="Songti TC" w:hAnsi="Songti TC"/>
+          <w:sz w:val="20"/>
+          <w:szCs w:val="20"/>
+          <w:lang w:val="en-US"/>
+        </w:rPr>
+        <w:t>uc</w:t>
+      </w:r>
+      <w:r>
+        <w:rPr>
+          <w:rFonts w:ascii="Songti TC" w:eastAsia="Songti TC" w:hAnsi="Songti TC"/>
+          <w:sz w:val="20"/>
+          <w:szCs w:val="20"/>
+          <w:lang w:val="en-US"/>
+        </w:rPr>
+        <w:t>_</w:t>
+      </w:r>
+      <w:r>
+        <w:rPr>
+          <w:rFonts w:ascii="Songti TC" w:eastAsia="Songti TC" w:hAnsi="Songti TC"/>
+          <w:sz w:val="20"/>
+          <w:szCs w:val="20"/>
+          <w:lang w:val="en-US"/>
+        </w:rPr>
+        <w:t>usr_mgmt_</w:t>
+      </w:r>
+      <w:r>
+        <w:rPr>
+          <w:rFonts w:ascii="Songti TC" w:eastAsia="Songti TC" w:hAnsi="Songti TC" w:hint="eastAsia"/>
+          <w:sz w:val="20"/>
+          <w:szCs w:val="20"/>
+          <w:lang w:val="en-US"/>
+        </w:rPr>
+        <w:t>enable</w:t>
+      </w:r>
+      <w:r>
+        <w:rPr>
+          <w:rFonts w:ascii="Songti TC" w:eastAsia="Songti TC" w:hAnsi="Songti TC"/>
+          <w:sz w:val="20"/>
+          <w:szCs w:val="20"/>
+          <w:lang w:val="en-US"/>
+        </w:rPr>
+        <w:t>User</w:t>
+      </w:r>
+      <w:proofErr w:type="spellEnd"/>
+      <w:r>
+        <w:rPr>
+          <w:rFonts w:hint="eastAsia"/>
+          <w:lang w:val="en-US"/>
+        </w:rPr>
+        <w:t>用例图</w:t>
+      </w:r>
+    </w:p>
+    <w:p>
+      <w:pPr>
+        <w:rPr>
+          <w:lang w:val="en-US"/>
+        </w:rPr>
+      </w:pPr>
+    </w:p>
+    <w:p>
+      <w:pPr>
+        <w:rPr>
+          <w:lang w:val="en-US"/>
+        </w:rPr>
+      </w:pPr>
+    </w:p>
+    <w:p>
+      <w:pPr>
+        <w:rPr>
+          <w:lang w:val="en-US"/>
+        </w:rPr>
+      </w:pPr>
+    </w:p>
+    <w:p>
+      <w:pPr>
+        <w:rPr>
+          <w:lang w:val="en-US"/>
+        </w:rPr>
+      </w:pPr>
+    </w:p>
+    <w:p>
+      <w:pPr>
+        <w:rPr>
+          <w:rFonts w:ascii="Songti TC" w:eastAsia="Songti TC" w:hAnsi="Songti TC" w:cstheme="majorBidi"/>
+          <w:color w:val="1F3763" w:themeColor="accent1" w:themeShade="7F"/>
+          <w:sz w:val="20"/>
+          <w:szCs w:val="20"/>
+          <w:lang w:val="en-US"/>
+        </w:rPr>
+      </w:pPr>
+      <w:r>
+        <w:rPr>
+          <w:rFonts w:ascii="Songti TC" w:eastAsia="Songti TC" w:hAnsi="Songti TC"/>
+          <w:sz w:val="20"/>
+          <w:szCs w:val="20"/>
+          <w:lang w:val="en-US"/>
+        </w:rPr>
+        <w:br w:type="page"/>
+      </w:r>
+    </w:p>
+    <w:p>
+      <w:pPr>
+        <w:pStyle w:val="Heading3"/>
+        <w:rPr>
+          <w:lang w:val="en-US"/>
+        </w:rPr>
+      </w:pPr>
+      <w:proofErr w:type="spellStart"/>
+      <w:r>
+        <w:rPr>
+          <w:rFonts w:ascii="Songti TC" w:eastAsia="Songti TC" w:hAnsi="Songti TC"/>
+          <w:sz w:val="20"/>
+          <w:szCs w:val="20"/>
+          <w:lang w:val="en-US"/>
+        </w:rPr>
+        <w:t>uc_</w:t>
+      </w:r>
+      <w:r>
+        <w:rPr>
+          <w:rFonts w:ascii="Songti TC" w:eastAsia="Songti TC" w:hAnsi="Songti TC"/>
+          <w:sz w:val="20"/>
+          <w:szCs w:val="20"/>
+          <w:lang w:val="en-US"/>
+        </w:rPr>
+        <w:t>desc_</w:t>
+      </w:r>
+      <w:r>
+        <w:rPr>
+          <w:rFonts w:ascii="Songti TC" w:eastAsia="Songti TC" w:hAnsi="Songti TC"/>
+          <w:sz w:val="20"/>
+          <w:szCs w:val="20"/>
+          <w:lang w:val="en-US"/>
+        </w:rPr>
+        <w:t>usr_mgmt_</w:t>
+      </w:r>
+      <w:r>
+        <w:rPr>
+          <w:rFonts w:ascii="Songti TC" w:eastAsia="Songti TC" w:hAnsi="Songti TC" w:hint="eastAsia"/>
+          <w:sz w:val="20"/>
+          <w:szCs w:val="20"/>
+          <w:lang w:val="en-US"/>
+        </w:rPr>
+        <w:t>enable</w:t>
+      </w:r>
+      <w:r>
+        <w:rPr>
+          <w:rFonts w:ascii="Songti TC" w:eastAsia="Songti TC" w:hAnsi="Songti TC"/>
+          <w:sz w:val="20"/>
+          <w:szCs w:val="20"/>
+          <w:lang w:val="en-US"/>
+        </w:rPr>
+        <w:t>User</w:t>
+      </w:r>
+      <w:proofErr w:type="spellEnd"/>
+      <w:r>
+        <w:rPr>
+          <w:rFonts w:hint="eastAsia"/>
+          <w:lang w:val="en-US"/>
+        </w:rPr>
+        <w:t>用例说明</w:t>
+      </w:r>
+    </w:p>
+    <w:p>
+      <w:pPr>
+        <w:rPr>
+          <w:lang w:val="en-US"/>
+        </w:rPr>
+      </w:pPr>
+    </w:p>
+    <w:p>
+      <w:pPr>
+        <w:rPr>
+          <w:rFonts w:asciiTheme="majorHAnsi" w:eastAsiaTheme="majorEastAsia" w:hAnsiTheme="majorHAnsi" w:cstheme="majorBidi"/>
+          <w:color w:val="2F5496" w:themeColor="accent1" w:themeShade="BF"/>
+          <w:sz w:val="26"/>
+          <w:szCs w:val="26"/>
+          <w:lang w:val="en-US"/>
+        </w:rPr>
+      </w:pPr>
+    </w:p>
+    <w:tbl>
+      <w:tblPr>
+        <w:tblStyle w:val="TableGrid"/>
+        <w:tblW w:w="0" w:type="auto"/>
+        <w:tblLook w:val="04A0" w:firstRow="1" w:lastRow="0" w:firstColumn="1" w:lastColumn="0" w:noHBand="0" w:noVBand="1"/>
+      </w:tblPr>
+      <w:tblGrid>
+        <w:gridCol w:w="4574"/>
+        <w:gridCol w:w="4574"/>
+      </w:tblGrid>
+      <w:tr>
+        <w:trPr>
+          <w:trHeight w:val="489"/>
+        </w:trPr>
+        <w:tc>
+          <w:tcPr>
+            <w:tcW w:w="4574" w:type="dxa"/>
+          </w:tcPr>
+          <w:p>
+            <w:pPr>
+              <w:jc w:val="center"/>
+              <w:rPr>
+                <w:rFonts w:ascii="Songti TC" w:eastAsia="Songti TC" w:hAnsi="Songti TC"/>
+                <w:lang w:val="en-US"/>
+              </w:rPr>
+            </w:pPr>
+            <w:r>
+              <w:rPr>
+                <w:rFonts w:ascii="Songti TC" w:eastAsia="Songti TC" w:hAnsi="Songti TC" w:hint="eastAsia"/>
+                <w:lang w:val="en-US"/>
+              </w:rPr>
+              <w:t>用例标识</w:t>
+            </w:r>
+          </w:p>
+        </w:tc>
+        <w:tc>
+          <w:tcPr>
+            <w:tcW w:w="4574" w:type="dxa"/>
+          </w:tcPr>
+          <w:p>
+            <w:pPr>
+              <w:rPr>
+                <w:rFonts w:ascii="Songti TC" w:eastAsia="Songti TC" w:hAnsi="Songti TC"/>
+                <w:sz w:val="20"/>
+                <w:szCs w:val="20"/>
+                <w:lang w:val="en-US"/>
+              </w:rPr>
+            </w:pPr>
+            <w:proofErr w:type="spellStart"/>
+            <w:r>
+              <w:rPr>
+                <w:rFonts w:ascii="Songti TC" w:eastAsia="Songti TC" w:hAnsi="Songti TC"/>
+                <w:sz w:val="20"/>
+                <w:szCs w:val="20"/>
+                <w:lang w:val="en-US"/>
+              </w:rPr>
+              <w:t>uc_usr_mgmt_</w:t>
+            </w:r>
+            <w:r>
+              <w:rPr>
+                <w:rFonts w:ascii="Songti TC" w:eastAsia="Songti TC" w:hAnsi="Songti TC" w:hint="eastAsia"/>
+                <w:sz w:val="20"/>
+                <w:szCs w:val="20"/>
+                <w:lang w:val="en-US"/>
+              </w:rPr>
+              <w:t>enable</w:t>
+            </w:r>
+            <w:r>
+              <w:rPr>
+                <w:rFonts w:ascii="Songti TC" w:eastAsia="Songti TC" w:hAnsi="Songti TC"/>
+                <w:sz w:val="20"/>
+                <w:szCs w:val="20"/>
+                <w:lang w:val="en-US"/>
+              </w:rPr>
+              <w:t>User</w:t>
+            </w:r>
+            <w:proofErr w:type="spellEnd"/>
+          </w:p>
+        </w:tc>
+      </w:tr>
+      <w:tr>
+        <w:trPr>
+          <w:trHeight w:val="489"/>
+        </w:trPr>
+        <w:tc>
+          <w:tcPr>
+            <w:tcW w:w="4574" w:type="dxa"/>
+          </w:tcPr>
+          <w:p>
+            <w:pPr>
+              <w:jc w:val="center"/>
+              <w:rPr>
+                <w:rFonts w:ascii="Songti TC" w:eastAsia="Songti TC" w:hAnsi="Songti TC"/>
+                <w:lang w:val="en-US"/>
+              </w:rPr>
+            </w:pPr>
+            <w:r>
+              <w:rPr>
+                <w:rFonts w:ascii="Songti TC" w:eastAsia="Songti TC" w:hAnsi="Songti TC" w:hint="eastAsia"/>
+                <w:lang w:val="en-US"/>
+              </w:rPr>
+              <w:t>用例名称</w:t>
+            </w:r>
+          </w:p>
+        </w:tc>
+        <w:tc>
+          <w:tcPr>
+            <w:tcW w:w="4574" w:type="dxa"/>
+          </w:tcPr>
+          <w:p>
+            <w:pPr>
+              <w:rPr>
+                <w:rFonts w:ascii="Songti TC" w:eastAsia="Songti TC" w:hAnsi="Songti TC"/>
+                <w:sz w:val="20"/>
+                <w:szCs w:val="20"/>
+                <w:lang w:val="en-US"/>
+              </w:rPr>
+            </w:pPr>
+            <w:r>
+              <w:rPr>
+                <w:rFonts w:ascii="Songti TC" w:eastAsia="Songti TC" w:hAnsi="Songti TC" w:hint="eastAsia"/>
+                <w:sz w:val="20"/>
+                <w:szCs w:val="20"/>
+                <w:lang w:val="en-US"/>
+              </w:rPr>
+              <w:t>启用/禁用用户账号</w:t>
+            </w:r>
+          </w:p>
+        </w:tc>
+      </w:tr>
+      <w:tr>
+        <w:trPr>
+          <w:trHeight w:val="489"/>
+        </w:trPr>
+        <w:tc>
+          <w:tcPr>
+            <w:tcW w:w="4574" w:type="dxa"/>
+          </w:tcPr>
+          <w:p>
+            <w:pPr>
+              <w:jc w:val="center"/>
+              <w:rPr>
+                <w:rFonts w:ascii="Songti TC" w:eastAsia="Songti TC" w:hAnsi="Songti TC"/>
+                <w:lang w:val="en-US"/>
+              </w:rPr>
+            </w:pPr>
+            <w:r>
+              <w:rPr>
+                <w:rFonts w:ascii="Songti TC" w:eastAsia="Songti TC" w:hAnsi="Songti TC" w:hint="eastAsia"/>
+                <w:lang w:val="en-US"/>
+              </w:rPr>
+              <w:t>用户故事</w:t>
+            </w:r>
+          </w:p>
+        </w:tc>
+        <w:tc>
+          <w:tcPr>
+            <w:tcW w:w="4574" w:type="dxa"/>
+          </w:tcPr>
+          <w:p>
+            <w:pPr>
+              <w:rPr>
+                <w:rFonts w:ascii="Songti TC" w:eastAsia="Songti TC" w:hAnsi="Songti TC"/>
+                <w:sz w:val="20"/>
+                <w:szCs w:val="20"/>
+                <w:lang w:val="en-US"/>
+              </w:rPr>
+            </w:pPr>
+            <w:r>
+              <w:rPr>
+                <w:rFonts w:ascii="Songti TC" w:eastAsia="Songti TC" w:hAnsi="Songti TC" w:hint="eastAsia"/>
+                <w:sz w:val="20"/>
+                <w:szCs w:val="20"/>
+                <w:lang w:val="en-US"/>
+              </w:rPr>
+              <w:t>作为</w:t>
+            </w:r>
+            <w:r>
+              <w:rPr>
+                <w:rFonts w:ascii="Songti TC" w:eastAsia="Songti TC" w:hAnsi="Songti TC" w:hint="eastAsia"/>
+                <w:sz w:val="20"/>
+                <w:szCs w:val="20"/>
+                <w:lang w:val="en-US"/>
+              </w:rPr>
+              <w:t>管理员</w:t>
+            </w:r>
+            <w:r>
+              <w:rPr>
+                <w:rFonts w:ascii="Songti TC" w:eastAsia="Songti TC" w:hAnsi="Songti TC" w:hint="eastAsia"/>
+                <w:sz w:val="20"/>
+                <w:szCs w:val="20"/>
+                <w:lang w:val="en-US"/>
+              </w:rPr>
+              <w:t>，我</w:t>
+            </w:r>
+            <w:r>
+              <w:rPr>
+                <w:rFonts w:ascii="Songti TC" w:eastAsia="Songti TC" w:hAnsi="Songti TC" w:hint="eastAsia"/>
+                <w:sz w:val="20"/>
+                <w:szCs w:val="20"/>
+                <w:lang w:val="en-US"/>
+              </w:rPr>
+              <w:t>有启用或禁用用不账号的功能</w:t>
+            </w:r>
+            <w:r>
+              <w:rPr>
+                <w:rFonts w:ascii="Songti TC" w:eastAsia="Songti TC" w:hAnsi="Songti TC" w:hint="eastAsia"/>
+                <w:sz w:val="20"/>
+                <w:szCs w:val="20"/>
+                <w:lang w:val="en-US"/>
+              </w:rPr>
+              <w:t>，</w:t>
+            </w:r>
+            <w:r>
+              <w:rPr>
+                <w:rFonts w:ascii="Songti TC" w:eastAsia="Songti TC" w:hAnsi="Songti TC" w:hint="eastAsia"/>
+                <w:sz w:val="20"/>
+                <w:szCs w:val="20"/>
+                <w:lang w:val="en-US"/>
+              </w:rPr>
+              <w:t>这样可以</w:t>
+            </w:r>
+            <w:r>
+              <w:rPr>
+                <w:rFonts w:ascii="Songti TC" w:eastAsia="Songti TC" w:hAnsi="Songti TC" w:hint="eastAsia"/>
+                <w:sz w:val="20"/>
+                <w:szCs w:val="20"/>
+                <w:lang w:val="en-US"/>
+              </w:rPr>
+              <w:t>禁用或重新开启用户账号</w:t>
+            </w:r>
+          </w:p>
+        </w:tc>
+      </w:tr>
+      <w:tr>
+        <w:trPr>
+          <w:trHeight w:val="489"/>
+        </w:trPr>
+        <w:tc>
+          <w:tcPr>
+            <w:tcW w:w="4574" w:type="dxa"/>
+          </w:tcPr>
+          <w:p>
+            <w:pPr>
+              <w:jc w:val="center"/>
+              <w:rPr>
+                <w:rFonts w:ascii="Songti TC" w:eastAsia="Songti TC" w:hAnsi="Songti TC"/>
+                <w:lang w:val="en-US"/>
+              </w:rPr>
+            </w:pPr>
+            <w:r>
+              <w:rPr>
+                <w:rFonts w:ascii="Songti TC" w:eastAsia="Songti TC" w:hAnsi="Songti TC" w:hint="eastAsia"/>
+                <w:lang w:val="en-US"/>
+              </w:rPr>
+              <w:t>优先级</w:t>
+            </w:r>
+          </w:p>
+        </w:tc>
+        <w:tc>
+          <w:tcPr>
+            <w:tcW w:w="4574" w:type="dxa"/>
+          </w:tcPr>
+          <w:p>
+            <w:pPr>
+              <w:rPr>
+                <w:rFonts w:ascii="Songti TC" w:eastAsia="Songti TC" w:hAnsi="Songti TC"/>
+                <w:sz w:val="20"/>
+                <w:szCs w:val="20"/>
+                <w:lang w:val="en-US"/>
+              </w:rPr>
+            </w:pPr>
+            <w:r>
+              <w:rPr>
+                <w:rFonts w:ascii="Songti TC" w:eastAsia="Songti TC" w:hAnsi="Songti TC" w:hint="eastAsia"/>
+                <w:sz w:val="20"/>
+                <w:szCs w:val="20"/>
+                <w:lang w:val="en-US"/>
+              </w:rPr>
+              <w:t>高</w:t>
+            </w:r>
+          </w:p>
+        </w:tc>
+      </w:tr>
+      <w:tr>
+        <w:trPr>
+          <w:trHeight w:val="489"/>
+        </w:trPr>
+        <w:tc>
+          <w:tcPr>
+            <w:tcW w:w="4574" w:type="dxa"/>
+          </w:tcPr>
+          <w:p>
+            <w:pPr>
+              <w:jc w:val="center"/>
+              <w:rPr>
+                <w:rFonts w:ascii="Songti TC" w:eastAsia="Songti TC" w:hAnsi="Songti TC"/>
+                <w:lang w:val="en-US"/>
+              </w:rPr>
+            </w:pPr>
+            <w:r>
+              <w:rPr>
+                <w:rFonts w:ascii="Songti TC" w:eastAsia="Songti TC" w:hAnsi="Songti TC" w:hint="eastAsia"/>
+                <w:lang w:val="en-US"/>
+              </w:rPr>
+              <w:t>参与者</w:t>
+            </w:r>
+          </w:p>
+        </w:tc>
+        <w:tc>
+          <w:tcPr>
+            <w:tcW w:w="4574" w:type="dxa"/>
+          </w:tcPr>
+          <w:p>
+            <w:pPr>
+              <w:rPr>
+                <w:rFonts w:ascii="Songti TC" w:eastAsia="Songti TC" w:hAnsi="Songti TC"/>
+                <w:sz w:val="20"/>
+                <w:szCs w:val="20"/>
+                <w:lang w:val="en-US"/>
+              </w:rPr>
+            </w:pPr>
+            <w:r>
+              <w:rPr>
+                <w:rFonts w:ascii="Songti TC" w:eastAsia="Songti TC" w:hAnsi="Songti TC" w:hint="eastAsia"/>
+                <w:sz w:val="20"/>
+                <w:szCs w:val="20"/>
+                <w:lang w:val="en-US"/>
+              </w:rPr>
+              <w:t>超级管理员，管理员</w:t>
+            </w:r>
+          </w:p>
+        </w:tc>
+      </w:tr>
+      <w:tr>
+        <w:trPr>
+          <w:trHeight w:val="489"/>
+        </w:trPr>
+        <w:tc>
+          <w:tcPr>
+            <w:tcW w:w="4574" w:type="dxa"/>
+          </w:tcPr>
+          <w:p>
+            <w:pPr>
+              <w:jc w:val="center"/>
+              <w:rPr>
+                <w:rFonts w:ascii="Songti TC" w:eastAsia="Songti TC" w:hAnsi="Songti TC"/>
+                <w:lang w:val="en-US"/>
+              </w:rPr>
+            </w:pPr>
+            <w:r>
+              <w:rPr>
+                <w:rFonts w:ascii="Songti TC" w:eastAsia="Songti TC" w:hAnsi="Songti TC" w:hint="eastAsia"/>
+                <w:lang w:val="en-US"/>
+              </w:rPr>
+              <w:t>触发器</w:t>
+            </w:r>
+          </w:p>
+        </w:tc>
+        <w:tc>
+          <w:tcPr>
+            <w:tcW w:w="4574" w:type="dxa"/>
+          </w:tcPr>
+          <w:p>
+            <w:pPr>
+              <w:rPr>
+                <w:rFonts w:ascii="Songti TC" w:eastAsia="Songti TC" w:hAnsi="Songti TC" w:hint="eastAsia"/>
+                <w:sz w:val="20"/>
+                <w:szCs w:val="20"/>
+                <w:lang w:val="en-US"/>
+              </w:rPr>
+            </w:pPr>
+          </w:p>
+        </w:tc>
+      </w:tr>
+      <w:tr>
+        <w:trPr>
+          <w:trHeight w:val="489"/>
+        </w:trPr>
+        <w:tc>
+          <w:tcPr>
+            <w:tcW w:w="4574" w:type="dxa"/>
+          </w:tcPr>
+          <w:p>
+            <w:pPr>
+              <w:jc w:val="center"/>
+              <w:rPr>
+                <w:rFonts w:ascii="Songti TC" w:eastAsia="Songti TC" w:hAnsi="Songti TC"/>
+                <w:lang w:val="en-US"/>
+              </w:rPr>
+            </w:pPr>
+            <w:r>
+              <w:rPr>
+                <w:rFonts w:ascii="Songti TC" w:eastAsia="Songti TC" w:hAnsi="Songti TC" w:hint="eastAsia"/>
+                <w:lang w:val="en-US"/>
+              </w:rPr>
+              <w:t>前置条件</w:t>
+            </w:r>
+          </w:p>
+        </w:tc>
+        <w:tc>
+          <w:tcPr>
+            <w:tcW w:w="4574" w:type="dxa"/>
+          </w:tcPr>
+          <w:p>
+            <w:pPr>
+              <w:pStyle w:val="ListParagraph"/>
+              <w:numPr>
+                <w:ilvl w:val="0"/>
+                <w:numId w:val="7"/>
+              </w:numPr>
+              <w:rPr>
+                <w:rFonts w:ascii="Songti TC" w:eastAsia="Songti TC" w:hAnsi="Songti TC"/>
+                <w:sz w:val="20"/>
+                <w:szCs w:val="20"/>
+                <w:lang w:val="en-US"/>
+              </w:rPr>
+            </w:pPr>
+            <w:r>
+              <w:rPr>
+                <w:rFonts w:ascii="Songti TC" w:eastAsia="Songti TC" w:hAnsi="Songti TC" w:hint="eastAsia"/>
+                <w:sz w:val="20"/>
+                <w:szCs w:val="20"/>
+                <w:lang w:val="en-US"/>
+              </w:rPr>
+              <w:t>管理员有权限</w:t>
+            </w:r>
+          </w:p>
+          <w:p>
+            <w:pPr>
+              <w:pStyle w:val="ListParagraph"/>
+              <w:numPr>
+                <w:ilvl w:val="0"/>
+                <w:numId w:val="7"/>
+              </w:numPr>
+              <w:rPr>
+                <w:rFonts w:ascii="Songti TC" w:eastAsia="Songti TC" w:hAnsi="Songti TC"/>
+                <w:sz w:val="20"/>
+                <w:szCs w:val="20"/>
+                <w:lang w:val="en-US"/>
+              </w:rPr>
+            </w:pPr>
+            <w:r>
+              <w:rPr>
+                <w:rFonts w:ascii="Songti TC" w:eastAsia="Songti TC" w:hAnsi="Songti TC" w:hint="eastAsia"/>
+                <w:sz w:val="20"/>
+                <w:szCs w:val="20"/>
+                <w:lang w:val="en-US"/>
+              </w:rPr>
+              <w:t>用户账号已经被激活</w:t>
+            </w:r>
+          </w:p>
+        </w:tc>
+      </w:tr>
+      <w:tr>
+        <w:trPr>
+          <w:trHeight w:val="503"/>
+        </w:trPr>
+        <w:tc>
+          <w:tcPr>
+            <w:tcW w:w="4574" w:type="dxa"/>
+          </w:tcPr>
+          <w:p>
+            <w:pPr>
+              <w:jc w:val="center"/>
+              <w:rPr>
+                <w:rFonts w:ascii="Songti TC" w:eastAsia="Songti TC" w:hAnsi="Songti TC"/>
+                <w:lang w:val="en-US"/>
+              </w:rPr>
+            </w:pPr>
+            <w:r>
+              <w:rPr>
+                <w:rFonts w:ascii="Songti TC" w:eastAsia="Songti TC" w:hAnsi="Songti TC" w:hint="eastAsia"/>
+                <w:lang w:val="en-US"/>
+              </w:rPr>
+              <w:t>后置条件</w:t>
+            </w:r>
+          </w:p>
+        </w:tc>
+        <w:tc>
+          <w:tcPr>
+            <w:tcW w:w="4574" w:type="dxa"/>
+          </w:tcPr>
+          <w:p>
+            <w:pPr>
+              <w:pStyle w:val="ListParagraph"/>
+              <w:numPr>
+                <w:ilvl w:val="0"/>
+                <w:numId w:val="27"/>
+              </w:numPr>
+              <w:rPr>
+                <w:rFonts w:ascii="Songti TC" w:eastAsia="Songti TC" w:hAnsi="Songti TC"/>
+                <w:sz w:val="20"/>
+                <w:szCs w:val="20"/>
+                <w:lang w:val="en-US"/>
+              </w:rPr>
+            </w:pPr>
+            <w:r>
+              <w:rPr>
+                <w:rFonts w:ascii="Songti TC" w:eastAsia="Songti TC" w:hAnsi="Songti TC" w:hint="eastAsia"/>
+                <w:sz w:val="20"/>
+                <w:szCs w:val="20"/>
+                <w:lang w:val="en-US"/>
+              </w:rPr>
+              <w:t>被禁用的</w:t>
+            </w:r>
+            <w:r>
+              <w:rPr>
+                <w:rFonts w:ascii="Songti TC" w:eastAsia="Songti TC" w:hAnsi="Songti TC" w:hint="eastAsia"/>
+                <w:sz w:val="20"/>
+                <w:szCs w:val="20"/>
+                <w:lang w:val="en-US"/>
+              </w:rPr>
+              <w:t>用户</w:t>
+            </w:r>
+            <w:r>
+              <w:rPr>
+                <w:rFonts w:ascii="Songti TC" w:eastAsia="Songti TC" w:hAnsi="Songti TC" w:hint="eastAsia"/>
+                <w:sz w:val="20"/>
+                <w:szCs w:val="20"/>
+                <w:lang w:val="en-US"/>
+              </w:rPr>
+              <w:t>账号，如果登录，需要被强制退出</w:t>
+            </w:r>
+          </w:p>
+        </w:tc>
+      </w:tr>
+      <w:tr>
+        <w:trPr>
+          <w:trHeight w:val="489"/>
+        </w:trPr>
+        <w:tc>
+          <w:tcPr>
+            <w:tcW w:w="4574" w:type="dxa"/>
+          </w:tcPr>
+          <w:p>
+            <w:pPr>
+              <w:jc w:val="center"/>
+              <w:rPr>
+                <w:rFonts w:ascii="Songti TC" w:eastAsia="Songti TC" w:hAnsi="Songti TC"/>
+                <w:lang w:val="en-US"/>
+              </w:rPr>
+            </w:pPr>
+            <w:r>
+              <w:rPr>
+                <w:rFonts w:ascii="Songti TC" w:eastAsia="Songti TC" w:hAnsi="Songti TC" w:hint="eastAsia"/>
+                <w:lang w:val="en-US"/>
+              </w:rPr>
+              <w:t>基本路径</w:t>
+            </w:r>
+          </w:p>
+        </w:tc>
+        <w:tc>
+          <w:tcPr>
+            <w:tcW w:w="4574" w:type="dxa"/>
+          </w:tcPr>
+          <w:p>
+            <w:pPr>
+              <w:pStyle w:val="ListParagraph"/>
+              <w:ind w:left="0"/>
+              <w:rPr>
+                <w:rFonts w:ascii="Songti TC" w:eastAsia="Songti TC" w:hAnsi="Songti TC"/>
+                <w:sz w:val="20"/>
+                <w:szCs w:val="20"/>
+                <w:lang w:val="en-US"/>
+              </w:rPr>
+            </w:pPr>
+            <w:r>
+              <w:rPr>
+                <w:rFonts w:ascii="Songti TC" w:eastAsia="Songti TC" w:hAnsi="Songti TC" w:hint="eastAsia"/>
+                <w:sz w:val="20"/>
+                <w:szCs w:val="20"/>
+                <w:lang w:val="en-US"/>
+              </w:rPr>
+              <w:t>管理员发送重设邮件</w:t>
+            </w:r>
+          </w:p>
+          <w:p>
+            <w:pPr>
+              <w:pStyle w:val="ListParagraph"/>
+              <w:numPr>
+                <w:ilvl w:val="0"/>
+                <w:numId w:val="28"/>
+              </w:numPr>
+              <w:rPr>
+                <w:rFonts w:ascii="Songti TC" w:eastAsia="Songti TC" w:hAnsi="Songti TC"/>
+                <w:sz w:val="20"/>
+                <w:szCs w:val="20"/>
+                <w:lang w:val="en-US"/>
+              </w:rPr>
+            </w:pPr>
+            <w:r>
+              <w:rPr>
+                <w:rFonts w:ascii="Songti TC" w:eastAsia="Songti TC" w:hAnsi="Songti TC" w:hint="eastAsia"/>
+                <w:sz w:val="20"/>
+                <w:szCs w:val="20"/>
+                <w:lang w:val="en-US"/>
+              </w:rPr>
+              <w:t>超级管理员登陆后台</w:t>
+            </w:r>
+          </w:p>
+          <w:p>
+            <w:pPr>
+              <w:pStyle w:val="ListParagraph"/>
+              <w:numPr>
+                <w:ilvl w:val="0"/>
+                <w:numId w:val="28"/>
+              </w:numPr>
+              <w:rPr>
+                <w:rFonts w:ascii="Songti TC" w:eastAsia="Songti TC" w:hAnsi="Songti TC"/>
+                <w:sz w:val="20"/>
+                <w:szCs w:val="20"/>
+                <w:lang w:val="en-US"/>
+              </w:rPr>
+            </w:pPr>
+            <w:r>
+              <w:rPr>
+                <w:rFonts w:ascii="Songti TC" w:eastAsia="Songti TC" w:hAnsi="Songti TC" w:hint="eastAsia"/>
+                <w:sz w:val="20"/>
+                <w:szCs w:val="20"/>
+                <w:lang w:val="en-US"/>
+              </w:rPr>
+              <w:t>超级管理员打开用户管理页面</w:t>
+            </w:r>
+          </w:p>
+          <w:p>
+            <w:pPr>
+              <w:pStyle w:val="ListParagraph"/>
+              <w:numPr>
+                <w:ilvl w:val="0"/>
+                <w:numId w:val="28"/>
+              </w:numPr>
+              <w:rPr>
+                <w:rFonts w:ascii="Songti TC" w:eastAsia="Songti TC" w:hAnsi="Songti TC"/>
+                <w:sz w:val="20"/>
+                <w:szCs w:val="20"/>
+                <w:lang w:val="en-US"/>
+              </w:rPr>
+            </w:pPr>
+            <w:r>
+              <w:rPr>
+                <w:rFonts w:ascii="Songti TC" w:eastAsia="Songti TC" w:hAnsi="Songti TC" w:hint="eastAsia"/>
+                <w:sz w:val="20"/>
+                <w:szCs w:val="20"/>
+                <w:lang w:val="en-US"/>
+              </w:rPr>
+              <w:t>点击用户名</w:t>
+            </w:r>
+          </w:p>
+          <w:p>
+            <w:pPr>
+              <w:pStyle w:val="ListParagraph"/>
+              <w:numPr>
+                <w:ilvl w:val="0"/>
+                <w:numId w:val="28"/>
+              </w:numPr>
+              <w:rPr>
+                <w:rFonts w:ascii="Songti TC" w:eastAsia="Songti TC" w:hAnsi="Songti TC"/>
+                <w:sz w:val="20"/>
+                <w:szCs w:val="20"/>
+                <w:lang w:val="en-US"/>
+              </w:rPr>
+            </w:pPr>
+            <w:r>
+              <w:rPr>
+                <w:rFonts w:ascii="Songti TC" w:eastAsia="Songti TC" w:hAnsi="Songti TC" w:hint="eastAsia"/>
+                <w:sz w:val="20"/>
+                <w:szCs w:val="20"/>
+                <w:lang w:val="en-US"/>
+              </w:rPr>
+              <w:t>打开用户详情页面</w:t>
+            </w:r>
+          </w:p>
+          <w:p>
+            <w:pPr>
+              <w:pStyle w:val="ListParagraph"/>
+              <w:numPr>
+                <w:ilvl w:val="0"/>
+                <w:numId w:val="28"/>
+              </w:numPr>
+              <w:rPr>
+                <w:rFonts w:ascii="Songti TC" w:eastAsia="Songti TC" w:hAnsi="Songti TC"/>
+                <w:sz w:val="20"/>
+                <w:szCs w:val="20"/>
+                <w:lang w:val="en-US"/>
+              </w:rPr>
+            </w:pPr>
+            <w:r>
+              <w:rPr>
+                <w:rFonts w:ascii="Songti TC" w:eastAsia="Songti TC" w:hAnsi="Songti TC" w:hint="eastAsia"/>
+                <w:sz w:val="20"/>
+                <w:szCs w:val="20"/>
+                <w:lang w:val="en-US"/>
+              </w:rPr>
+              <w:t>点击</w:t>
+            </w:r>
+            <w:r>
+              <w:rPr>
+                <w:rFonts w:ascii="Songti TC" w:eastAsia="Songti TC" w:hAnsi="Songti TC" w:hint="eastAsia"/>
+                <w:sz w:val="20"/>
+                <w:szCs w:val="20"/>
+                <w:lang w:val="en-US"/>
+              </w:rPr>
+              <w:t>启用/禁用</w:t>
+            </w:r>
+          </w:p>
+          <w:p>
+            <w:pPr>
+              <w:rPr>
+                <w:rFonts w:ascii="Songti TC" w:eastAsia="Songti TC" w:hAnsi="Songti TC"/>
+                <w:sz w:val="20"/>
+                <w:szCs w:val="20"/>
+                <w:lang w:val="en-US"/>
+              </w:rPr>
+            </w:pPr>
+          </w:p>
+          <w:p>
+            <w:pPr>
+              <w:rPr>
+                <w:rFonts w:ascii="Songti TC" w:eastAsia="Songti TC" w:hAnsi="Songti TC"/>
+                <w:sz w:val="20"/>
+                <w:szCs w:val="20"/>
+                <w:lang w:val="en-US"/>
+              </w:rPr>
+            </w:pPr>
+            <w:r>
+              <w:rPr>
+                <w:rFonts w:ascii="Songti TC" w:eastAsia="Songti TC" w:hAnsi="Songti TC" w:hint="eastAsia"/>
+                <w:sz w:val="20"/>
+                <w:szCs w:val="20"/>
+                <w:lang w:val="en-US"/>
+              </w:rPr>
+              <w:t>用户使用路径</w:t>
+            </w:r>
+          </w:p>
+          <w:p>
+            <w:pPr>
+              <w:pStyle w:val="ListParagraph"/>
+              <w:numPr>
+                <w:ilvl w:val="0"/>
+                <w:numId w:val="25"/>
+              </w:numPr>
+              <w:rPr>
+                <w:rFonts w:ascii="Songti TC" w:eastAsia="Songti TC" w:hAnsi="Songti TC" w:hint="eastAsia"/>
+                <w:sz w:val="20"/>
+                <w:szCs w:val="20"/>
+                <w:lang w:val="en-US"/>
+              </w:rPr>
+            </w:pPr>
+            <w:r>
+              <w:rPr>
+                <w:rFonts w:ascii="Songti TC" w:eastAsia="Songti TC" w:hAnsi="Songti TC" w:hint="eastAsia"/>
+                <w:sz w:val="20"/>
+                <w:szCs w:val="20"/>
+                <w:lang w:val="en-US"/>
+              </w:rPr>
+              <w:t>当前被禁用用户如果登录，则被强制退出</w:t>
+            </w:r>
+          </w:p>
+        </w:tc>
+      </w:tr>
+      <w:tr>
+        <w:trPr>
+          <w:trHeight w:val="489"/>
+        </w:trPr>
+        <w:tc>
+          <w:tcPr>
+            <w:tcW w:w="4574" w:type="dxa"/>
+          </w:tcPr>
+          <w:p>
+            <w:pPr>
+              <w:jc w:val="center"/>
+              <w:rPr>
+                <w:rFonts w:ascii="Songti TC" w:eastAsia="Songti TC" w:hAnsi="Songti TC"/>
+                <w:lang w:val="en-US"/>
+              </w:rPr>
+            </w:pPr>
+            <w:r>
+              <w:rPr>
+                <w:rFonts w:ascii="Songti TC" w:eastAsia="Songti TC" w:hAnsi="Songti TC" w:hint="eastAsia"/>
+                <w:lang w:val="en-US"/>
+              </w:rPr>
+              <w:t>字段列表</w:t>
+            </w:r>
+          </w:p>
+        </w:tc>
+        <w:tc>
+          <w:tcPr>
+            <w:tcW w:w="4574" w:type="dxa"/>
+          </w:tcPr>
+          <w:p>
+            <w:pPr>
+              <w:ind w:left="720"/>
+              <w:rPr>
+                <w:rFonts w:ascii="Songti TC" w:eastAsia="Songti TC" w:hAnsi="Songti TC"/>
+                <w:sz w:val="20"/>
+                <w:szCs w:val="20"/>
+                <w:lang w:val="en-US"/>
+              </w:rPr>
+            </w:pPr>
+            <w:r>
+              <w:rPr>
+                <w:rFonts w:ascii="Songti TC" w:eastAsia="Songti TC" w:hAnsi="Songti TC"/>
+                <w:sz w:val="20"/>
+                <w:szCs w:val="20"/>
+                <w:lang w:val="en-US"/>
+              </w:rPr>
+              <w:t>enable</w:t>
+            </w:r>
+            <w:r>
+              <w:rPr>
+                <w:rFonts w:ascii="Songti TC" w:eastAsia="Songti TC" w:hAnsi="Songti TC" w:hint="eastAsia"/>
+                <w:sz w:val="20"/>
+                <w:szCs w:val="20"/>
+                <w:lang w:val="en-US"/>
+              </w:rPr>
+              <w:t>：</w:t>
+            </w:r>
+            <w:r>
+              <w:rPr>
+                <w:rFonts w:ascii="Songti TC" w:eastAsia="Songti TC" w:hAnsi="Songti TC" w:hint="eastAsia"/>
+                <w:sz w:val="20"/>
+                <w:szCs w:val="20"/>
+                <w:lang w:val="en-US"/>
+              </w:rPr>
+              <w:t>开启状态</w:t>
+            </w:r>
+          </w:p>
+        </w:tc>
+      </w:tr>
+      <w:tr>
+        <w:trPr>
+          <w:trHeight w:val="489"/>
+        </w:trPr>
+        <w:tc>
+          <w:tcPr>
+            <w:tcW w:w="4574" w:type="dxa"/>
+          </w:tcPr>
+          <w:p>
+            <w:pPr>
+              <w:jc w:val="center"/>
+              <w:rPr>
+                <w:rFonts w:ascii="Songti TC" w:eastAsia="Songti TC" w:hAnsi="Songti TC"/>
+                <w:lang w:val="en-US"/>
+              </w:rPr>
+            </w:pPr>
+            <w:r>
+              <w:rPr>
+                <w:rFonts w:ascii="Songti TC" w:eastAsia="Songti TC" w:hAnsi="Songti TC" w:hint="eastAsia"/>
+                <w:lang w:val="en-US"/>
+              </w:rPr>
+              <w:t>扩展点</w:t>
+            </w:r>
+          </w:p>
+        </w:tc>
+        <w:tc>
+          <w:tcPr>
+            <w:tcW w:w="4574" w:type="dxa"/>
+          </w:tcPr>
+          <w:p>
+            <w:pPr>
+              <w:rPr>
+                <w:rFonts w:ascii="Songti TC" w:eastAsia="Songti TC" w:hAnsi="Songti TC"/>
+                <w:sz w:val="20"/>
+                <w:szCs w:val="20"/>
+                <w:lang w:val="en-US"/>
+              </w:rPr>
+            </w:pPr>
+          </w:p>
+        </w:tc>
+      </w:tr>
+      <w:tr>
+        <w:trPr>
+          <w:trHeight w:val="489"/>
+        </w:trPr>
+        <w:tc>
+          <w:tcPr>
+            <w:tcW w:w="4574" w:type="dxa"/>
+          </w:tcPr>
+          <w:p>
+            <w:pPr>
+              <w:jc w:val="center"/>
+              <w:rPr>
+                <w:rFonts w:ascii="Songti TC" w:eastAsia="Songti TC" w:hAnsi="Songti TC"/>
+                <w:lang w:val="en-US"/>
+              </w:rPr>
+            </w:pPr>
+            <w:r>
+              <w:rPr>
+                <w:rFonts w:ascii="Songti TC" w:eastAsia="Songti TC" w:hAnsi="Songti TC" w:hint="eastAsia"/>
+                <w:lang w:val="en-US"/>
+              </w:rPr>
+              <w:t>补充说明</w:t>
+            </w:r>
+          </w:p>
+        </w:tc>
+        <w:tc>
+          <w:tcPr>
+            <w:tcW w:w="4574" w:type="dxa"/>
+          </w:tcPr>
+          <w:p>
+            <w:pPr>
+              <w:rPr>
+                <w:rFonts w:ascii="Songti TC" w:eastAsia="Songti TC" w:hAnsi="Songti TC"/>
+                <w:sz w:val="20"/>
+                <w:szCs w:val="20"/>
+                <w:lang w:val="en-US"/>
+              </w:rPr>
+            </w:pPr>
+          </w:p>
+        </w:tc>
+      </w:tr>
+    </w:tbl>
+    <w:p>
+      <w:pPr>
+        <w:rPr>
+          <w:lang w:val="en-US"/>
+        </w:rPr>
+      </w:pPr>
+    </w:p>
+    <w:p>
+      <w:pPr>
+        <w:rPr>
+          <w:lang w:val="en-US"/>
+        </w:rPr>
+      </w:pPr>
+    </w:p>
+    <w:p>
+      <w:pPr>
+        <w:rPr>
+          <w:rFonts w:asciiTheme="majorHAnsi" w:eastAsiaTheme="majorEastAsia" w:hAnsiTheme="majorHAnsi" w:cstheme="majorBidi"/>
+          <w:color w:val="2F5496" w:themeColor="accent1" w:themeShade="BF"/>
+          <w:sz w:val="26"/>
+          <w:szCs w:val="26"/>
+          <w:lang w:val="en-US"/>
+        </w:rPr>
+      </w:pPr>
+    </w:p>
+    <w:p>
+      <w:pPr>
+        <w:pStyle w:val="Heading2"/>
+        <w:numPr>
+          <w:ilvl w:val="0"/>
+          <w:numId w:val="6"/>
+        </w:numPr>
+        <w:rPr>
+          <w:lang w:val="en-US"/>
+        </w:rPr>
+      </w:pPr>
+      <w:r>
+        <w:rPr>
+          <w:rFonts w:hint="eastAsia"/>
+          <w:lang w:val="en-US"/>
+        </w:rPr>
+        <w:t>开启</w:t>
+      </w:r>
+      <w:r>
+        <w:rPr>
+          <w:rFonts w:hint="eastAsia"/>
+          <w:lang w:val="en-US"/>
+        </w:rPr>
+        <w:t>/</w:t>
+      </w:r>
+      <w:r>
+        <w:rPr>
+          <w:rFonts w:hint="eastAsia"/>
+          <w:lang w:val="en-US"/>
+        </w:rPr>
+        <w:t>禁用用户账号</w:t>
+      </w:r>
+    </w:p>
+    <w:p>
+      <w:pPr>
+        <w:rPr>
+          <w:lang w:val="en-US"/>
+        </w:rPr>
+      </w:pPr>
+    </w:p>
+    <w:p>
+      <w:pPr>
+        <w:pStyle w:val="Heading3"/>
+        <w:rPr>
+          <w:lang w:val="en-US"/>
+        </w:rPr>
+      </w:pPr>
+      <w:proofErr w:type="spellStart"/>
+      <w:r>
+        <w:rPr>
+          <w:rFonts w:ascii="Songti TC" w:eastAsia="Songti TC" w:hAnsi="Songti TC"/>
+          <w:sz w:val="20"/>
+          <w:szCs w:val="20"/>
+          <w:lang w:val="en-US"/>
+        </w:rPr>
+        <w:t>uc</w:t>
+      </w:r>
+      <w:r>
+        <w:rPr>
+          <w:rFonts w:ascii="Songti TC" w:eastAsia="Songti TC" w:hAnsi="Songti TC"/>
+          <w:sz w:val="20"/>
+          <w:szCs w:val="20"/>
+          <w:lang w:val="en-US"/>
+        </w:rPr>
+        <w:t>_</w:t>
+      </w:r>
+      <w:r>
+        <w:rPr>
+          <w:rFonts w:ascii="Songti TC" w:eastAsia="Songti TC" w:hAnsi="Songti TC"/>
+          <w:sz w:val="20"/>
+          <w:szCs w:val="20"/>
+          <w:lang w:val="en-US"/>
+        </w:rPr>
+        <w:t>usr_mgmt_</w:t>
+      </w:r>
+      <w:r>
+        <w:rPr>
+          <w:rFonts w:ascii="Songti TC" w:eastAsia="Songti TC" w:hAnsi="Songti TC"/>
+          <w:sz w:val="20"/>
+          <w:szCs w:val="20"/>
+          <w:lang w:val="en-US"/>
+        </w:rPr>
+        <w:t>fordeLogout</w:t>
+      </w:r>
+      <w:proofErr w:type="spellEnd"/>
+      <w:r>
+        <w:rPr>
+          <w:rFonts w:hint="eastAsia"/>
+          <w:lang w:val="en-US"/>
+        </w:rPr>
+        <w:t>用例图</w:t>
+      </w:r>
+    </w:p>
+    <w:p>
+      <w:pPr>
+        <w:rPr>
+          <w:lang w:val="en-US"/>
+        </w:rPr>
+      </w:pPr>
+    </w:p>
+    <w:p>
+      <w:pPr>
+        <w:rPr>
+          <w:lang w:val="en-US"/>
+        </w:rPr>
+      </w:pPr>
+    </w:p>
+    <w:p>
+      <w:pPr>
+        <w:rPr>
+          <w:lang w:val="en-US"/>
+        </w:rPr>
+      </w:pPr>
+    </w:p>
+    <w:p>
+      <w:pPr>
+        <w:rPr>
+          <w:lang w:val="en-US"/>
+        </w:rPr>
+      </w:pPr>
+    </w:p>
+    <w:p>
+      <w:pPr>
+        <w:rPr>
+          <w:rFonts w:ascii="Songti TC" w:eastAsia="Songti TC" w:hAnsi="Songti TC" w:cstheme="majorBidi"/>
+          <w:color w:val="1F3763" w:themeColor="accent1" w:themeShade="7F"/>
+          <w:sz w:val="20"/>
+          <w:szCs w:val="20"/>
+          <w:lang w:val="en-US"/>
+        </w:rPr>
+      </w:pPr>
+      <w:r>
+        <w:rPr>
+          <w:rFonts w:ascii="Songti TC" w:eastAsia="Songti TC" w:hAnsi="Songti TC"/>
+          <w:sz w:val="20"/>
+          <w:szCs w:val="20"/>
+          <w:lang w:val="en-US"/>
+        </w:rPr>
+        <w:br w:type="page"/>
+      </w:r>
+    </w:p>
+    <w:p>
+      <w:pPr>
+        <w:pStyle w:val="Heading3"/>
+        <w:rPr>
+          <w:lang w:val="en-US"/>
+        </w:rPr>
+      </w:pPr>
+      <w:proofErr w:type="spellStart"/>
+      <w:r>
+        <w:rPr>
+          <w:rFonts w:ascii="Songti TC" w:eastAsia="Songti TC" w:hAnsi="Songti TC"/>
+          <w:sz w:val="20"/>
+          <w:szCs w:val="20"/>
+          <w:lang w:val="en-US"/>
+        </w:rPr>
+        <w:t>uc_</w:t>
+      </w:r>
+      <w:r>
+        <w:rPr>
+          <w:rFonts w:ascii="Songti TC" w:eastAsia="Songti TC" w:hAnsi="Songti TC"/>
+          <w:sz w:val="20"/>
+          <w:szCs w:val="20"/>
+          <w:lang w:val="en-US"/>
+        </w:rPr>
+        <w:t>desc_</w:t>
+      </w:r>
+      <w:r>
+        <w:rPr>
+          <w:rFonts w:ascii="Songti TC" w:eastAsia="Songti TC" w:hAnsi="Songti TC"/>
+          <w:sz w:val="20"/>
+          <w:szCs w:val="20"/>
+          <w:lang w:val="en-US"/>
+        </w:rPr>
+        <w:t>usr_mgmt_</w:t>
+      </w:r>
+      <w:r>
+        <w:rPr>
+          <w:rFonts w:ascii="Songti TC" w:eastAsia="Songti TC" w:hAnsi="Songti TC"/>
+          <w:sz w:val="20"/>
+          <w:szCs w:val="20"/>
+          <w:lang w:val="en-US"/>
+        </w:rPr>
+        <w:t>fordeLogout</w:t>
+      </w:r>
+      <w:proofErr w:type="spellEnd"/>
+      <w:r>
+        <w:rPr>
+          <w:rFonts w:hint="eastAsia"/>
+          <w:lang w:val="en-US"/>
+        </w:rPr>
+        <w:t>用例说明</w:t>
+      </w:r>
+    </w:p>
+    <w:p>
+      <w:pPr>
+        <w:rPr>
+          <w:lang w:val="en-US"/>
+        </w:rPr>
+      </w:pPr>
+    </w:p>
+    <w:p>
+      <w:pPr>
+        <w:rPr>
+          <w:rFonts w:asciiTheme="majorHAnsi" w:eastAsiaTheme="majorEastAsia" w:hAnsiTheme="majorHAnsi" w:cstheme="majorBidi"/>
+          <w:color w:val="2F5496" w:themeColor="accent1" w:themeShade="BF"/>
+          <w:sz w:val="26"/>
+          <w:szCs w:val="26"/>
+          <w:lang w:val="en-US"/>
+        </w:rPr>
+      </w:pPr>
+    </w:p>
+    <w:tbl>
+      <w:tblPr>
+        <w:tblStyle w:val="TableGrid"/>
+        <w:tblW w:w="0" w:type="auto"/>
+        <w:tblLook w:val="04A0" w:firstRow="1" w:lastRow="0" w:firstColumn="1" w:lastColumn="0" w:noHBand="0" w:noVBand="1"/>
+      </w:tblPr>
+      <w:tblGrid>
+        <w:gridCol w:w="4574"/>
+        <w:gridCol w:w="4574"/>
+      </w:tblGrid>
+      <w:tr>
+        <w:trPr>
+          <w:trHeight w:val="489"/>
+        </w:trPr>
+        <w:tc>
+          <w:tcPr>
+            <w:tcW w:w="4574" w:type="dxa"/>
+          </w:tcPr>
+          <w:p>
+            <w:pPr>
+              <w:jc w:val="center"/>
+              <w:rPr>
+                <w:rFonts w:ascii="Songti TC" w:eastAsia="Songti TC" w:hAnsi="Songti TC"/>
+                <w:lang w:val="en-US"/>
+              </w:rPr>
+            </w:pPr>
+            <w:r>
+              <w:rPr>
+                <w:rFonts w:ascii="Songti TC" w:eastAsia="Songti TC" w:hAnsi="Songti TC" w:hint="eastAsia"/>
+                <w:lang w:val="en-US"/>
+              </w:rPr>
+              <w:t>用例标识</w:t>
+            </w:r>
+          </w:p>
+        </w:tc>
+        <w:tc>
+          <w:tcPr>
+            <w:tcW w:w="4574" w:type="dxa"/>
+          </w:tcPr>
+          <w:p>
+            <w:pPr>
+              <w:rPr>
+                <w:rFonts w:ascii="Songti TC" w:eastAsia="Songti TC" w:hAnsi="Songti TC"/>
+                <w:sz w:val="20"/>
+                <w:szCs w:val="20"/>
+                <w:lang w:val="en-US"/>
+              </w:rPr>
+            </w:pPr>
+            <w:proofErr w:type="spellStart"/>
+            <w:r>
+              <w:rPr>
+                <w:rFonts w:ascii="Songti TC" w:eastAsia="Songti TC" w:hAnsi="Songti TC"/>
+                <w:sz w:val="20"/>
+                <w:szCs w:val="20"/>
+                <w:lang w:val="en-US"/>
+              </w:rPr>
+              <w:t>uc_usr_mgmt_</w:t>
+            </w:r>
+            <w:r>
+              <w:rPr>
+                <w:rFonts w:ascii="Songti TC" w:eastAsia="Songti TC" w:hAnsi="Songti TC"/>
+                <w:sz w:val="20"/>
+                <w:szCs w:val="20"/>
+                <w:lang w:val="en-US"/>
+              </w:rPr>
+              <w:t>fordeLogout</w:t>
+            </w:r>
+            <w:proofErr w:type="spellEnd"/>
+          </w:p>
+        </w:tc>
+      </w:tr>
+      <w:tr>
+        <w:trPr>
+          <w:trHeight w:val="489"/>
+        </w:trPr>
+        <w:tc>
+          <w:tcPr>
+            <w:tcW w:w="4574" w:type="dxa"/>
+          </w:tcPr>
+          <w:p>
+            <w:pPr>
+              <w:jc w:val="center"/>
+              <w:rPr>
+                <w:rFonts w:ascii="Songti TC" w:eastAsia="Songti TC" w:hAnsi="Songti TC"/>
+                <w:lang w:val="en-US"/>
+              </w:rPr>
+            </w:pPr>
+            <w:r>
+              <w:rPr>
+                <w:rFonts w:ascii="Songti TC" w:eastAsia="Songti TC" w:hAnsi="Songti TC" w:hint="eastAsia"/>
+                <w:lang w:val="en-US"/>
+              </w:rPr>
+              <w:t>用例名称</w:t>
+            </w:r>
+          </w:p>
+        </w:tc>
+        <w:tc>
+          <w:tcPr>
+            <w:tcW w:w="4574" w:type="dxa"/>
+          </w:tcPr>
+          <w:p>
+            <w:pPr>
+              <w:rPr>
+                <w:rFonts w:ascii="Songti TC" w:eastAsia="Songti TC" w:hAnsi="Songti TC"/>
+                <w:sz w:val="20"/>
+                <w:szCs w:val="20"/>
+                <w:lang w:val="en-US"/>
+              </w:rPr>
+            </w:pPr>
+            <w:r>
+              <w:rPr>
+                <w:rFonts w:ascii="Songti TC" w:eastAsia="Songti TC" w:hAnsi="Songti TC" w:hint="eastAsia"/>
+                <w:sz w:val="20"/>
+                <w:szCs w:val="20"/>
+                <w:lang w:val="en-US"/>
+              </w:rPr>
+              <w:t>强制用户退出</w:t>
+            </w:r>
+          </w:p>
+        </w:tc>
+      </w:tr>
+      <w:tr>
+        <w:trPr>
+          <w:trHeight w:val="489"/>
+        </w:trPr>
+        <w:tc>
+          <w:tcPr>
+            <w:tcW w:w="4574" w:type="dxa"/>
+          </w:tcPr>
+          <w:p>
+            <w:pPr>
+              <w:jc w:val="center"/>
+              <w:rPr>
+                <w:rFonts w:ascii="Songti TC" w:eastAsia="Songti TC" w:hAnsi="Songti TC"/>
+                <w:lang w:val="en-US"/>
+              </w:rPr>
+            </w:pPr>
+            <w:r>
+              <w:rPr>
+                <w:rFonts w:ascii="Songti TC" w:eastAsia="Songti TC" w:hAnsi="Songti TC" w:hint="eastAsia"/>
+                <w:lang w:val="en-US"/>
+              </w:rPr>
+              <w:t>用户故事</w:t>
+            </w:r>
+          </w:p>
+        </w:tc>
+        <w:tc>
+          <w:tcPr>
+            <w:tcW w:w="4574" w:type="dxa"/>
+          </w:tcPr>
+          <w:p>
+            <w:pPr>
+              <w:rPr>
+                <w:rFonts w:ascii="Songti TC" w:eastAsia="Songti TC" w:hAnsi="Songti TC"/>
+                <w:sz w:val="20"/>
+                <w:szCs w:val="20"/>
+                <w:lang w:val="en-US"/>
+              </w:rPr>
+            </w:pPr>
+            <w:r>
+              <w:rPr>
+                <w:rFonts w:ascii="Songti TC" w:eastAsia="Songti TC" w:hAnsi="Songti TC" w:hint="eastAsia"/>
+                <w:sz w:val="20"/>
+                <w:szCs w:val="20"/>
+                <w:lang w:val="en-US"/>
+              </w:rPr>
+              <w:t>作为</w:t>
+            </w:r>
+            <w:r>
+              <w:rPr>
+                <w:rFonts w:ascii="Songti TC" w:eastAsia="Songti TC" w:hAnsi="Songti TC" w:hint="eastAsia"/>
+                <w:sz w:val="20"/>
+                <w:szCs w:val="20"/>
+                <w:lang w:val="en-US"/>
+              </w:rPr>
+              <w:t>管理员</w:t>
+            </w:r>
+            <w:r>
+              <w:rPr>
+                <w:rFonts w:ascii="Songti TC" w:eastAsia="Songti TC" w:hAnsi="Songti TC" w:hint="eastAsia"/>
+                <w:sz w:val="20"/>
+                <w:szCs w:val="20"/>
+                <w:lang w:val="en-US"/>
+              </w:rPr>
+              <w:t>，我</w:t>
+            </w:r>
+            <w:r>
+              <w:rPr>
+                <w:rFonts w:ascii="Songti TC" w:eastAsia="Songti TC" w:hAnsi="Songti TC" w:hint="eastAsia"/>
+                <w:sz w:val="20"/>
+                <w:szCs w:val="20"/>
+                <w:lang w:val="en-US"/>
+              </w:rPr>
+              <w:t>希望有可以强制用户退出的功能</w:t>
+            </w:r>
+            <w:r>
+              <w:rPr>
+                <w:rFonts w:ascii="Songti TC" w:eastAsia="Songti TC" w:hAnsi="Songti TC" w:hint="eastAsia"/>
+                <w:sz w:val="20"/>
+                <w:szCs w:val="20"/>
+                <w:lang w:val="en-US"/>
+              </w:rPr>
+              <w:t>，</w:t>
+            </w:r>
+            <w:r>
+              <w:rPr>
+                <w:rFonts w:ascii="Songti TC" w:eastAsia="Songti TC" w:hAnsi="Songti TC" w:hint="eastAsia"/>
+                <w:sz w:val="20"/>
+                <w:szCs w:val="20"/>
+                <w:lang w:val="en-US"/>
+              </w:rPr>
+              <w:t>这样</w:t>
+            </w:r>
+            <w:r>
+              <w:rPr>
+                <w:rFonts w:ascii="Songti TC" w:eastAsia="Songti TC" w:hAnsi="Songti TC" w:hint="eastAsia"/>
+                <w:sz w:val="20"/>
+                <w:szCs w:val="20"/>
+                <w:lang w:val="en-US"/>
+              </w:rPr>
+              <w:t>可以防止暂时用户登录操作</w:t>
+            </w:r>
+          </w:p>
+        </w:tc>
+      </w:tr>
+      <w:tr>
+        <w:trPr>
+          <w:trHeight w:val="489"/>
+        </w:trPr>
+        <w:tc>
+          <w:tcPr>
+            <w:tcW w:w="4574" w:type="dxa"/>
+          </w:tcPr>
+          <w:p>
+            <w:pPr>
+              <w:jc w:val="center"/>
+              <w:rPr>
+                <w:rFonts w:ascii="Songti TC" w:eastAsia="Songti TC" w:hAnsi="Songti TC"/>
+                <w:lang w:val="en-US"/>
+              </w:rPr>
+            </w:pPr>
+            <w:r>
+              <w:rPr>
+                <w:rFonts w:ascii="Songti TC" w:eastAsia="Songti TC" w:hAnsi="Songti TC" w:hint="eastAsia"/>
+                <w:lang w:val="en-US"/>
+              </w:rPr>
+              <w:t>优先级</w:t>
+            </w:r>
+          </w:p>
+        </w:tc>
+        <w:tc>
+          <w:tcPr>
+            <w:tcW w:w="4574" w:type="dxa"/>
+          </w:tcPr>
+          <w:p>
+            <w:pPr>
+              <w:rPr>
+                <w:rFonts w:ascii="Songti TC" w:eastAsia="Songti TC" w:hAnsi="Songti TC"/>
+                <w:sz w:val="20"/>
+                <w:szCs w:val="20"/>
+                <w:lang w:val="en-US"/>
+              </w:rPr>
+            </w:pPr>
+            <w:r>
+              <w:rPr>
+                <w:rFonts w:ascii="Songti TC" w:eastAsia="Songti TC" w:hAnsi="Songti TC" w:hint="eastAsia"/>
+                <w:sz w:val="20"/>
+                <w:szCs w:val="20"/>
+                <w:lang w:val="en-US"/>
+              </w:rPr>
+              <w:t>高</w:t>
+            </w:r>
+          </w:p>
+        </w:tc>
+      </w:tr>
+      <w:tr>
+        <w:trPr>
+          <w:trHeight w:val="489"/>
+        </w:trPr>
+        <w:tc>
+          <w:tcPr>
+            <w:tcW w:w="4574" w:type="dxa"/>
+          </w:tcPr>
+          <w:p>
+            <w:pPr>
+              <w:jc w:val="center"/>
+              <w:rPr>
+                <w:rFonts w:ascii="Songti TC" w:eastAsia="Songti TC" w:hAnsi="Songti TC"/>
+                <w:lang w:val="en-US"/>
+              </w:rPr>
+            </w:pPr>
+            <w:r>
+              <w:rPr>
+                <w:rFonts w:ascii="Songti TC" w:eastAsia="Songti TC" w:hAnsi="Songti TC" w:hint="eastAsia"/>
+                <w:lang w:val="en-US"/>
+              </w:rPr>
+              <w:t>参与者</w:t>
+            </w:r>
+          </w:p>
+        </w:tc>
+        <w:tc>
+          <w:tcPr>
+            <w:tcW w:w="4574" w:type="dxa"/>
+          </w:tcPr>
+          <w:p>
+            <w:pPr>
+              <w:rPr>
+                <w:rFonts w:ascii="Songti TC" w:eastAsia="Songti TC" w:hAnsi="Songti TC"/>
+                <w:sz w:val="20"/>
+                <w:szCs w:val="20"/>
+                <w:lang w:val="en-US"/>
+              </w:rPr>
+            </w:pPr>
+            <w:r>
+              <w:rPr>
+                <w:rFonts w:ascii="Songti TC" w:eastAsia="Songti TC" w:hAnsi="Songti TC" w:hint="eastAsia"/>
+                <w:sz w:val="20"/>
+                <w:szCs w:val="20"/>
+                <w:lang w:val="en-US"/>
+              </w:rPr>
+              <w:t>超级管理员，管理员</w:t>
+            </w:r>
+          </w:p>
+        </w:tc>
+      </w:tr>
+      <w:tr>
+        <w:trPr>
+          <w:trHeight w:val="489"/>
+        </w:trPr>
+        <w:tc>
+          <w:tcPr>
+            <w:tcW w:w="4574" w:type="dxa"/>
+          </w:tcPr>
+          <w:p>
+            <w:pPr>
+              <w:jc w:val="center"/>
+              <w:rPr>
+                <w:rFonts w:ascii="Songti TC" w:eastAsia="Songti TC" w:hAnsi="Songti TC"/>
+                <w:lang w:val="en-US"/>
+              </w:rPr>
+            </w:pPr>
+            <w:r>
+              <w:rPr>
+                <w:rFonts w:ascii="Songti TC" w:eastAsia="Songti TC" w:hAnsi="Songti TC" w:hint="eastAsia"/>
+                <w:lang w:val="en-US"/>
+              </w:rPr>
+              <w:t>触发器</w:t>
+            </w:r>
+          </w:p>
+        </w:tc>
+        <w:tc>
+          <w:tcPr>
+            <w:tcW w:w="4574" w:type="dxa"/>
+          </w:tcPr>
+          <w:p>
+            <w:pPr>
+              <w:rPr>
+                <w:rFonts w:ascii="Songti TC" w:eastAsia="Songti TC" w:hAnsi="Songti TC" w:hint="eastAsia"/>
+                <w:sz w:val="20"/>
+                <w:szCs w:val="20"/>
+                <w:lang w:val="en-US"/>
+              </w:rPr>
+            </w:pPr>
+          </w:p>
+        </w:tc>
+      </w:tr>
+      <w:tr>
+        <w:trPr>
+          <w:trHeight w:val="489"/>
+        </w:trPr>
+        <w:tc>
+          <w:tcPr>
+            <w:tcW w:w="4574" w:type="dxa"/>
+          </w:tcPr>
+          <w:p>
+            <w:pPr>
+              <w:jc w:val="center"/>
+              <w:rPr>
+                <w:rFonts w:ascii="Songti TC" w:eastAsia="Songti TC" w:hAnsi="Songti TC"/>
+                <w:lang w:val="en-US"/>
+              </w:rPr>
+            </w:pPr>
+            <w:r>
+              <w:rPr>
+                <w:rFonts w:ascii="Songti TC" w:eastAsia="Songti TC" w:hAnsi="Songti TC" w:hint="eastAsia"/>
+                <w:lang w:val="en-US"/>
+              </w:rPr>
+              <w:t>前置条件</w:t>
+            </w:r>
+          </w:p>
+        </w:tc>
+        <w:tc>
+          <w:tcPr>
+            <w:tcW w:w="4574" w:type="dxa"/>
+          </w:tcPr>
+          <w:p>
+            <w:pPr>
+              <w:pStyle w:val="ListParagraph"/>
+              <w:numPr>
+                <w:ilvl w:val="0"/>
+                <w:numId w:val="7"/>
+              </w:numPr>
+              <w:rPr>
+                <w:rFonts w:ascii="Songti TC" w:eastAsia="Songti TC" w:hAnsi="Songti TC"/>
+                <w:sz w:val="20"/>
+                <w:szCs w:val="20"/>
+                <w:lang w:val="en-US"/>
+              </w:rPr>
+            </w:pPr>
+            <w:r>
+              <w:rPr>
+                <w:rFonts w:ascii="Songti TC" w:eastAsia="Songti TC" w:hAnsi="Songti TC" w:hint="eastAsia"/>
+                <w:sz w:val="20"/>
+                <w:szCs w:val="20"/>
+                <w:lang w:val="en-US"/>
+              </w:rPr>
+              <w:t>管理员有权限</w:t>
+            </w:r>
+          </w:p>
+          <w:p>
+            <w:pPr>
+              <w:pStyle w:val="ListParagraph"/>
+              <w:numPr>
+                <w:ilvl w:val="0"/>
+                <w:numId w:val="7"/>
+              </w:numPr>
+              <w:rPr>
+                <w:rFonts w:ascii="Songti TC" w:eastAsia="Songti TC" w:hAnsi="Songti TC"/>
+                <w:sz w:val="20"/>
+                <w:szCs w:val="20"/>
+                <w:lang w:val="en-US"/>
+              </w:rPr>
+            </w:pPr>
+            <w:r>
+              <w:rPr>
+                <w:rFonts w:ascii="Songti TC" w:eastAsia="Songti TC" w:hAnsi="Songti TC" w:hint="eastAsia"/>
+                <w:sz w:val="20"/>
+                <w:szCs w:val="20"/>
+                <w:lang w:val="en-US"/>
+              </w:rPr>
+              <w:t>用户账号已经</w:t>
+            </w:r>
+            <w:r>
+              <w:rPr>
+                <w:rFonts w:ascii="Songti TC" w:eastAsia="Songti TC" w:hAnsi="Songti TC" w:hint="eastAsia"/>
+                <w:sz w:val="20"/>
+                <w:szCs w:val="20"/>
+                <w:lang w:val="en-US"/>
+              </w:rPr>
+              <w:t>登录</w:t>
+            </w:r>
+          </w:p>
+        </w:tc>
+      </w:tr>
+      <w:tr>
+        <w:trPr>
+          <w:trHeight w:val="503"/>
+        </w:trPr>
+        <w:tc>
+          <w:tcPr>
+            <w:tcW w:w="4574" w:type="dxa"/>
+          </w:tcPr>
+          <w:p>
+            <w:pPr>
+              <w:jc w:val="center"/>
+              <w:rPr>
+                <w:rFonts w:ascii="Songti TC" w:eastAsia="Songti TC" w:hAnsi="Songti TC"/>
+                <w:lang w:val="en-US"/>
+              </w:rPr>
+            </w:pPr>
+            <w:r>
+              <w:rPr>
+                <w:rFonts w:ascii="Songti TC" w:eastAsia="Songti TC" w:hAnsi="Songti TC" w:hint="eastAsia"/>
+                <w:lang w:val="en-US"/>
+              </w:rPr>
+              <w:t>后置条件</w:t>
+            </w:r>
+          </w:p>
+        </w:tc>
+        <w:tc>
+          <w:tcPr>
+            <w:tcW w:w="4574" w:type="dxa"/>
+          </w:tcPr>
+          <w:p>
+            <w:pPr>
+              <w:pStyle w:val="ListParagraph"/>
+              <w:numPr>
+                <w:ilvl w:val="0"/>
+                <w:numId w:val="27"/>
+              </w:numPr>
+              <w:rPr>
+                <w:rFonts w:ascii="Songti TC" w:eastAsia="Songti TC" w:hAnsi="Songti TC"/>
+                <w:sz w:val="20"/>
+                <w:szCs w:val="20"/>
+                <w:lang w:val="en-US"/>
+              </w:rPr>
+            </w:pPr>
+            <w:r>
+              <w:rPr>
+                <w:rFonts w:ascii="Songti TC" w:eastAsia="Songti TC" w:hAnsi="Songti TC" w:hint="eastAsia"/>
+                <w:sz w:val="20"/>
+                <w:szCs w:val="20"/>
+                <w:lang w:val="en-US"/>
+              </w:rPr>
+              <w:t>该</w:t>
+            </w:r>
+            <w:r>
+              <w:rPr>
+                <w:rFonts w:ascii="Songti TC" w:eastAsia="Songti TC" w:hAnsi="Songti TC" w:hint="eastAsia"/>
+                <w:sz w:val="20"/>
+                <w:szCs w:val="20"/>
+                <w:lang w:val="en-US"/>
+              </w:rPr>
+              <w:t>用户</w:t>
+            </w:r>
+            <w:r>
+              <w:rPr>
+                <w:rFonts w:ascii="Songti TC" w:eastAsia="Songti TC" w:hAnsi="Songti TC" w:hint="eastAsia"/>
+                <w:sz w:val="20"/>
+                <w:szCs w:val="20"/>
+                <w:lang w:val="en-US"/>
+              </w:rPr>
+              <w:t>账号，如果登录，需要被强制退出</w:t>
+            </w:r>
+          </w:p>
+        </w:tc>
+      </w:tr>
+      <w:tr>
+        <w:trPr>
+          <w:trHeight w:val="489"/>
+        </w:trPr>
+        <w:tc>
+          <w:tcPr>
+            <w:tcW w:w="4574" w:type="dxa"/>
+          </w:tcPr>
+          <w:p>
+            <w:pPr>
+              <w:jc w:val="center"/>
+              <w:rPr>
+                <w:rFonts w:ascii="Songti TC" w:eastAsia="Songti TC" w:hAnsi="Songti TC"/>
+                <w:lang w:val="en-US"/>
+              </w:rPr>
+            </w:pPr>
+            <w:r>
+              <w:rPr>
+                <w:rFonts w:ascii="Songti TC" w:eastAsia="Songti TC" w:hAnsi="Songti TC" w:hint="eastAsia"/>
+                <w:lang w:val="en-US"/>
+              </w:rPr>
+              <w:t>基本路径</w:t>
+            </w:r>
+          </w:p>
+        </w:tc>
+        <w:tc>
+          <w:tcPr>
+            <w:tcW w:w="4574" w:type="dxa"/>
+          </w:tcPr>
+          <w:p>
+            <w:pPr>
+              <w:pStyle w:val="ListParagraph"/>
+              <w:ind w:left="0"/>
+              <w:rPr>
+                <w:rFonts w:ascii="Songti TC" w:eastAsia="Songti TC" w:hAnsi="Songti TC"/>
+                <w:sz w:val="20"/>
+                <w:szCs w:val="20"/>
+                <w:lang w:val="en-US"/>
+              </w:rPr>
+            </w:pPr>
+            <w:r>
+              <w:rPr>
+                <w:rFonts w:ascii="Songti TC" w:eastAsia="Songti TC" w:hAnsi="Songti TC" w:hint="eastAsia"/>
+                <w:sz w:val="20"/>
+                <w:szCs w:val="20"/>
+                <w:lang w:val="en-US"/>
+              </w:rPr>
+              <w:t>管理员发送重设邮件</w:t>
+            </w:r>
+          </w:p>
+          <w:p>
+            <w:pPr>
+              <w:pStyle w:val="ListParagraph"/>
+              <w:numPr>
+                <w:ilvl w:val="0"/>
+                <w:numId w:val="29"/>
+              </w:numPr>
+              <w:rPr>
+                <w:rFonts w:ascii="Songti TC" w:eastAsia="Songti TC" w:hAnsi="Songti TC"/>
+                <w:sz w:val="20"/>
+                <w:szCs w:val="20"/>
+                <w:lang w:val="en-US"/>
+              </w:rPr>
+            </w:pPr>
+            <w:r>
+              <w:rPr>
+                <w:rFonts w:ascii="Songti TC" w:eastAsia="Songti TC" w:hAnsi="Songti TC" w:hint="eastAsia"/>
+                <w:sz w:val="20"/>
+                <w:szCs w:val="20"/>
+                <w:lang w:val="en-US"/>
+              </w:rPr>
+              <w:t>超级管理员登陆后台</w:t>
+            </w:r>
+          </w:p>
+          <w:p>
+            <w:pPr>
+              <w:pStyle w:val="ListParagraph"/>
+              <w:numPr>
+                <w:ilvl w:val="0"/>
+                <w:numId w:val="29"/>
+              </w:numPr>
+              <w:rPr>
+                <w:rFonts w:ascii="Songti TC" w:eastAsia="Songti TC" w:hAnsi="Songti TC"/>
+                <w:sz w:val="20"/>
+                <w:szCs w:val="20"/>
+                <w:lang w:val="en-US"/>
+              </w:rPr>
+            </w:pPr>
+            <w:r>
+              <w:rPr>
+                <w:rFonts w:ascii="Songti TC" w:eastAsia="Songti TC" w:hAnsi="Songti TC" w:hint="eastAsia"/>
+                <w:sz w:val="20"/>
+                <w:szCs w:val="20"/>
+                <w:lang w:val="en-US"/>
+              </w:rPr>
+              <w:t>超级管理员打开用户管理页面</w:t>
+            </w:r>
+          </w:p>
+          <w:p>
+            <w:pPr>
+              <w:pStyle w:val="ListParagraph"/>
+              <w:numPr>
+                <w:ilvl w:val="0"/>
+                <w:numId w:val="29"/>
+              </w:numPr>
+              <w:rPr>
+                <w:rFonts w:ascii="Songti TC" w:eastAsia="Songti TC" w:hAnsi="Songti TC"/>
+                <w:sz w:val="20"/>
+                <w:szCs w:val="20"/>
+                <w:lang w:val="en-US"/>
+              </w:rPr>
+            </w:pPr>
+            <w:r>
+              <w:rPr>
+                <w:rFonts w:ascii="Songti TC" w:eastAsia="Songti TC" w:hAnsi="Songti TC" w:hint="eastAsia"/>
+                <w:sz w:val="20"/>
+                <w:szCs w:val="20"/>
+                <w:lang w:val="en-US"/>
+              </w:rPr>
+              <w:t>点击用户名</w:t>
+            </w:r>
+          </w:p>
+          <w:p>
+            <w:pPr>
+              <w:pStyle w:val="ListParagraph"/>
+              <w:numPr>
+                <w:ilvl w:val="0"/>
+                <w:numId w:val="29"/>
+              </w:numPr>
+              <w:rPr>
+                <w:rFonts w:ascii="Songti TC" w:eastAsia="Songti TC" w:hAnsi="Songti TC"/>
+                <w:sz w:val="20"/>
+                <w:szCs w:val="20"/>
+                <w:lang w:val="en-US"/>
+              </w:rPr>
+            </w:pPr>
+            <w:r>
+              <w:rPr>
+                <w:rFonts w:ascii="Songti TC" w:eastAsia="Songti TC" w:hAnsi="Songti TC" w:hint="eastAsia"/>
+                <w:sz w:val="20"/>
+                <w:szCs w:val="20"/>
+                <w:lang w:val="en-US"/>
+              </w:rPr>
+              <w:t>打开用户</w:t>
+            </w:r>
+            <w:r>
+              <w:rPr>
+                <w:rFonts w:ascii="Songti TC" w:eastAsia="Songti TC" w:hAnsi="Songti TC" w:hint="eastAsia"/>
+                <w:sz w:val="20"/>
+                <w:szCs w:val="20"/>
+                <w:lang w:val="en-US"/>
+              </w:rPr>
+              <w:t>列表</w:t>
+            </w:r>
+          </w:p>
+          <w:p>
+            <w:pPr>
+              <w:pStyle w:val="ListParagraph"/>
+              <w:numPr>
+                <w:ilvl w:val="0"/>
+                <w:numId w:val="29"/>
+              </w:numPr>
+              <w:rPr>
+                <w:rFonts w:ascii="Songti TC" w:eastAsia="Songti TC" w:hAnsi="Songti TC"/>
+                <w:sz w:val="20"/>
+                <w:szCs w:val="20"/>
+                <w:lang w:val="en-US"/>
+              </w:rPr>
+            </w:pPr>
+            <w:r>
+              <w:rPr>
+                <w:rFonts w:ascii="Songti TC" w:eastAsia="Songti TC" w:hAnsi="Songti TC" w:hint="eastAsia"/>
+                <w:sz w:val="20"/>
+                <w:szCs w:val="20"/>
+                <w:lang w:val="en-US"/>
+              </w:rPr>
+              <w:t>点击</w:t>
+            </w:r>
+            <w:r>
+              <w:rPr>
+                <w:rFonts w:ascii="Songti TC" w:eastAsia="Songti TC" w:hAnsi="Songti TC" w:hint="eastAsia"/>
+                <w:sz w:val="20"/>
+                <w:szCs w:val="20"/>
+                <w:lang w:val="en-US"/>
+              </w:rPr>
+              <w:t>强退</w:t>
+            </w:r>
+          </w:p>
+          <w:p>
+            <w:pPr>
+              <w:rPr>
+                <w:rFonts w:ascii="Songti TC" w:eastAsia="Songti TC" w:hAnsi="Songti TC"/>
+                <w:sz w:val="20"/>
+                <w:szCs w:val="20"/>
+                <w:lang w:val="en-US"/>
+              </w:rPr>
+            </w:pPr>
+          </w:p>
+          <w:p>
+            <w:pPr>
+              <w:rPr>
+                <w:rFonts w:ascii="Songti TC" w:eastAsia="Songti TC" w:hAnsi="Songti TC" w:hint="eastAsia"/>
+                <w:sz w:val="20"/>
+                <w:szCs w:val="20"/>
+                <w:lang w:val="en-US"/>
+              </w:rPr>
+            </w:pPr>
+          </w:p>
+        </w:tc>
+      </w:tr>
+      <w:tr>
+        <w:trPr>
+          <w:trHeight w:val="489"/>
+        </w:trPr>
+        <w:tc>
+          <w:tcPr>
+            <w:tcW w:w="4574" w:type="dxa"/>
+          </w:tcPr>
+          <w:p>
+            <w:pPr>
+              <w:jc w:val="center"/>
+              <w:rPr>
+                <w:rFonts w:ascii="Songti TC" w:eastAsia="Songti TC" w:hAnsi="Songti TC"/>
+                <w:lang w:val="en-US"/>
+              </w:rPr>
+            </w:pPr>
+            <w:r>
+              <w:rPr>
+                <w:rFonts w:ascii="Songti TC" w:eastAsia="Songti TC" w:hAnsi="Songti TC" w:hint="eastAsia"/>
+                <w:lang w:val="en-US"/>
+              </w:rPr>
+              <w:t>字段列表</w:t>
+            </w:r>
+          </w:p>
+        </w:tc>
+        <w:tc>
+          <w:tcPr>
+            <w:tcW w:w="4574" w:type="dxa"/>
+          </w:tcPr>
+          <w:p>
+            <w:pPr>
+              <w:ind w:left="720"/>
+              <w:rPr>
+                <w:rFonts w:ascii="Songti TC" w:eastAsia="Songti TC" w:hAnsi="Songti TC"/>
+                <w:sz w:val="20"/>
+                <w:szCs w:val="20"/>
+                <w:lang w:val="en-US"/>
+              </w:rPr>
+            </w:pPr>
+          </w:p>
+        </w:tc>
+      </w:tr>
+      <w:tr>
+        <w:trPr>
+          <w:trHeight w:val="489"/>
+        </w:trPr>
+        <w:tc>
+          <w:tcPr>
+            <w:tcW w:w="4574" w:type="dxa"/>
+          </w:tcPr>
+          <w:p>
+            <w:pPr>
+              <w:jc w:val="center"/>
+              <w:rPr>
+                <w:rFonts w:ascii="Songti TC" w:eastAsia="Songti TC" w:hAnsi="Songti TC"/>
+                <w:lang w:val="en-US"/>
+              </w:rPr>
+            </w:pPr>
+            <w:r>
+              <w:rPr>
+                <w:rFonts w:ascii="Songti TC" w:eastAsia="Songti TC" w:hAnsi="Songti TC" w:hint="eastAsia"/>
+                <w:lang w:val="en-US"/>
+              </w:rPr>
+              <w:t>扩展点</w:t>
+            </w:r>
+          </w:p>
+        </w:tc>
+        <w:tc>
+          <w:tcPr>
+            <w:tcW w:w="4574" w:type="dxa"/>
+          </w:tcPr>
+          <w:p>
+            <w:pPr>
+              <w:rPr>
+                <w:rFonts w:ascii="Songti TC" w:eastAsia="Songti TC" w:hAnsi="Songti TC"/>
+                <w:sz w:val="20"/>
+                <w:szCs w:val="20"/>
+                <w:lang w:val="en-US"/>
+              </w:rPr>
+            </w:pPr>
+          </w:p>
+        </w:tc>
+      </w:tr>
+      <w:tr>
+        <w:trPr>
+          <w:trHeight w:val="489"/>
+        </w:trPr>
+        <w:tc>
+          <w:tcPr>
+            <w:tcW w:w="4574" w:type="dxa"/>
+          </w:tcPr>
+          <w:p>
+            <w:pPr>
+              <w:jc w:val="center"/>
+              <w:rPr>
+                <w:rFonts w:ascii="Songti TC" w:eastAsia="Songti TC" w:hAnsi="Songti TC"/>
+                <w:lang w:val="en-US"/>
+              </w:rPr>
+            </w:pPr>
+            <w:r>
+              <w:rPr>
+                <w:rFonts w:ascii="Songti TC" w:eastAsia="Songti TC" w:hAnsi="Songti TC" w:hint="eastAsia"/>
+                <w:lang w:val="en-US"/>
+              </w:rPr>
+              <w:t>补充说明</w:t>
+            </w:r>
+          </w:p>
+        </w:tc>
+        <w:tc>
+          <w:tcPr>
+            <w:tcW w:w="4574" w:type="dxa"/>
+          </w:tcPr>
+          <w:p>
+            <w:pPr>
+              <w:rPr>
+                <w:rFonts w:ascii="Songti TC" w:eastAsia="Songti TC" w:hAnsi="Songti TC"/>
+                <w:sz w:val="20"/>
+                <w:szCs w:val="20"/>
+                <w:lang w:val="en-US"/>
+              </w:rPr>
+            </w:pPr>
+          </w:p>
+        </w:tc>
+      </w:tr>
+    </w:tbl>
+    <w:p>
+      <w:pPr>
+        <w:rPr>
+          <w:lang w:val="en-US"/>
+        </w:rPr>
+      </w:pPr>
+    </w:p>
+    <w:p>
+      <w:pPr>
+        <w:rPr>
+          <w:lang w:val="en-US"/>
+        </w:rPr>
+      </w:pPr>
+    </w:p>
+    <w:p>
+      <w:pPr>
+        <w:rPr>
+          <w:lang w:val="en-US"/>
+        </w:rPr>
+      </w:pPr>
+    </w:p>
+    <w:p>
+      <w:pPr>
+        <w:rPr>
+          <w:rFonts w:ascii="Songti TC" w:eastAsia="Songti TC" w:hAnsi="Songti TC"/>
+          <w:lang w:val="en-US"/>
+        </w:rPr>
+      </w:pPr>
+    </w:p>
+    <w:p>
+      <w:pPr>
+        <w:rPr>
+          <w:lang w:val="en-US"/>
+        </w:rPr>
+      </w:pPr>
+    </w:p>
+    <w:p>
+      <w:pPr>
+        <w:rPr>
+          <w:lang w:val="en-US"/>
+        </w:rPr>
+      </w:pPr>
+    </w:p>
+    <w:p>
+      <w:pPr>
+        <w:rPr>
+          <w:rFonts w:ascii="Songti TC" w:eastAsia="Songti TC" w:hAnsi="Songti TC"/>
           <w:lang w:val="en-US"/>
         </w:rPr>
       </w:pPr>
@@ -17142,6 +19390,208 @@
     </w:lvl>
   </w:abstractNum>
   <w:abstractNum w:abstractNumId="11" w15:restartNumberingAfterBreak="0">
+    <w:nsid w:val="3A1F7E15"/>
+    <w:multiLevelType w:val="hybridMultilevel"/>
+    <w:tmpl w:val="0838CE9E"/>
+    <w:lvl w:ilvl="0" w:tplc="FFFFFFFF">
+      <w:start w:val="1"/>
+      <w:numFmt w:val="decimal"/>
+      <w:lvlText w:val="%1."/>
+      <w:lvlJc w:val="left"/>
+      <w:pPr>
+        <w:ind w:left="720" w:hanging="360"/>
+      </w:pPr>
+      <w:rPr>
+        <w:rFonts w:hint="default"/>
+      </w:rPr>
+    </w:lvl>
+    <w:lvl w:ilvl="1" w:tplc="FFFFFFFF" w:tentative="1">
+      <w:start w:val="1"/>
+      <w:numFmt w:val="lowerLetter"/>
+      <w:lvlText w:val="%2."/>
+      <w:lvlJc w:val="left"/>
+      <w:pPr>
+        <w:ind w:left="1440" w:hanging="360"/>
+      </w:pPr>
+    </w:lvl>
+    <w:lvl w:ilvl="2" w:tplc="FFFFFFFF" w:tentative="1">
+      <w:start w:val="1"/>
+      <w:numFmt w:val="lowerRoman"/>
+      <w:lvlText w:val="%3."/>
+      <w:lvlJc w:val="right"/>
+      <w:pPr>
+        <w:ind w:left="2160" w:hanging="180"/>
+      </w:pPr>
+    </w:lvl>
+    <w:lvl w:ilvl="3" w:tplc="FFFFFFFF" w:tentative="1">
+      <w:start w:val="1"/>
+      <w:numFmt w:val="decimal"/>
+      <w:lvlText w:val="%4."/>
+      <w:lvlJc w:val="left"/>
+      <w:pPr>
+        <w:ind w:left="2880" w:hanging="360"/>
+      </w:pPr>
+    </w:lvl>
+    <w:lvl w:ilvl="4" w:tplc="FFFFFFFF" w:tentative="1">
+      <w:start w:val="1"/>
+      <w:numFmt w:val="lowerLetter"/>
+      <w:lvlText w:val="%5."/>
+      <w:lvlJc w:val="left"/>
+      <w:pPr>
+        <w:ind w:left="3600" w:hanging="360"/>
+      </w:pPr>
+    </w:lvl>
+    <w:lvl w:ilvl="5" w:tplc="FFFFFFFF" w:tentative="1">
+      <w:start w:val="1"/>
+      <w:numFmt w:val="lowerRoman"/>
+      <w:lvlText w:val="%6."/>
+      <w:lvlJc w:val="right"/>
+      <w:pPr>
+        <w:ind w:left="4320" w:hanging="180"/>
+      </w:pPr>
+    </w:lvl>
+    <w:lvl w:ilvl="6" w:tplc="FFFFFFFF" w:tentative="1">
+      <w:start w:val="1"/>
+      <w:numFmt w:val="decimal"/>
+      <w:lvlText w:val="%7."/>
+      <w:lvlJc w:val="left"/>
+      <w:pPr>
+        <w:ind w:left="5040" w:hanging="360"/>
+      </w:pPr>
+    </w:lvl>
+    <w:lvl w:ilvl="7" w:tplc="FFFFFFFF" w:tentative="1">
+      <w:start w:val="1"/>
+      <w:numFmt w:val="lowerLetter"/>
+      <w:lvlText w:val="%8."/>
+      <w:lvlJc w:val="left"/>
+      <w:pPr>
+        <w:ind w:left="5760" w:hanging="360"/>
+      </w:pPr>
+    </w:lvl>
+    <w:lvl w:ilvl="8" w:tplc="FFFFFFFF" w:tentative="1">
+      <w:start w:val="1"/>
+      <w:numFmt w:val="lowerRoman"/>
+      <w:lvlText w:val="%9."/>
+      <w:lvlJc w:val="right"/>
+      <w:pPr>
+        <w:ind w:left="6480" w:hanging="180"/>
+      </w:pPr>
+    </w:lvl>
+  </w:abstractNum>
+  <w:abstractNum w:abstractNumId="12" w15:restartNumberingAfterBreak="0">
+    <w:nsid w:val="3C8F7FBB"/>
+    <w:multiLevelType w:val="hybridMultilevel"/>
+    <w:tmpl w:val="D94A64C8"/>
+    <w:lvl w:ilvl="0" w:tplc="04090001">
+      <w:start w:val="1"/>
+      <w:numFmt w:val="bullet"/>
+      <w:lvlText w:val=""/>
+      <w:lvlJc w:val="left"/>
+      <w:pPr>
+        <w:ind w:left="1080" w:hanging="360"/>
+      </w:pPr>
+      <w:rPr>
+        <w:rFonts w:ascii="Symbol" w:hAnsi="Symbol" w:hint="default"/>
+      </w:rPr>
+    </w:lvl>
+    <w:lvl w:ilvl="1" w:tplc="04090003" w:tentative="1">
+      <w:start w:val="1"/>
+      <w:numFmt w:val="bullet"/>
+      <w:lvlText w:val="o"/>
+      <w:lvlJc w:val="left"/>
+      <w:pPr>
+        <w:ind w:left="1800" w:hanging="360"/>
+      </w:pPr>
+      <w:rPr>
+        <w:rFonts w:ascii="Courier New" w:hAnsi="Courier New" w:cs="Courier New" w:hint="default"/>
+      </w:rPr>
+    </w:lvl>
+    <w:lvl w:ilvl="2" w:tplc="04090005" w:tentative="1">
+      <w:start w:val="1"/>
+      <w:numFmt w:val="bullet"/>
+      <w:lvlText w:val=""/>
+      <w:lvlJc w:val="left"/>
+      <w:pPr>
+        <w:ind w:left="2520" w:hanging="360"/>
+      </w:pPr>
+      <w:rPr>
+        <w:rFonts w:ascii="Wingdings" w:hAnsi="Wingdings" w:hint="default"/>
+      </w:rPr>
+    </w:lvl>
+    <w:lvl w:ilvl="3" w:tplc="04090001" w:tentative="1">
+      <w:start w:val="1"/>
+      <w:numFmt w:val="bullet"/>
+      <w:lvlText w:val=""/>
+      <w:lvlJc w:val="left"/>
+      <w:pPr>
+        <w:ind w:left="3240" w:hanging="360"/>
+      </w:pPr>
+      <w:rPr>
+        <w:rFonts w:ascii="Symbol" w:hAnsi="Symbol" w:hint="default"/>
+      </w:rPr>
+    </w:lvl>
+    <w:lvl w:ilvl="4" w:tplc="04090003" w:tentative="1">
+      <w:start w:val="1"/>
+      <w:numFmt w:val="bullet"/>
+      <w:lvlText w:val="o"/>
+      <w:lvlJc w:val="left"/>
+      <w:pPr>
+        <w:ind w:left="3960" w:hanging="360"/>
+      </w:pPr>
+      <w:rPr>
+        <w:rFonts w:ascii="Courier New" w:hAnsi="Courier New" w:cs="Courier New" w:hint="default"/>
+      </w:rPr>
+    </w:lvl>
+    <w:lvl w:ilvl="5" w:tplc="04090005" w:tentative="1">
+      <w:start w:val="1"/>
+      <w:numFmt w:val="bullet"/>
+      <w:lvlText w:val=""/>
+      <w:lvlJc w:val="left"/>
+      <w:pPr>
+        <w:ind w:left="4680" w:hanging="360"/>
+      </w:pPr>
+      <w:rPr>
+        <w:rFonts w:ascii="Wingdings" w:hAnsi="Wingdings" w:hint="default"/>
+      </w:rPr>
+    </w:lvl>
+    <w:lvl w:ilvl="6" w:tplc="04090001" w:tentative="1">
+      <w:start w:val="1"/>
+      <w:numFmt w:val="bullet"/>
+      <w:lvlText w:val=""/>
+      <w:lvlJc w:val="left"/>
+      <w:pPr>
+        <w:ind w:left="5400" w:hanging="360"/>
+      </w:pPr>
+      <w:rPr>
+        <w:rFonts w:ascii="Symbol" w:hAnsi="Symbol" w:hint="default"/>
+      </w:rPr>
+    </w:lvl>
+    <w:lvl w:ilvl="7" w:tplc="04090003" w:tentative="1">
+      <w:start w:val="1"/>
+      <w:numFmt w:val="bullet"/>
+      <w:lvlText w:val="o"/>
+      <w:lvlJc w:val="left"/>
+      <w:pPr>
+        <w:ind w:left="6120" w:hanging="360"/>
+      </w:pPr>
+      <w:rPr>
+        <w:rFonts w:ascii="Courier New" w:hAnsi="Courier New" w:cs="Courier New" w:hint="default"/>
+      </w:rPr>
+    </w:lvl>
+    <w:lvl w:ilvl="8" w:tplc="04090005" w:tentative="1">
+      <w:start w:val="1"/>
+      <w:numFmt w:val="bullet"/>
+      <w:lvlText w:val=""/>
+      <w:lvlJc w:val="left"/>
+      <w:pPr>
+        <w:ind w:left="6840" w:hanging="360"/>
+      </w:pPr>
+      <w:rPr>
+        <w:rFonts w:ascii="Wingdings" w:hAnsi="Wingdings" w:hint="default"/>
+      </w:rPr>
+    </w:lvl>
+  </w:abstractNum>
+  <w:abstractNum w:abstractNumId="13" w15:restartNumberingAfterBreak="0">
     <w:nsid w:val="3EEF061C"/>
     <w:multiLevelType w:val="hybridMultilevel"/>
     <w:tmpl w:val="0838CE9E"/>
@@ -17230,7 +19680,7 @@
       </w:pPr>
     </w:lvl>
   </w:abstractNum>
-  <w:abstractNum w:abstractNumId="12" w15:restartNumberingAfterBreak="0">
+  <w:abstractNum w:abstractNumId="14" w15:restartNumberingAfterBreak="0">
     <w:nsid w:val="3F142925"/>
     <w:multiLevelType w:val="hybridMultilevel"/>
     <w:tmpl w:val="0838CE9E"/>
@@ -17319,7 +19769,7 @@
       </w:pPr>
     </w:lvl>
   </w:abstractNum>
-  <w:abstractNum w:abstractNumId="13" w15:restartNumberingAfterBreak="0">
+  <w:abstractNum w:abstractNumId="15" w15:restartNumberingAfterBreak="0">
     <w:nsid w:val="3F561892"/>
     <w:multiLevelType w:val="hybridMultilevel"/>
     <w:tmpl w:val="3C481294"/>
@@ -17408,7 +19858,7 @@
       </w:pPr>
     </w:lvl>
   </w:abstractNum>
-  <w:abstractNum w:abstractNumId="14" w15:restartNumberingAfterBreak="0">
+  <w:abstractNum w:abstractNumId="16" w15:restartNumberingAfterBreak="0">
     <w:nsid w:val="410A6E16"/>
     <w:multiLevelType w:val="hybridMultilevel"/>
     <w:tmpl w:val="09BCB96A"/>
@@ -17497,7 +19947,7 @@
       </w:pPr>
     </w:lvl>
   </w:abstractNum>
-  <w:abstractNum w:abstractNumId="15" w15:restartNumberingAfterBreak="0">
+  <w:abstractNum w:abstractNumId="17" w15:restartNumberingAfterBreak="0">
     <w:nsid w:val="44151B44"/>
     <w:multiLevelType w:val="hybridMultilevel"/>
     <w:tmpl w:val="0380A4FC"/>
@@ -17586,7 +20036,96 @@
       </w:pPr>
     </w:lvl>
   </w:abstractNum>
-  <w:abstractNum w:abstractNumId="16" w15:restartNumberingAfterBreak="0">
+  <w:abstractNum w:abstractNumId="18" w15:restartNumberingAfterBreak="0">
+    <w:nsid w:val="4A9F70B3"/>
+    <w:multiLevelType w:val="hybridMultilevel"/>
+    <w:tmpl w:val="0838CE9E"/>
+    <w:lvl w:ilvl="0" w:tplc="FFFFFFFF">
+      <w:start w:val="1"/>
+      <w:numFmt w:val="decimal"/>
+      <w:lvlText w:val="%1."/>
+      <w:lvlJc w:val="left"/>
+      <w:pPr>
+        <w:ind w:left="720" w:hanging="360"/>
+      </w:pPr>
+      <w:rPr>
+        <w:rFonts w:hint="default"/>
+      </w:rPr>
+    </w:lvl>
+    <w:lvl w:ilvl="1" w:tplc="FFFFFFFF" w:tentative="1">
+      <w:start w:val="1"/>
+      <w:numFmt w:val="lowerLetter"/>
+      <w:lvlText w:val="%2."/>
+      <w:lvlJc w:val="left"/>
+      <w:pPr>
+        <w:ind w:left="1440" w:hanging="360"/>
+      </w:pPr>
+    </w:lvl>
+    <w:lvl w:ilvl="2" w:tplc="FFFFFFFF" w:tentative="1">
+      <w:start w:val="1"/>
+      <w:numFmt w:val="lowerRoman"/>
+      <w:lvlText w:val="%3."/>
+      <w:lvlJc w:val="right"/>
+      <w:pPr>
+        <w:ind w:left="2160" w:hanging="180"/>
+      </w:pPr>
+    </w:lvl>
+    <w:lvl w:ilvl="3" w:tplc="FFFFFFFF" w:tentative="1">
+      <w:start w:val="1"/>
+      <w:numFmt w:val="decimal"/>
+      <w:lvlText w:val="%4."/>
+      <w:lvlJc w:val="left"/>
+      <w:pPr>
+        <w:ind w:left="2880" w:hanging="360"/>
+      </w:pPr>
+    </w:lvl>
+    <w:lvl w:ilvl="4" w:tplc="FFFFFFFF" w:tentative="1">
+      <w:start w:val="1"/>
+      <w:numFmt w:val="lowerLetter"/>
+      <w:lvlText w:val="%5."/>
+      <w:lvlJc w:val="left"/>
+      <w:pPr>
+        <w:ind w:left="3600" w:hanging="360"/>
+      </w:pPr>
+    </w:lvl>
+    <w:lvl w:ilvl="5" w:tplc="FFFFFFFF" w:tentative="1">
+      <w:start w:val="1"/>
+      <w:numFmt w:val="lowerRoman"/>
+      <w:lvlText w:val="%6."/>
+      <w:lvlJc w:val="right"/>
+      <w:pPr>
+        <w:ind w:left="4320" w:hanging="180"/>
+      </w:pPr>
+    </w:lvl>
+    <w:lvl w:ilvl="6" w:tplc="FFFFFFFF" w:tentative="1">
+      <w:start w:val="1"/>
+      <w:numFmt w:val="decimal"/>
+      <w:lvlText w:val="%7."/>
+      <w:lvlJc w:val="left"/>
+      <w:pPr>
+        <w:ind w:left="5040" w:hanging="360"/>
+      </w:pPr>
+    </w:lvl>
+    <w:lvl w:ilvl="7" w:tplc="FFFFFFFF" w:tentative="1">
+      <w:start w:val="1"/>
+      <w:numFmt w:val="lowerLetter"/>
+      <w:lvlText w:val="%8."/>
+      <w:lvlJc w:val="left"/>
+      <w:pPr>
+        <w:ind w:left="5760" w:hanging="360"/>
+      </w:pPr>
+    </w:lvl>
+    <w:lvl w:ilvl="8" w:tplc="FFFFFFFF" w:tentative="1">
+      <w:start w:val="1"/>
+      <w:numFmt w:val="lowerRoman"/>
+      <w:lvlText w:val="%9."/>
+      <w:lvlJc w:val="right"/>
+      <w:pPr>
+        <w:ind w:left="6480" w:hanging="180"/>
+      </w:pPr>
+    </w:lvl>
+  </w:abstractNum>
+  <w:abstractNum w:abstractNumId="19" w15:restartNumberingAfterBreak="0">
     <w:nsid w:val="50E771C4"/>
     <w:multiLevelType w:val="hybridMultilevel"/>
     <w:tmpl w:val="7E14469C"/>
@@ -17675,7 +20214,7 @@
       </w:pPr>
     </w:lvl>
   </w:abstractNum>
-  <w:abstractNum w:abstractNumId="17" w15:restartNumberingAfterBreak="0">
+  <w:abstractNum w:abstractNumId="20" w15:restartNumberingAfterBreak="0">
     <w:nsid w:val="539F4E12"/>
     <w:multiLevelType w:val="hybridMultilevel"/>
     <w:tmpl w:val="1292C25C"/>
@@ -17764,7 +20303,7 @@
       </w:pPr>
     </w:lvl>
   </w:abstractNum>
-  <w:abstractNum w:abstractNumId="18" w15:restartNumberingAfterBreak="0">
+  <w:abstractNum w:abstractNumId="21" w15:restartNumberingAfterBreak="0">
     <w:nsid w:val="54881ED7"/>
     <w:multiLevelType w:val="hybridMultilevel"/>
     <w:tmpl w:val="A342A542"/>
@@ -17853,7 +20392,7 @@
       </w:pPr>
     </w:lvl>
   </w:abstractNum>
-  <w:abstractNum w:abstractNumId="19" w15:restartNumberingAfterBreak="0">
+  <w:abstractNum w:abstractNumId="22" w15:restartNumberingAfterBreak="0">
     <w:nsid w:val="55A556F7"/>
     <w:multiLevelType w:val="hybridMultilevel"/>
     <w:tmpl w:val="1D56DB40"/>
@@ -17966,7 +20505,120 @@
       </w:rPr>
     </w:lvl>
   </w:abstractNum>
-  <w:abstractNum w:abstractNumId="20" w15:restartNumberingAfterBreak="0">
+  <w:abstractNum w:abstractNumId="23" w15:restartNumberingAfterBreak="0">
+    <w:nsid w:val="59BF4E6D"/>
+    <w:multiLevelType w:val="hybridMultilevel"/>
+    <w:tmpl w:val="FA900DFA"/>
+    <w:lvl w:ilvl="0" w:tplc="04090001">
+      <w:start w:val="1"/>
+      <w:numFmt w:val="bullet"/>
+      <w:lvlText w:val=""/>
+      <w:lvlJc w:val="left"/>
+      <w:pPr>
+        <w:ind w:left="720" w:hanging="360"/>
+      </w:pPr>
+      <w:rPr>
+        <w:rFonts w:ascii="Symbol" w:hAnsi="Symbol" w:hint="default"/>
+      </w:rPr>
+    </w:lvl>
+    <w:lvl w:ilvl="1" w:tplc="04090003" w:tentative="1">
+      <w:start w:val="1"/>
+      <w:numFmt w:val="bullet"/>
+      <w:lvlText w:val="o"/>
+      <w:lvlJc w:val="left"/>
+      <w:pPr>
+        <w:ind w:left="1440" w:hanging="360"/>
+      </w:pPr>
+      <w:rPr>
+        <w:rFonts w:ascii="Courier New" w:hAnsi="Courier New" w:cs="Courier New" w:hint="default"/>
+      </w:rPr>
+    </w:lvl>
+    <w:lvl w:ilvl="2" w:tplc="04090005" w:tentative="1">
+      <w:start w:val="1"/>
+      <w:numFmt w:val="bullet"/>
+      <w:lvlText w:val=""/>
+      <w:lvlJc w:val="left"/>
+      <w:pPr>
+        <w:ind w:left="2160" w:hanging="360"/>
+      </w:pPr>
+      <w:rPr>
+        <w:rFonts w:ascii="Wingdings" w:hAnsi="Wingdings" w:hint="default"/>
+      </w:rPr>
+    </w:lvl>
+    <w:lvl w:ilvl="3" w:tplc="04090001" w:tentative="1">
+      <w:start w:val="1"/>
+      <w:numFmt w:val="bullet"/>
+      <w:lvlText w:val=""/>
+      <w:lvlJc w:val="left"/>
+      <w:pPr>
+        <w:ind w:left="2880" w:hanging="360"/>
+      </w:pPr>
+      <w:rPr>
+        <w:rFonts w:ascii="Symbol" w:hAnsi="Symbol" w:hint="default"/>
+      </w:rPr>
+    </w:lvl>
+    <w:lvl w:ilvl="4" w:tplc="04090003" w:tentative="1">
+      <w:start w:val="1"/>
+      <w:numFmt w:val="bullet"/>
+      <w:lvlText w:val="o"/>
+      <w:lvlJc w:val="left"/>
+      <w:pPr>
+        <w:ind w:left="3600" w:hanging="360"/>
+      </w:pPr>
+      <w:rPr>
+        <w:rFonts w:ascii="Courier New" w:hAnsi="Courier New" w:cs="Courier New" w:hint="default"/>
+      </w:rPr>
+    </w:lvl>
+    <w:lvl w:ilvl="5" w:tplc="04090005" w:tentative="1">
+      <w:start w:val="1"/>
+      <w:numFmt w:val="bullet"/>
+      <w:lvlText w:val=""/>
+      <w:lvlJc w:val="left"/>
+      <w:pPr>
+        <w:ind w:left="4320" w:hanging="360"/>
+      </w:pPr>
+      <w:rPr>
+        <w:rFonts w:ascii="Wingdings" w:hAnsi="Wingdings" w:hint="default"/>
+      </w:rPr>
+    </w:lvl>
+    <w:lvl w:ilvl="6" w:tplc="04090001" w:tentative="1">
+      <w:start w:val="1"/>
+      <w:numFmt w:val="bullet"/>
+      <w:lvlText w:val=""/>
+      <w:lvlJc w:val="left"/>
+      <w:pPr>
+        <w:ind w:left="5040" w:hanging="360"/>
+      </w:pPr>
+      <w:rPr>
+        <w:rFonts w:ascii="Symbol" w:hAnsi="Symbol" w:hint="default"/>
+      </w:rPr>
+    </w:lvl>
+    <w:lvl w:ilvl="7" w:tplc="04090003" w:tentative="1">
+      <w:start w:val="1"/>
+      <w:numFmt w:val="bullet"/>
+      <w:lvlText w:val="o"/>
+      <w:lvlJc w:val="left"/>
+      <w:pPr>
+        <w:ind w:left="5760" w:hanging="360"/>
+      </w:pPr>
+      <w:rPr>
+        <w:rFonts w:ascii="Courier New" w:hAnsi="Courier New" w:cs="Courier New" w:hint="default"/>
+      </w:rPr>
+    </w:lvl>
+    <w:lvl w:ilvl="8" w:tplc="04090005" w:tentative="1">
+      <w:start w:val="1"/>
+      <w:numFmt w:val="bullet"/>
+      <w:lvlText w:val=""/>
+      <w:lvlJc w:val="left"/>
+      <w:pPr>
+        <w:ind w:left="6480" w:hanging="360"/>
+      </w:pPr>
+      <w:rPr>
+        <w:rFonts w:ascii="Wingdings" w:hAnsi="Wingdings" w:hint="default"/>
+      </w:rPr>
+    </w:lvl>
+  </w:abstractNum>
+  <w:abstractNum w:abstractNumId="24" w15:restartNumberingAfterBreak="0">
     <w:nsid w:val="69907D1D"/>
     <w:multiLevelType w:val="hybridMultilevel"/>
     <w:tmpl w:val="85BE703C"/>
@@ -18055,7 +20707,7 @@
       </w:pPr>
     </w:lvl>
   </w:abstractNum>
-  <w:abstractNum w:abstractNumId="21" w15:restartNumberingAfterBreak="0">
+  <w:abstractNum w:abstractNumId="25" w15:restartNumberingAfterBreak="0">
     <w:nsid w:val="6ED6468C"/>
     <w:multiLevelType w:val="hybridMultilevel"/>
     <w:tmpl w:val="D0F87870"/>
@@ -18144,7 +20796,7 @@
       </w:pPr>
     </w:lvl>
   </w:abstractNum>
-  <w:abstractNum w:abstractNumId="22" w15:restartNumberingAfterBreak="0">
+  <w:abstractNum w:abstractNumId="26" w15:restartNumberingAfterBreak="0">
     <w:nsid w:val="6FE57CCB"/>
     <w:multiLevelType w:val="hybridMultilevel"/>
     <w:tmpl w:val="0838CE9E"/>
@@ -18233,7 +20885,7 @@
       </w:pPr>
     </w:lvl>
   </w:abstractNum>
-  <w:abstractNum w:abstractNumId="23" w15:restartNumberingAfterBreak="0">
+  <w:abstractNum w:abstractNumId="27" w15:restartNumberingAfterBreak="0">
     <w:nsid w:val="7D700D9D"/>
     <w:multiLevelType w:val="hybridMultilevel"/>
     <w:tmpl w:val="0380A4FC"/>
@@ -18322,7 +20974,7 @@
       </w:pPr>
     </w:lvl>
   </w:abstractNum>
-  <w:abstractNum w:abstractNumId="24" w15:restartNumberingAfterBreak="0">
+  <w:abstractNum w:abstractNumId="28" w15:restartNumberingAfterBreak="0">
     <w:nsid w:val="7F9426DF"/>
     <w:multiLevelType w:val="hybridMultilevel"/>
     <w:tmpl w:val="048023E2"/>
@@ -18415,25 +21067,25 @@
     <w:abstractNumId w:val="2"/>
   </w:num>
   <w:num w:numId="2" w16cid:durableId="1519854658">
-    <w:abstractNumId w:val="20"/>
+    <w:abstractNumId w:val="24"/>
   </w:num>
   <w:num w:numId="3" w16cid:durableId="931665086">
     <w:abstractNumId w:val="7"/>
   </w:num>
   <w:num w:numId="4" w16cid:durableId="1700013480">
-    <w:abstractNumId w:val="18"/>
+    <w:abstractNumId w:val="21"/>
   </w:num>
   <w:num w:numId="5" w16cid:durableId="835150897">
-    <w:abstractNumId w:val="14"/>
+    <w:abstractNumId w:val="16"/>
   </w:num>
   <w:num w:numId="6" w16cid:durableId="201596050">
-    <w:abstractNumId w:val="16"/>
+    <w:abstractNumId w:val="19"/>
   </w:num>
   <w:num w:numId="7" w16cid:durableId="207692034">
     <w:abstractNumId w:val="3"/>
   </w:num>
   <w:num w:numId="8" w16cid:durableId="1812360417">
-    <w:abstractNumId w:val="19"/>
+    <w:abstractNumId w:val="22"/>
   </w:num>
   <w:num w:numId="9" w16cid:durableId="960110380">
     <w:abstractNumId w:val="9"/>
@@ -18442,19 +21094,19 @@
     <w:abstractNumId w:val="8"/>
   </w:num>
   <w:num w:numId="11" w16cid:durableId="660355981">
-    <w:abstractNumId w:val="21"/>
+    <w:abstractNumId w:val="25"/>
   </w:num>
   <w:num w:numId="12" w16cid:durableId="1561668528">
-    <w:abstractNumId w:val="23"/>
+    <w:abstractNumId w:val="27"/>
   </w:num>
   <w:num w:numId="13" w16cid:durableId="573591396">
-    <w:abstractNumId w:val="17"/>
+    <w:abstractNumId w:val="20"/>
   </w:num>
   <w:num w:numId="14" w16cid:durableId="113639867">
     <w:abstractNumId w:val="4"/>
   </w:num>
   <w:num w:numId="15" w16cid:durableId="727915965">
-    <w:abstractNumId w:val="15"/>
+    <w:abstractNumId w:val="17"/>
   </w:num>
   <w:num w:numId="16" w16cid:durableId="601643427">
     <w:abstractNumId w:val="5"/>
@@ -18463,19 +21115,19 @@
     <w:abstractNumId w:val="1"/>
   </w:num>
   <w:num w:numId="18" w16cid:durableId="459303156">
-    <w:abstractNumId w:val="12"/>
+    <w:abstractNumId w:val="14"/>
   </w:num>
   <w:num w:numId="19" w16cid:durableId="495728287">
-    <w:abstractNumId w:val="13"/>
+    <w:abstractNumId w:val="15"/>
   </w:num>
   <w:num w:numId="20" w16cid:durableId="2063481906">
-    <w:abstractNumId w:val="24"/>
+    <w:abstractNumId w:val="28"/>
   </w:num>
   <w:num w:numId="21" w16cid:durableId="1887254291">
     <w:abstractNumId w:val="6"/>
   </w:num>
   <w:num w:numId="22" w16cid:durableId="1525317390">
-    <w:abstractNumId w:val="22"/>
+    <w:abstractNumId w:val="26"/>
   </w:num>
   <w:num w:numId="23" w16cid:durableId="1719276633">
     <w:abstractNumId w:val="0"/>
@@ -18484,7 +21136,19 @@
     <w:abstractNumId w:val="10"/>
   </w:num>
   <w:num w:numId="25" w16cid:durableId="114568482">
+    <w:abstractNumId w:val="13"/>
+  </w:num>
+  <w:num w:numId="26" w16cid:durableId="305740851">
+    <w:abstractNumId w:val="12"/>
+  </w:num>
+  <w:num w:numId="27" w16cid:durableId="1610357580">
+    <w:abstractNumId w:val="23"/>
+  </w:num>
+  <w:num w:numId="28" w16cid:durableId="1235505967">
     <w:abstractNumId w:val="11"/>
+  </w:num>
+  <w:num w:numId="29" w16cid:durableId="1077825976">
+    <w:abstractNumId w:val="18"/>
   </w:num>
 </w:numbering>
 </file>

</xml_diff>